<commit_message>
Pert completo, caminos incompletos
</commit_message>
<xml_diff>
--- a/Actividades/ADA02008/Analisis FODA.docx
+++ b/Actividades/ADA02008/Analisis FODA.docx
@@ -1,6 +1,6 @@
 
 <file path=word/document.xml><?xml version="1.0" encoding="utf-8"?>
-<w:document xmlns:wpc="http://schemas.microsoft.com/office/word/2010/wordprocessingCanvas" xmlns:cx="http://schemas.microsoft.com/office/drawing/2014/chartex" xmlns:cx1="http://schemas.microsoft.com/office/drawing/2015/9/8/chartex" xmlns:cx2="http://schemas.microsoft.com/office/drawing/2015/10/21/chartex" xmlns:cx3="http://schemas.microsoft.com/office/drawing/2016/5/9/chartex" xmlns:cx4="http://schemas.microsoft.com/office/drawing/2016/5/10/chartex" xmlns:cx5="http://schemas.microsoft.com/office/drawing/2016/5/11/chartex" xmlns:cx6="http://schemas.microsoft.com/office/drawing/2016/5/12/chartex" xmlns:cx7="http://schemas.microsoft.com/office/drawing/2016/5/13/chartex" xmlns:cx8="http://schemas.microsoft.com/office/drawing/2016/5/14/chartex" xmlns:mc="http://schemas.openxmlformats.org/markup-compatibility/2006" xmlns:aink="http://schemas.microsoft.com/office/drawing/2016/ink" xmlns:am3d="http://schemas.microsoft.com/office/drawing/2017/model3d" xmlns:o="urn:schemas-microsoft-com:office:office" xmlns:r="http://schemas.openxmlformats.org/officeDocument/2006/relationships" xmlns:m="http://schemas.openxmlformats.org/officeDocument/2006/math" xmlns:v="urn:schemas-microsoft-com:vml" xmlns:wp14="http://schemas.microsoft.com/office/word/2010/wordprocessingDrawing" xmlns:wp="http://schemas.openxmlformats.org/drawingml/2006/wordprocessingDrawing" xmlns:w10="urn:schemas-microsoft-com:office:word" xmlns:w="http://schemas.openxmlformats.org/wordprocessingml/2006/main" xmlns:w14="http://schemas.microsoft.com/office/word/2010/wordml" xmlns:w15="http://schemas.microsoft.com/office/word/2012/wordml" xmlns:w16cid="http://schemas.microsoft.com/office/word/2016/wordml/cid" xmlns:w16se="http://schemas.microsoft.com/office/word/2015/wordml/symex" xmlns:wpg="http://schemas.microsoft.com/office/word/2010/wordprocessingGroup" xmlns:wpi="http://schemas.microsoft.com/office/word/2010/wordprocessingInk" xmlns:wne="http://schemas.microsoft.com/office/word/2006/wordml" xmlns:wps="http://schemas.microsoft.com/office/word/2010/wordprocessingShape" mc:Ignorable="w14 w15 w16se w16cid wp14">
+<w:document xmlns:wpc="http://schemas.microsoft.com/office/word/2010/wordprocessingCanvas" xmlns:mc="http://schemas.openxmlformats.org/markup-compatibility/2006" xmlns:o="urn:schemas-microsoft-com:office:office" xmlns:r="http://schemas.openxmlformats.org/officeDocument/2006/relationships" xmlns:m="http://schemas.openxmlformats.org/officeDocument/2006/math" xmlns:v="urn:schemas-microsoft-com:vml" xmlns:wp14="http://schemas.microsoft.com/office/word/2010/wordprocessingDrawing" xmlns:wp="http://schemas.openxmlformats.org/drawingml/2006/wordprocessingDrawing" xmlns:w10="urn:schemas-microsoft-com:office:word" xmlns:w="http://schemas.openxmlformats.org/wordprocessingml/2006/main" xmlns:w14="http://schemas.microsoft.com/office/word/2010/wordml" xmlns:wpg="http://schemas.microsoft.com/office/word/2010/wordprocessingGroup" xmlns:wpi="http://schemas.microsoft.com/office/word/2010/wordprocessingInk" xmlns:wne="http://schemas.microsoft.com/office/word/2006/wordml" xmlns:wps="http://schemas.microsoft.com/office/word/2010/wordprocessingShape" mc:Ignorable="w14 wp14">
   <w:body>
     <w:p>
       <w:pPr>
@@ -13,6 +13,7 @@
       <w:r>
         <w:rPr>
           <w:noProof/>
+          <w:lang w:eastAsia="es-ES"/>
         </w:rPr>
         <w:drawing>
           <wp:anchor distT="0" distB="0" distL="114300" distR="114300" simplePos="0" relativeHeight="251657216" behindDoc="0" locked="0" layoutInCell="1" allowOverlap="1" wp14:anchorId="01959D0A" wp14:editId="57E158D7">
@@ -40,7 +41,7 @@
                     </pic:cNvPicPr>
                   </pic:nvPicPr>
                   <pic:blipFill>
-                    <a:blip r:embed="rId7">
+                    <a:blip r:embed="rId8">
                       <a:extLst>
                         <a:ext uri="{28A0092B-C50C-407E-A947-70E740481C1C}">
                           <a14:useLocalDpi xmlns:a14="http://schemas.microsoft.com/office/drawing/2010/main" val="0"/>
@@ -116,13 +117,46 @@
           <w:sz w:val="24"/>
           <w:szCs w:val="24"/>
         </w:rPr>
-        <w:t>Ruta en GitLab: /Actividades/ADA01004/</w:t>
+        <w:t xml:space="preserve">Ruta en </w:t>
+      </w:r>
+      <w:proofErr w:type="spellStart"/>
+      <w:r>
+        <w:rPr>
+          <w:sz w:val="24"/>
+          <w:szCs w:val="24"/>
+        </w:rPr>
+        <w:t>GitLab</w:t>
+      </w:r>
+      <w:proofErr w:type="spellEnd"/>
+      <w:r>
+        <w:rPr>
+          <w:sz w:val="24"/>
+          <w:szCs w:val="24"/>
+        </w:rPr>
+        <w:t>: /Actividades/ADA01004/</w:t>
+      </w:r>
+      <w:r>
+        <w:rPr>
+          <w:sz w:val="24"/>
+          <w:szCs w:val="24"/>
+        </w:rPr>
+        <w:t>Análisis</w:t>
+      </w:r>
+      <w:bookmarkStart w:id="0" w:name="_GoBack"/>
+      <w:bookmarkEnd w:id="0"/>
+      <w:r>
+        <w:rPr>
+          <w:sz w:val="24"/>
+          <w:szCs w:val="24"/>
+        </w:rPr>
+        <w:t xml:space="preserve"> FODA</w:t>
       </w:r>
     </w:p>
     <w:p>
       <w:r>
         <w:rPr>
           <w:noProof/>
+          <w:lang w:eastAsia="es-ES"/>
         </w:rPr>
         <mc:AlternateContent>
           <mc:Choice Requires="wps">
@@ -180,7 +214,7 @@
               </wp:anchor>
             </w:drawing>
           </mc:Choice>
-          <mc:Fallback>
+          <mc:Fallback xmlns:w16se="http://schemas.microsoft.com/office/word/2015/wordml/symex" xmlns:w16cid="http://schemas.microsoft.com/office/word/2016/wordml/cid" xmlns:w15="http://schemas.microsoft.com/office/word/2012/wordml" xmlns:am3d="http://schemas.microsoft.com/office/drawing/2017/model3d" xmlns:aink="http://schemas.microsoft.com/office/drawing/2016/ink" xmlns:cx8="http://schemas.microsoft.com/office/drawing/2016/5/14/chartex" xmlns:cx7="http://schemas.microsoft.com/office/drawing/2016/5/13/chartex" xmlns:cx6="http://schemas.microsoft.com/office/drawing/2016/5/12/chartex" xmlns:cx5="http://schemas.microsoft.com/office/drawing/2016/5/11/chartex" xmlns:cx4="http://schemas.microsoft.com/office/drawing/2016/5/10/chartex" xmlns:cx3="http://schemas.microsoft.com/office/drawing/2016/5/9/chartex" xmlns:cx2="http://schemas.microsoft.com/office/drawing/2015/10/21/chartex" xmlns:cx1="http://schemas.microsoft.com/office/drawing/2015/9/8/chartex" xmlns:cx="http://schemas.microsoft.com/office/drawing/2014/chartex">
             <w:pict>
               <v:line w14:anchorId="5D889EBB" id="Conector recto 2" o:spid="_x0000_s1026" style="position:absolute;z-index:251658240;visibility:visible;mso-wrap-style:square;mso-width-percent:0;mso-height-percent:0;mso-wrap-distance-left:9pt;mso-wrap-distance-top:0;mso-wrap-distance-right:9pt;mso-wrap-distance-bottom:0;mso-position-horizontal:center;mso-position-horizontal-relative:margin;mso-position-vertical:absolute;mso-position-vertical-relative:text;mso-width-percent:0;mso-height-percent:0;mso-width-relative:page;mso-height-relative:page" from="0,15.1pt" to="530.25pt,15.1pt" o:gfxdata="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" strokecolor="#4472c4 [3204]" strokeweight=".5pt">
                 <v:stroke joinstyle="miter"/>
@@ -311,15 +345,7 @@
         <w:t xml:space="preserve"> </w:t>
       </w:r>
       <w:r>
-        <w:t xml:space="preserve">El sistema ofrece un conjunto de herramientas las cuales amplifican la seguridad del mismo. Primero que </w:t>
-      </w:r>
-      <w:proofErr w:type="gramStart"/>
-      <w:r>
-        <w:t>nada</w:t>
-      </w:r>
-      <w:proofErr w:type="gramEnd"/>
-      <w:r>
-        <w:t xml:space="preserve"> ofrece un sistema de Login diferenciando las potestades de cada tipo de usuario, además las contraseñas están protegidas por Encuitado </w:t>
+        <w:t xml:space="preserve">El sistema ofrece un conjunto de herramientas las cuales amplifican la seguridad del mismo. Primero que nada ofrece un sistema de Login diferenciando las potestades de cada tipo de usuario, además las contraseñas están protegidas por Encuitado </w:t>
       </w:r>
       <w:proofErr w:type="spellStart"/>
       <w:r>
@@ -327,34 +353,23 @@
       </w:r>
       <w:proofErr w:type="spellEnd"/>
       <w:r>
+        <w:t xml:space="preserve"> el cual internamente utiliza la función de </w:t>
+      </w:r>
+      <w:proofErr w:type="spellStart"/>
+      <w:r>
+        <w:t>hasheo</w:t>
+      </w:r>
+      <w:proofErr w:type="spellEnd"/>
+      <w:r>
         <w:t xml:space="preserve"> </w:t>
       </w:r>
-      <w:r>
-        <w:t xml:space="preserve">el cual internamente utiliza la función de </w:t>
-      </w:r>
       <w:proofErr w:type="spellStart"/>
       <w:r>
-        <w:t>hasheo</w:t>
+        <w:t>Bcrypt</w:t>
       </w:r>
       <w:proofErr w:type="spellEnd"/>
       <w:r>
-        <w:t xml:space="preserve"> </w:t>
-      </w:r>
-      <w:proofErr w:type="spellStart"/>
-      <w:r>
-        <w:t>Bcrypt</w:t>
-      </w:r>
-      <w:proofErr w:type="spellEnd"/>
-      <w:r>
-        <w:t xml:space="preserve"> con </w:t>
-      </w:r>
-      <w:proofErr w:type="spellStart"/>
-      <w:r>
-        <w:t>re-iteración</w:t>
-      </w:r>
-      <w:proofErr w:type="spellEnd"/>
-      <w:r>
-        <w:t xml:space="preserve"> configurable, permitiendo escalar el nivel de seguridad a medida que se vuelve económicamente eficiente aumentar las iteraciones.</w:t>
+        <w:t xml:space="preserve"> con re-iteración configurable, permitiendo escalar el nivel de seguridad a medida que se vuelve económicamente eficiente aumentar las iteraciones.</w:t>
       </w:r>
     </w:p>
     <w:p>
@@ -415,8 +430,6 @@
       <w:r>
         <w:t>Avances tecnológicos: Mejora de servidor</w:t>
       </w:r>
-      <w:bookmarkStart w:id="0" w:name="_GoBack"/>
-      <w:bookmarkEnd w:id="0"/>
     </w:p>
     <w:p>
       <w:pPr>
@@ -593,7 +606,7 @@
 </file>
 
 <file path=word/endnotes.xml><?xml version="1.0" encoding="utf-8"?>
-<w:endnotes xmlns:wpc="http://schemas.microsoft.com/office/word/2010/wordprocessingCanvas" xmlns:cx="http://schemas.microsoft.com/office/drawing/2014/chartex" xmlns:cx1="http://schemas.microsoft.com/office/drawing/2015/9/8/chartex" xmlns:cx2="http://schemas.microsoft.com/office/drawing/2015/10/21/chartex" xmlns:cx3="http://schemas.microsoft.com/office/drawing/2016/5/9/chartex" xmlns:cx4="http://schemas.microsoft.com/office/drawing/2016/5/10/chartex" xmlns:cx5="http://schemas.microsoft.com/office/drawing/2016/5/11/chartex" xmlns:cx6="http://schemas.microsoft.com/office/drawing/2016/5/12/chartex" xmlns:cx7="http://schemas.microsoft.com/office/drawing/2016/5/13/chartex" xmlns:cx8="http://schemas.microsoft.com/office/drawing/2016/5/14/chartex" xmlns:mc="http://schemas.openxmlformats.org/markup-compatibility/2006" xmlns:aink="http://schemas.microsoft.com/office/drawing/2016/ink" xmlns:am3d="http://schemas.microsoft.com/office/drawing/2017/model3d" xmlns:o="urn:schemas-microsoft-com:office:office" xmlns:r="http://schemas.openxmlformats.org/officeDocument/2006/relationships" xmlns:m="http://schemas.openxmlformats.org/officeDocument/2006/math" xmlns:v="urn:schemas-microsoft-com:vml" xmlns:wp14="http://schemas.microsoft.com/office/word/2010/wordprocessingDrawing" xmlns:wp="http://schemas.openxmlformats.org/drawingml/2006/wordprocessingDrawing" xmlns:w10="urn:schemas-microsoft-com:office:word" xmlns:w="http://schemas.openxmlformats.org/wordprocessingml/2006/main" xmlns:w14="http://schemas.microsoft.com/office/word/2010/wordml" xmlns:w15="http://schemas.microsoft.com/office/word/2012/wordml" xmlns:w16cid="http://schemas.microsoft.com/office/word/2016/wordml/cid" xmlns:w16se="http://schemas.microsoft.com/office/word/2015/wordml/symex" xmlns:wpg="http://schemas.microsoft.com/office/word/2010/wordprocessingGroup" xmlns:wpi="http://schemas.microsoft.com/office/word/2010/wordprocessingInk" xmlns:wne="http://schemas.microsoft.com/office/word/2006/wordml" xmlns:wps="http://schemas.microsoft.com/office/word/2010/wordprocessingShape" mc:Ignorable="w14 w15 w16se w16cid wp14">
+<w:endnotes xmlns:wpc="http://schemas.microsoft.com/office/word/2010/wordprocessingCanvas" xmlns:mc="http://schemas.openxmlformats.org/markup-compatibility/2006" xmlns:o="urn:schemas-microsoft-com:office:office" xmlns:r="http://schemas.openxmlformats.org/officeDocument/2006/relationships" xmlns:m="http://schemas.openxmlformats.org/officeDocument/2006/math" xmlns:v="urn:schemas-microsoft-com:vml" xmlns:wp14="http://schemas.microsoft.com/office/word/2010/wordprocessingDrawing" xmlns:wp="http://schemas.openxmlformats.org/drawingml/2006/wordprocessingDrawing" xmlns:w10="urn:schemas-microsoft-com:office:word" xmlns:w="http://schemas.openxmlformats.org/wordprocessingml/2006/main" xmlns:w14="http://schemas.microsoft.com/office/word/2010/wordml" xmlns:wpg="http://schemas.microsoft.com/office/word/2010/wordprocessingGroup" xmlns:wpi="http://schemas.microsoft.com/office/word/2010/wordprocessingInk" xmlns:wne="http://schemas.microsoft.com/office/word/2006/wordml" xmlns:wps="http://schemas.microsoft.com/office/word/2010/wordprocessingShape" mc:Ignorable="w14 wp14">
   <w:endnote w:type="separator" w:id="-1">
     <w:p>
       <w:pPr>
@@ -618,7 +631,7 @@
 </file>
 
 <file path=word/footnotes.xml><?xml version="1.0" encoding="utf-8"?>
-<w:footnotes xmlns:wpc="http://schemas.microsoft.com/office/word/2010/wordprocessingCanvas" xmlns:cx="http://schemas.microsoft.com/office/drawing/2014/chartex" xmlns:cx1="http://schemas.microsoft.com/office/drawing/2015/9/8/chartex" xmlns:cx2="http://schemas.microsoft.com/office/drawing/2015/10/21/chartex" xmlns:cx3="http://schemas.microsoft.com/office/drawing/2016/5/9/chartex" xmlns:cx4="http://schemas.microsoft.com/office/drawing/2016/5/10/chartex" xmlns:cx5="http://schemas.microsoft.com/office/drawing/2016/5/11/chartex" xmlns:cx6="http://schemas.microsoft.com/office/drawing/2016/5/12/chartex" xmlns:cx7="http://schemas.microsoft.com/office/drawing/2016/5/13/chartex" xmlns:cx8="http://schemas.microsoft.com/office/drawing/2016/5/14/chartex" xmlns:mc="http://schemas.openxmlformats.org/markup-compatibility/2006" xmlns:aink="http://schemas.microsoft.com/office/drawing/2016/ink" xmlns:am3d="http://schemas.microsoft.com/office/drawing/2017/model3d" xmlns:o="urn:schemas-microsoft-com:office:office" xmlns:r="http://schemas.openxmlformats.org/officeDocument/2006/relationships" xmlns:m="http://schemas.openxmlformats.org/officeDocument/2006/math" xmlns:v="urn:schemas-microsoft-com:vml" xmlns:wp14="http://schemas.microsoft.com/office/word/2010/wordprocessingDrawing" xmlns:wp="http://schemas.openxmlformats.org/drawingml/2006/wordprocessingDrawing" xmlns:w10="urn:schemas-microsoft-com:office:word" xmlns:w="http://schemas.openxmlformats.org/wordprocessingml/2006/main" xmlns:w14="http://schemas.microsoft.com/office/word/2010/wordml" xmlns:w15="http://schemas.microsoft.com/office/word/2012/wordml" xmlns:w16cid="http://schemas.microsoft.com/office/word/2016/wordml/cid" xmlns:w16se="http://schemas.microsoft.com/office/word/2015/wordml/symex" xmlns:wpg="http://schemas.microsoft.com/office/word/2010/wordprocessingGroup" xmlns:wpi="http://schemas.microsoft.com/office/word/2010/wordprocessingInk" xmlns:wne="http://schemas.microsoft.com/office/word/2006/wordml" xmlns:wps="http://schemas.microsoft.com/office/word/2010/wordprocessingShape" mc:Ignorable="w14 w15 w16se w16cid wp14">
+<w:footnotes xmlns:wpc="http://schemas.microsoft.com/office/word/2010/wordprocessingCanvas" xmlns:mc="http://schemas.openxmlformats.org/markup-compatibility/2006" xmlns:o="urn:schemas-microsoft-com:office:office" xmlns:r="http://schemas.openxmlformats.org/officeDocument/2006/relationships" xmlns:m="http://schemas.openxmlformats.org/officeDocument/2006/math" xmlns:v="urn:schemas-microsoft-com:vml" xmlns:wp14="http://schemas.microsoft.com/office/word/2010/wordprocessingDrawing" xmlns:wp="http://schemas.openxmlformats.org/drawingml/2006/wordprocessingDrawing" xmlns:w10="urn:schemas-microsoft-com:office:word" xmlns:w="http://schemas.openxmlformats.org/wordprocessingml/2006/main" xmlns:w14="http://schemas.microsoft.com/office/word/2010/wordml" xmlns:wpg="http://schemas.microsoft.com/office/word/2010/wordprocessingGroup" xmlns:wpi="http://schemas.microsoft.com/office/word/2010/wordprocessingInk" xmlns:wne="http://schemas.microsoft.com/office/word/2006/wordml" xmlns:wps="http://schemas.microsoft.com/office/word/2010/wordprocessingShape" mc:Ignorable="w14 wp14">
   <w:footnote w:type="separator" w:id="-1">
     <w:p>
       <w:pPr>
@@ -643,8 +656,8 @@
 </file>
 
 <file path=word/numbering.xml><?xml version="1.0" encoding="utf-8"?>
-<w:numbering xmlns:wpc="http://schemas.microsoft.com/office/word/2010/wordprocessingCanvas" xmlns:cx="http://schemas.microsoft.com/office/drawing/2014/chartex" xmlns:cx1="http://schemas.microsoft.com/office/drawing/2015/9/8/chartex" xmlns:cx2="http://schemas.microsoft.com/office/drawing/2015/10/21/chartex" xmlns:cx3="http://schemas.microsoft.com/office/drawing/2016/5/9/chartex" xmlns:cx4="http://schemas.microsoft.com/office/drawing/2016/5/10/chartex" xmlns:cx5="http://schemas.microsoft.com/office/drawing/2016/5/11/chartex" xmlns:cx6="http://schemas.microsoft.com/office/drawing/2016/5/12/chartex" xmlns:cx7="http://schemas.microsoft.com/office/drawing/2016/5/13/chartex" xmlns:cx8="http://schemas.microsoft.com/office/drawing/2016/5/14/chartex" xmlns:mc="http://schemas.openxmlformats.org/markup-compatibility/2006" xmlns:aink="http://schemas.microsoft.com/office/drawing/2016/ink" xmlns:am3d="http://schemas.microsoft.com/office/drawing/2017/model3d" xmlns:o="urn:schemas-microsoft-com:office:office" xmlns:r="http://schemas.openxmlformats.org/officeDocument/2006/relationships" xmlns:m="http://schemas.openxmlformats.org/officeDocument/2006/math" xmlns:v="urn:schemas-microsoft-com:vml" xmlns:wp14="http://schemas.microsoft.com/office/word/2010/wordprocessingDrawing" xmlns:wp="http://schemas.openxmlformats.org/drawingml/2006/wordprocessingDrawing" xmlns:w10="urn:schemas-microsoft-com:office:word" xmlns:w="http://schemas.openxmlformats.org/wordprocessingml/2006/main" xmlns:w14="http://schemas.microsoft.com/office/word/2010/wordml" xmlns:w15="http://schemas.microsoft.com/office/word/2012/wordml" xmlns:w16cid="http://schemas.microsoft.com/office/word/2016/wordml/cid" xmlns:w16se="http://schemas.microsoft.com/office/word/2015/wordml/symex" xmlns:wpg="http://schemas.microsoft.com/office/word/2010/wordprocessingGroup" xmlns:wpi="http://schemas.microsoft.com/office/word/2010/wordprocessingInk" xmlns:wne="http://schemas.microsoft.com/office/word/2006/wordml" xmlns:wps="http://schemas.microsoft.com/office/word/2010/wordprocessingShape" mc:Ignorable="w14 w15 w16se w16cid wp14">
-  <w:abstractNum w:abstractNumId="0" w15:restartNumberingAfterBreak="0">
+<w:numbering xmlns:wpc="http://schemas.microsoft.com/office/word/2010/wordprocessingCanvas" xmlns:mc="http://schemas.openxmlformats.org/markup-compatibility/2006" xmlns:o="urn:schemas-microsoft-com:office:office" xmlns:r="http://schemas.openxmlformats.org/officeDocument/2006/relationships" xmlns:m="http://schemas.openxmlformats.org/officeDocument/2006/math" xmlns:v="urn:schemas-microsoft-com:vml" xmlns:wp14="http://schemas.microsoft.com/office/word/2010/wordprocessingDrawing" xmlns:wp="http://schemas.openxmlformats.org/drawingml/2006/wordprocessingDrawing" xmlns:w10="urn:schemas-microsoft-com:office:word" xmlns:w="http://schemas.openxmlformats.org/wordprocessingml/2006/main" xmlns:w14="http://schemas.microsoft.com/office/word/2010/wordml" xmlns:wpg="http://schemas.microsoft.com/office/word/2010/wordprocessingGroup" xmlns:wpi="http://schemas.microsoft.com/office/word/2010/wordprocessingInk" xmlns:wne="http://schemas.microsoft.com/office/word/2006/wordml" xmlns:wps="http://schemas.microsoft.com/office/word/2010/wordprocessingShape" mc:Ignorable="w14 wp14">
+  <w:abstractNum w:abstractNumId="0">
     <w:nsid w:val="15191815"/>
     <w:multiLevelType w:val="hybridMultilevel"/>
     <w:tmpl w:val="2A4610DC"/>
@@ -730,7 +743,7 @@
       </w:pPr>
     </w:lvl>
   </w:abstractNum>
-  <w:abstractNum w:abstractNumId="1" w15:restartNumberingAfterBreak="0">
+  <w:abstractNum w:abstractNumId="1">
     <w:nsid w:val="16E055DE"/>
     <w:multiLevelType w:val="hybridMultilevel"/>
     <w:tmpl w:val="BEFEB0BC"/>
@@ -843,7 +856,7 @@
       </w:rPr>
     </w:lvl>
   </w:abstractNum>
-  <w:abstractNum w:abstractNumId="2" w15:restartNumberingAfterBreak="0">
+  <w:abstractNum w:abstractNumId="2">
     <w:nsid w:val="2DCE0288"/>
     <w:multiLevelType w:val="hybridMultilevel"/>
     <w:tmpl w:val="9D1A8958"/>
@@ -929,7 +942,7 @@
       </w:pPr>
     </w:lvl>
   </w:abstractNum>
-  <w:abstractNum w:abstractNumId="3" w15:restartNumberingAfterBreak="0">
+  <w:abstractNum w:abstractNumId="3">
     <w:nsid w:val="4D4059DB"/>
     <w:multiLevelType w:val="hybridMultilevel"/>
     <w:tmpl w:val="E7AC694C"/>
@@ -1015,7 +1028,7 @@
       </w:pPr>
     </w:lvl>
   </w:abstractNum>
-  <w:abstractNum w:abstractNumId="4" w15:restartNumberingAfterBreak="0">
+  <w:abstractNum w:abstractNumId="4">
     <w:nsid w:val="593333CC"/>
     <w:multiLevelType w:val="hybridMultilevel"/>
     <w:tmpl w:val="BB204E5C"/>
@@ -1101,7 +1114,7 @@
       </w:pPr>
     </w:lvl>
   </w:abstractNum>
-  <w:abstractNum w:abstractNumId="5" w15:restartNumberingAfterBreak="0">
+  <w:abstractNum w:abstractNumId="5">
     <w:nsid w:val="63D77EBF"/>
     <w:multiLevelType w:val="hybridMultilevel"/>
     <w:tmpl w:val="6A5A8496"/>
@@ -1187,7 +1200,7 @@
       </w:pPr>
     </w:lvl>
   </w:abstractNum>
-  <w:abstractNum w:abstractNumId="6" w15:restartNumberingAfterBreak="0">
+  <w:abstractNum w:abstractNumId="6">
     <w:nsid w:val="66E113B0"/>
     <w:multiLevelType w:val="multilevel"/>
     <w:tmpl w:val="380A0021"/>
@@ -1300,7 +1313,7 @@
       </w:rPr>
     </w:lvl>
   </w:abstractNum>
-  <w:abstractNum w:abstractNumId="7" w15:restartNumberingAfterBreak="0">
+  <w:abstractNum w:abstractNumId="7">
     <w:nsid w:val="69122D9B"/>
     <w:multiLevelType w:val="multilevel"/>
     <w:tmpl w:val="380A0021"/>
@@ -1413,7 +1426,7 @@
       </w:rPr>
     </w:lvl>
   </w:abstractNum>
-  <w:abstractNum w:abstractNumId="8" w15:restartNumberingAfterBreak="0">
+  <w:abstractNum w:abstractNumId="8">
     <w:nsid w:val="7C7B4F99"/>
     <w:multiLevelType w:val="hybridMultilevel"/>
     <w:tmpl w:val="B4A0EF78"/>
@@ -1557,7 +1570,7 @@
 </file>
 
 <file path=word/styles.xml><?xml version="1.0" encoding="utf-8"?>
-<w:styles xmlns:mc="http://schemas.openxmlformats.org/markup-compatibility/2006" xmlns:r="http://schemas.openxmlformats.org/officeDocument/2006/relationships" xmlns:w="http://schemas.openxmlformats.org/wordprocessingml/2006/main" xmlns:w14="http://schemas.microsoft.com/office/word/2010/wordml" xmlns:w15="http://schemas.microsoft.com/office/word/2012/wordml" xmlns:w16cid="http://schemas.microsoft.com/office/word/2016/wordml/cid" xmlns:w16se="http://schemas.microsoft.com/office/word/2015/wordml/symex" mc:Ignorable="w14 w15 w16se w16cid">
+<w:styles xmlns:mc="http://schemas.openxmlformats.org/markup-compatibility/2006" xmlns:r="http://schemas.openxmlformats.org/officeDocument/2006/relationships" xmlns:w="http://schemas.openxmlformats.org/wordprocessingml/2006/main" xmlns:w14="http://schemas.microsoft.com/office/word/2010/wordml" mc:Ignorable="w14">
   <w:docDefaults>
     <w:rPrDefault>
       <w:rPr>
@@ -1573,383 +1586,437 @@
       </w:pPr>
     </w:pPrDefault>
   </w:docDefaults>
-  <w:latentStyles w:defLockedState="0" w:defUIPriority="99" w:defSemiHidden="0" w:defUnhideWhenUsed="0" w:defQFormat="0" w:count="376">
-    <w:lsdException w:name="Normal" w:uiPriority="0" w:qFormat="1"/>
-    <w:lsdException w:name="heading 1" w:uiPriority="9" w:qFormat="1"/>
-    <w:lsdException w:name="heading 2" w:semiHidden="1" w:uiPriority="9" w:unhideWhenUsed="1" w:qFormat="1"/>
-    <w:lsdException w:name="heading 3" w:semiHidden="1" w:uiPriority="9" w:unhideWhenUsed="1" w:qFormat="1"/>
-    <w:lsdException w:name="heading 4" w:semiHidden="1" w:uiPriority="9" w:unhideWhenUsed="1" w:qFormat="1"/>
-    <w:lsdException w:name="heading 5" w:semiHidden="1" w:uiPriority="9" w:unhideWhenUsed="1" w:qFormat="1"/>
-    <w:lsdException w:name="heading 6" w:semiHidden="1" w:uiPriority="9" w:unhideWhenUsed="1" w:qFormat="1"/>
-    <w:lsdException w:name="heading 7" w:semiHidden="1" w:uiPriority="9" w:unhideWhenUsed="1" w:qFormat="1"/>
-    <w:lsdException w:name="heading 8" w:semiHidden="1" w:uiPriority="9" w:unhideWhenUsed="1" w:qFormat="1"/>
-    <w:lsdException w:name="heading 9" w:semiHidden="1" w:uiPriority="9" w:unhideWhenUsed="1" w:qFormat="1"/>
-    <w:lsdException w:name="index 1" w:semiHidden="1" w:unhideWhenUsed="1"/>
-    <w:lsdException w:name="index 2" w:semiHidden="1" w:unhideWhenUsed="1"/>
-    <w:lsdException w:name="index 3" w:semiHidden="1" w:unhideWhenUsed="1"/>
-    <w:lsdException w:name="index 4" w:semiHidden="1" w:unhideWhenUsed="1"/>
-    <w:lsdException w:name="index 5" w:semiHidden="1" w:unhideWhenUsed="1"/>
-    <w:lsdException w:name="index 6" w:semiHidden="1" w:unhideWhenUsed="1"/>
-    <w:lsdException w:name="index 7" w:semiHidden="1" w:unhideWhenUsed="1"/>
-    <w:lsdException w:name="index 8" w:semiHidden="1" w:unhideWhenUsed="1"/>
-    <w:lsdException w:name="index 9" w:semiHidden="1" w:unhideWhenUsed="1"/>
-    <w:lsdException w:name="toc 1" w:semiHidden="1" w:uiPriority="39" w:unhideWhenUsed="1"/>
-    <w:lsdException w:name="toc 2" w:semiHidden="1" w:uiPriority="39" w:unhideWhenUsed="1"/>
-    <w:lsdException w:name="toc 3" w:semiHidden="1" w:uiPriority="39" w:unhideWhenUsed="1"/>
-    <w:lsdException w:name="toc 4" w:semiHidden="1" w:uiPriority="39" w:unhideWhenUsed="1"/>
-    <w:lsdException w:name="toc 5" w:semiHidden="1" w:uiPriority="39" w:unhideWhenUsed="1"/>
-    <w:lsdException w:name="toc 6" w:semiHidden="1" w:uiPriority="39" w:unhideWhenUsed="1"/>
-    <w:lsdException w:name="toc 7" w:semiHidden="1" w:uiPriority="39" w:unhideWhenUsed="1"/>
-    <w:lsdException w:name="toc 8" w:semiHidden="1" w:uiPriority="39" w:unhideWhenUsed="1"/>
-    <w:lsdException w:name="toc 9" w:semiHidden="1" w:uiPriority="39" w:unhideWhenUsed="1"/>
-    <w:lsdException w:name="Normal Indent" w:semiHidden="1" w:unhideWhenUsed="1"/>
-    <w:lsdException w:name="footnote text" w:semiHidden="1" w:unhideWhenUsed="1"/>
-    <w:lsdException w:name="annotation text" w:semiHidden="1" w:unhideWhenUsed="1"/>
-    <w:lsdException w:name="header" w:semiHidden="1" w:unhideWhenUsed="1"/>
-    <w:lsdException w:name="footer" w:semiHidden="1" w:unhideWhenUsed="1"/>
-    <w:lsdException w:name="index heading" w:semiHidden="1" w:unhideWhenUsed="1"/>
-    <w:lsdException w:name="caption" w:semiHidden="1" w:uiPriority="35" w:unhideWhenUsed="1" w:qFormat="1"/>
-    <w:lsdException w:name="table of figures" w:semiHidden="1" w:unhideWhenUsed="1"/>
-    <w:lsdException w:name="envelope address" w:semiHidden="1" w:unhideWhenUsed="1"/>
-    <w:lsdException w:name="envelope return" w:semiHidden="1" w:unhideWhenUsed="1"/>
-    <w:lsdException w:name="footnote reference" w:semiHidden="1" w:unhideWhenUsed="1"/>
-    <w:lsdException w:name="annotation reference" w:semiHidden="1" w:unhideWhenUsed="1"/>
-    <w:lsdException w:name="line number" w:semiHidden="1" w:unhideWhenUsed="1"/>
-    <w:lsdException w:name="page number" w:semiHidden="1" w:unhideWhenUsed="1"/>
-    <w:lsdException w:name="endnote reference" w:semiHidden="1" w:unhideWhenUsed="1"/>
-    <w:lsdException w:name="endnote text" w:semiHidden="1" w:unhideWhenUsed="1"/>
-    <w:lsdException w:name="table of authorities" w:semiHidden="1" w:unhideWhenUsed="1"/>
-    <w:lsdException w:name="macro" w:semiHidden="1" w:unhideWhenUsed="1"/>
-    <w:lsdException w:name="toa heading" w:semiHidden="1" w:unhideWhenUsed="1"/>
-    <w:lsdException w:name="List" w:semiHidden="1" w:unhideWhenUsed="1"/>
-    <w:lsdException w:name="List Bullet" w:semiHidden="1" w:unhideWhenUsed="1"/>
-    <w:lsdException w:name="List Number" w:semiHidden="1" w:unhideWhenUsed="1"/>
-    <w:lsdException w:name="List 2" w:semiHidden="1" w:unhideWhenUsed="1"/>
-    <w:lsdException w:name="List 3" w:semiHidden="1" w:unhideWhenUsed="1"/>
-    <w:lsdException w:name="List 4" w:semiHidden="1" w:unhideWhenUsed="1"/>
-    <w:lsdException w:name="List 5" w:semiHidden="1" w:unhideWhenUsed="1"/>
-    <w:lsdException w:name="List Bullet 2" w:semiHidden="1" w:unhideWhenUsed="1"/>
-    <w:lsdException w:name="List Bullet 3" w:semiHidden="1" w:unhideWhenUsed="1"/>
-    <w:lsdException w:name="List Bullet 4" w:semiHidden="1" w:unhideWhenUsed="1"/>
-    <w:lsdException w:name="List Bullet 5" w:semiHidden="1" w:unhideWhenUsed="1"/>
-    <w:lsdException w:name="List Number 2" w:semiHidden="1" w:unhideWhenUsed="1"/>
-    <w:lsdException w:name="List Number 3" w:semiHidden="1" w:unhideWhenUsed="1"/>
-    <w:lsdException w:name="List Number 4" w:semiHidden="1" w:unhideWhenUsed="1"/>
-    <w:lsdException w:name="List Number 5" w:semiHidden="1" w:unhideWhenUsed="1"/>
-    <w:lsdException w:name="Title" w:uiPriority="10" w:qFormat="1"/>
-    <w:lsdException w:name="Closing" w:semiHidden="1" w:unhideWhenUsed="1"/>
-    <w:lsdException w:name="Signature" w:semiHidden="1" w:unhideWhenUsed="1"/>
-    <w:lsdException w:name="Default Paragraph Font" w:semiHidden="1" w:uiPriority="1" w:unhideWhenUsed="1"/>
-    <w:lsdException w:name="Body Text" w:semiHidden="1" w:unhideWhenUsed="1"/>
-    <w:lsdException w:name="Body Text Indent" w:semiHidden="1" w:unhideWhenUsed="1"/>
-    <w:lsdException w:name="List Continue" w:semiHidden="1" w:unhideWhenUsed="1"/>
-    <w:lsdException w:name="List Continue 2" w:semiHidden="1" w:unhideWhenUsed="1"/>
-    <w:lsdException w:name="List Continue 3" w:semiHidden="1" w:unhideWhenUsed="1"/>
-    <w:lsdException w:name="List Continue 4" w:semiHidden="1" w:unhideWhenUsed="1"/>
-    <w:lsdException w:name="List Continue 5" w:semiHidden="1" w:unhideWhenUsed="1"/>
-    <w:lsdException w:name="Message Header" w:semiHidden="1" w:unhideWhenUsed="1"/>
-    <w:lsdException w:name="Subtitle" w:uiPriority="11" w:qFormat="1"/>
-    <w:lsdException w:name="Salutation" w:semiHidden="1" w:unhideWhenUsed="1"/>
-    <w:lsdException w:name="Date" w:semiHidden="1" w:unhideWhenUsed="1"/>
-    <w:lsdException w:name="Body Text First Indent" w:semiHidden="1" w:unhideWhenUsed="1"/>
-    <w:lsdException w:name="Body Text First Indent 2" w:semiHidden="1" w:unhideWhenUsed="1"/>
-    <w:lsdException w:name="Note Heading" w:semiHidden="1" w:unhideWhenUsed="1"/>
-    <w:lsdException w:name="Body Text 2" w:semiHidden="1" w:unhideWhenUsed="1"/>
-    <w:lsdException w:name="Body Text 3" w:semiHidden="1" w:unhideWhenUsed="1"/>
-    <w:lsdException w:name="Body Text Indent 2" w:semiHidden="1" w:unhideWhenUsed="1"/>
-    <w:lsdException w:name="Body Text Indent 3" w:semiHidden="1" w:unhideWhenUsed="1"/>
-    <w:lsdException w:name="Block Text" w:semiHidden="1" w:unhideWhenUsed="1"/>
-    <w:lsdException w:name="Hyperlink" w:semiHidden="1" w:unhideWhenUsed="1"/>
-    <w:lsdException w:name="FollowedHyperlink" w:semiHidden="1" w:unhideWhenUsed="1"/>
-    <w:lsdException w:name="Strong" w:uiPriority="22" w:qFormat="1"/>
-    <w:lsdException w:name="Emphasis" w:uiPriority="20" w:qFormat="1"/>
-    <w:lsdException w:name="Document Map" w:semiHidden="1" w:unhideWhenUsed="1"/>
-    <w:lsdException w:name="Plain Text" w:semiHidden="1" w:unhideWhenUsed="1"/>
-    <w:lsdException w:name="E-mail Signature" w:semiHidden="1" w:unhideWhenUsed="1"/>
-    <w:lsdException w:name="HTML Top of Form" w:semiHidden="1" w:unhideWhenUsed="1"/>
-    <w:lsdException w:name="HTML Bottom of Form" w:semiHidden="1" w:unhideWhenUsed="1"/>
-    <w:lsdException w:name="Normal (Web)" w:semiHidden="1" w:unhideWhenUsed="1"/>
-    <w:lsdException w:name="HTML Acronym" w:semiHidden="1" w:unhideWhenUsed="1"/>
-    <w:lsdException w:name="HTML Address" w:semiHidden="1" w:unhideWhenUsed="1"/>
-    <w:lsdException w:name="HTML Cite" w:semiHidden="1" w:unhideWhenUsed="1"/>
-    <w:lsdException w:name="HTML Code" w:semiHidden="1" w:unhideWhenUsed="1"/>
-    <w:lsdException w:name="HTML Definition" w:semiHidden="1" w:unhideWhenUsed="1"/>
-    <w:lsdException w:name="HTML Keyboard" w:semiHidden="1" w:unhideWhenUsed="1"/>
-    <w:lsdException w:name="HTML Preformatted" w:semiHidden="1" w:unhideWhenUsed="1"/>
-    <w:lsdException w:name="HTML Sample" w:semiHidden="1" w:unhideWhenUsed="1"/>
-    <w:lsdException w:name="HTML Typewriter" w:semiHidden="1" w:unhideWhenUsed="1"/>
-    <w:lsdException w:name="HTML Variable" w:semiHidden="1" w:unhideWhenUsed="1"/>
-    <w:lsdException w:name="Normal Table" w:semiHidden="1" w:unhideWhenUsed="1"/>
-    <w:lsdException w:name="annotation subject" w:semiHidden="1" w:unhideWhenUsed="1"/>
-    <w:lsdException w:name="No List" w:semiHidden="1" w:unhideWhenUsed="1"/>
-    <w:lsdException w:name="Outline List 1" w:semiHidden="1" w:unhideWhenUsed="1"/>
-    <w:lsdException w:name="Outline List 2" w:semiHidden="1" w:unhideWhenUsed="1"/>
-    <w:lsdException w:name="Outline List 3" w:semiHidden="1" w:unhideWhenUsed="1"/>
-    <w:lsdException w:name="Table Simple 1" w:semiHidden="1" w:unhideWhenUsed="1"/>
-    <w:lsdException w:name="Table Simple 2" w:semiHidden="1" w:unhideWhenUsed="1"/>
-    <w:lsdException w:name="Table Simple 3" w:semiHidden="1" w:unhideWhenUsed="1"/>
-    <w:lsdException w:name="Table Classic 1" w:semiHidden="1" w:unhideWhenUsed="1"/>
-    <w:lsdException w:name="Table Classic 2" w:semiHidden="1" w:unhideWhenUsed="1"/>
-    <w:lsdException w:name="Table Classic 3" w:semiHidden="1" w:unhideWhenUsed="1"/>
-    <w:lsdException w:name="Table Classic 4" w:semiHidden="1" w:unhideWhenUsed="1"/>
-    <w:lsdException w:name="Table Colorful 1" w:semiHidden="1" w:unhideWhenUsed="1"/>
-    <w:lsdException w:name="Table Colorful 2" w:semiHidden="1" w:unhideWhenUsed="1"/>
-    <w:lsdException w:name="Table Colorful 3" w:semiHidden="1" w:unhideWhenUsed="1"/>
-    <w:lsdException w:name="Table Columns 1" w:semiHidden="1" w:unhideWhenUsed="1"/>
-    <w:lsdException w:name="Table Columns 2" w:semiHidden="1" w:unhideWhenUsed="1"/>
-    <w:lsdException w:name="Table Columns 3" w:semiHidden="1" w:unhideWhenUsed="1"/>
-    <w:lsdException w:name="Table Columns 4" w:semiHidden="1" w:unhideWhenUsed="1"/>
-    <w:lsdException w:name="Table Columns 5" w:semiHidden="1" w:unhideWhenUsed="1"/>
-    <w:lsdException w:name="Table Grid 1" w:semiHidden="1" w:unhideWhenUsed="1"/>
-    <w:lsdException w:name="Table Grid 2" w:semiHidden="1" w:unhideWhenUsed="1"/>
-    <w:lsdException w:name="Table Grid 3" w:semiHidden="1" w:unhideWhenUsed="1"/>
-    <w:lsdException w:name="Table Grid 4" w:semiHidden="1" w:unhideWhenUsed="1"/>
-    <w:lsdException w:name="Table Grid 5" w:semiHidden="1" w:unhideWhenUsed="1"/>
-    <w:lsdException w:name="Table Grid 6" w:semiHidden="1" w:unhideWhenUsed="1"/>
-    <w:lsdException w:name="Table Grid 7" w:semiHidden="1" w:unhideWhenUsed="1"/>
-    <w:lsdException w:name="Table Grid 8" w:semiHidden="1" w:unhideWhenUsed="1"/>
-    <w:lsdException w:name="Table List 1" w:semiHidden="1" w:unhideWhenUsed="1"/>
-    <w:lsdException w:name="Table List 2" w:semiHidden="1" w:unhideWhenUsed="1"/>
-    <w:lsdException w:name="Table List 3" w:semiHidden="1" w:unhideWhenUsed="1"/>
-    <w:lsdException w:name="Table List 4" w:semiHidden="1" w:unhideWhenUsed="1"/>
-    <w:lsdException w:name="Table List 5" w:semiHidden="1" w:unhideWhenUsed="1"/>
-    <w:lsdException w:name="Table List 6" w:semiHidden="1" w:unhideWhenUsed="1"/>
-    <w:lsdException w:name="Table List 7" w:semiHidden="1" w:unhideWhenUsed="1"/>
-    <w:lsdException w:name="Table List 8" w:semiHidden="1" w:unhideWhenUsed="1"/>
-    <w:lsdException w:name="Table 3D effects 1" w:semiHidden="1" w:unhideWhenUsed="1"/>
-    <w:lsdException w:name="Table 3D effects 2" w:semiHidden="1" w:unhideWhenUsed="1"/>
-    <w:lsdException w:name="Table 3D effects 3" w:semiHidden="1" w:unhideWhenUsed="1"/>
-    <w:lsdException w:name="Table Contemporary" w:semiHidden="1" w:unhideWhenUsed="1"/>
-    <w:lsdException w:name="Table Elegant" w:semiHidden="1" w:unhideWhenUsed="1"/>
-    <w:lsdException w:name="Table Professional" w:semiHidden="1" w:unhideWhenUsed="1"/>
-    <w:lsdException w:name="Table Subtle 1" w:semiHidden="1" w:unhideWhenUsed="1"/>
-    <w:lsdException w:name="Table Subtle 2" w:semiHidden="1" w:unhideWhenUsed="1"/>
-    <w:lsdException w:name="Table Web 1" w:semiHidden="1" w:unhideWhenUsed="1"/>
-    <w:lsdException w:name="Table Web 2" w:semiHidden="1" w:unhideWhenUsed="1"/>
-    <w:lsdException w:name="Table Web 3" w:semiHidden="1" w:unhideWhenUsed="1"/>
-    <w:lsdException w:name="Balloon Text" w:semiHidden="1" w:unhideWhenUsed="1"/>
-    <w:lsdException w:name="Table Grid" w:uiPriority="39"/>
-    <w:lsdException w:name="Table Theme" w:semiHidden="1" w:unhideWhenUsed="1"/>
-    <w:lsdException w:name="Placeholder Text" w:semiHidden="1"/>
-    <w:lsdException w:name="No Spacing" w:uiPriority="1" w:qFormat="1"/>
-    <w:lsdException w:name="Light Shading" w:uiPriority="60"/>
-    <w:lsdException w:name="Light List" w:uiPriority="61"/>
-    <w:lsdException w:name="Light Grid" w:uiPriority="62"/>
-    <w:lsdException w:name="Medium Shading 1" w:uiPriority="63"/>
-    <w:lsdException w:name="Medium Shading 2" w:uiPriority="64"/>
-    <w:lsdException w:name="Medium List 1" w:uiPriority="65"/>
-    <w:lsdException w:name="Medium List 2" w:uiPriority="66"/>
-    <w:lsdException w:name="Medium Grid 1" w:uiPriority="67"/>
-    <w:lsdException w:name="Medium Grid 2" w:uiPriority="68"/>
-    <w:lsdException w:name="Medium Grid 3" w:uiPriority="69"/>
-    <w:lsdException w:name="Dark List" w:uiPriority="70"/>
-    <w:lsdException w:name="Colorful Shading" w:uiPriority="71"/>
-    <w:lsdException w:name="Colorful List" w:uiPriority="72"/>
-    <w:lsdException w:name="Colorful Grid" w:uiPriority="73"/>
-    <w:lsdException w:name="Light Shading Accent 1" w:uiPriority="60"/>
-    <w:lsdException w:name="Light List Accent 1" w:uiPriority="61"/>
-    <w:lsdException w:name="Light Grid Accent 1" w:uiPriority="62"/>
-    <w:lsdException w:name="Medium Shading 1 Accent 1" w:uiPriority="63"/>
-    <w:lsdException w:name="Medium Shading 2 Accent 1" w:uiPriority="64"/>
-    <w:lsdException w:name="Medium List 1 Accent 1" w:uiPriority="65"/>
-    <w:lsdException w:name="Revision" w:semiHidden="1"/>
-    <w:lsdException w:name="List Paragraph" w:uiPriority="34" w:qFormat="1"/>
-    <w:lsdException w:name="Quote" w:uiPriority="29" w:qFormat="1"/>
-    <w:lsdException w:name="Intense Quote" w:uiPriority="30" w:qFormat="1"/>
-    <w:lsdException w:name="Medium List 2 Accent 1" w:uiPriority="66"/>
-    <w:lsdException w:name="Medium Grid 1 Accent 1" w:uiPriority="67"/>
-    <w:lsdException w:name="Medium Grid 2 Accent 1" w:uiPriority="68"/>
-    <w:lsdException w:name="Medium Grid 3 Accent 1" w:uiPriority="69"/>
-    <w:lsdException w:name="Dark List Accent 1" w:uiPriority="70"/>
-    <w:lsdException w:name="Colorful Shading Accent 1" w:uiPriority="71"/>
-    <w:lsdException w:name="Colorful List Accent 1" w:uiPriority="72"/>
-    <w:lsdException w:name="Colorful Grid Accent 1" w:uiPriority="73"/>
-    <w:lsdException w:name="Light Shading Accent 2" w:uiPriority="60"/>
-    <w:lsdException w:name="Light List Accent 2" w:uiPriority="61"/>
-    <w:lsdException w:name="Light Grid Accent 2" w:uiPriority="62"/>
-    <w:lsdException w:name="Medium Shading 1 Accent 2" w:uiPriority="63"/>
-    <w:lsdException w:name="Medium Shading 2 Accent 2" w:uiPriority="64"/>
-    <w:lsdException w:name="Medium List 1 Accent 2" w:uiPriority="65"/>
-    <w:lsdException w:name="Medium List 2 Accent 2" w:uiPriority="66"/>
-    <w:lsdException w:name="Medium Grid 1 Accent 2" w:uiPriority="67"/>
-    <w:lsdException w:name="Medium Grid 2 Accent 2" w:uiPriority="68"/>
-    <w:lsdException w:name="Medium Grid 3 Accent 2" w:uiPriority="69"/>
-    <w:lsdException w:name="Dark List Accent 2" w:uiPriority="70"/>
-    <w:lsdException w:name="Colorful Shading Accent 2" w:uiPriority="71"/>
-    <w:lsdException w:name="Colorful List Accent 2" w:uiPriority="72"/>
-    <w:lsdException w:name="Colorful Grid Accent 2" w:uiPriority="73"/>
-    <w:lsdException w:name="Light Shading Accent 3" w:uiPriority="60"/>
-    <w:lsdException w:name="Light List Accent 3" w:uiPriority="61"/>
-    <w:lsdException w:name="Light Grid Accent 3" w:uiPriority="62"/>
-    <w:lsdException w:name="Medium Shading 1 Accent 3" w:uiPriority="63"/>
-    <w:lsdException w:name="Medium Shading 2 Accent 3" w:uiPriority="64"/>
-    <w:lsdException w:name="Medium List 1 Accent 3" w:uiPriority="65"/>
-    <w:lsdException w:name="Medium List 2 Accent 3" w:uiPriority="66"/>
-    <w:lsdException w:name="Medium Grid 1 Accent 3" w:uiPriority="67"/>
-    <w:lsdException w:name="Medium Grid 2 Accent 3" w:uiPriority="68"/>
-    <w:lsdException w:name="Medium Grid 3 Accent 3" w:uiPriority="69"/>
-    <w:lsdException w:name="Dark List Accent 3" w:uiPriority="70"/>
-    <w:lsdException w:name="Colorful Shading Accent 3" w:uiPriority="71"/>
-    <w:lsdException w:name="Colorful List Accent 3" w:uiPriority="72"/>
-    <w:lsdException w:name="Colorful Grid Accent 3" w:uiPriority="73"/>
-    <w:lsdException w:name="Light Shading Accent 4" w:uiPriority="60"/>
-    <w:lsdException w:name="Light List Accent 4" w:uiPriority="61"/>
-    <w:lsdException w:name="Light Grid Accent 4" w:uiPriority="62"/>
-    <w:lsdException w:name="Medium Shading 1 Accent 4" w:uiPriority="63"/>
-    <w:lsdException w:name="Medium Shading 2 Accent 4" w:uiPriority="64"/>
-    <w:lsdException w:name="Medium List 1 Accent 4" w:uiPriority="65"/>
-    <w:lsdException w:name="Medium List 2 Accent 4" w:uiPriority="66"/>
-    <w:lsdException w:name="Medium Grid 1 Accent 4" w:uiPriority="67"/>
-    <w:lsdException w:name="Medium Grid 2 Accent 4" w:uiPriority="68"/>
-    <w:lsdException w:name="Medium Grid 3 Accent 4" w:uiPriority="69"/>
-    <w:lsdException w:name="Dark List Accent 4" w:uiPriority="70"/>
-    <w:lsdException w:name="Colorful Shading Accent 4" w:uiPriority="71"/>
-    <w:lsdException w:name="Colorful List Accent 4" w:uiPriority="72"/>
-    <w:lsdException w:name="Colorful Grid Accent 4" w:uiPriority="73"/>
-    <w:lsdException w:name="Light Shading Accent 5" w:uiPriority="60"/>
-    <w:lsdException w:name="Light List Accent 5" w:uiPriority="61"/>
-    <w:lsdException w:name="Light Grid Accent 5" w:uiPriority="62"/>
-    <w:lsdException w:name="Medium Shading 1 Accent 5" w:uiPriority="63"/>
-    <w:lsdException w:name="Medium Shading 2 Accent 5" w:uiPriority="64"/>
-    <w:lsdException w:name="Medium List 1 Accent 5" w:uiPriority="65"/>
-    <w:lsdException w:name="Medium List 2 Accent 5" w:uiPriority="66"/>
-    <w:lsdException w:name="Medium Grid 1 Accent 5" w:uiPriority="67"/>
-    <w:lsdException w:name="Medium Grid 2 Accent 5" w:uiPriority="68"/>
-    <w:lsdException w:name="Medium Grid 3 Accent 5" w:uiPriority="69"/>
-    <w:lsdException w:name="Dark List Accent 5" w:uiPriority="70"/>
-    <w:lsdException w:name="Colorful Shading Accent 5" w:uiPriority="71"/>
-    <w:lsdException w:name="Colorful List Accent 5" w:uiPriority="72"/>
-    <w:lsdException w:name="Colorful Grid Accent 5" w:uiPriority="73"/>
-    <w:lsdException w:name="Light Shading Accent 6" w:uiPriority="60"/>
-    <w:lsdException w:name="Light List Accent 6" w:uiPriority="61"/>
-    <w:lsdException w:name="Light Grid Accent 6" w:uiPriority="62"/>
-    <w:lsdException w:name="Medium Shading 1 Accent 6" w:uiPriority="63"/>
-    <w:lsdException w:name="Medium Shading 2 Accent 6" w:uiPriority="64"/>
-    <w:lsdException w:name="Medium List 1 Accent 6" w:uiPriority="65"/>
-    <w:lsdException w:name="Medium List 2 Accent 6" w:uiPriority="66"/>
-    <w:lsdException w:name="Medium Grid 1 Accent 6" w:uiPriority="67"/>
-    <w:lsdException w:name="Medium Grid 2 Accent 6" w:uiPriority="68"/>
-    <w:lsdException w:name="Medium Grid 3 Accent 6" w:uiPriority="69"/>
-    <w:lsdException w:name="Dark List Accent 6" w:uiPriority="70"/>
-    <w:lsdException w:name="Colorful Shading Accent 6" w:uiPriority="71"/>
-    <w:lsdException w:name="Colorful List Accent 6" w:uiPriority="72"/>
-    <w:lsdException w:name="Colorful Grid Accent 6" w:uiPriority="73"/>
-    <w:lsdException w:name="Subtle Emphasis" w:uiPriority="19" w:qFormat="1"/>
-    <w:lsdException w:name="Intense Emphasis" w:uiPriority="21" w:qFormat="1"/>
-    <w:lsdException w:name="Subtle Reference" w:uiPriority="31" w:qFormat="1"/>
-    <w:lsdException w:name="Intense Reference" w:uiPriority="32" w:qFormat="1"/>
-    <w:lsdException w:name="Book Title" w:uiPriority="33" w:qFormat="1"/>
-    <w:lsdException w:name="Bibliography" w:semiHidden="1" w:uiPriority="37" w:unhideWhenUsed="1"/>
-    <w:lsdException w:name="TOC Heading" w:semiHidden="1" w:uiPriority="39" w:unhideWhenUsed="1" w:qFormat="1"/>
-    <w:lsdException w:name="Plain Table 1" w:uiPriority="41"/>
-    <w:lsdException w:name="Plain Table 2" w:uiPriority="42"/>
-    <w:lsdException w:name="Plain Table 3" w:uiPriority="43"/>
-    <w:lsdException w:name="Plain Table 4" w:uiPriority="44"/>
-    <w:lsdException w:name="Plain Table 5" w:uiPriority="45"/>
-    <w:lsdException w:name="Grid Table Light" w:uiPriority="40"/>
-    <w:lsdException w:name="Grid Table 1 Light" w:uiPriority="46"/>
-    <w:lsdException w:name="Grid Table 2" w:uiPriority="47"/>
-    <w:lsdException w:name="Grid Table 3" w:uiPriority="48"/>
-    <w:lsdException w:name="Grid Table 4" w:uiPriority="49"/>
-    <w:lsdException w:name="Grid Table 5 Dark" w:uiPriority="50"/>
-    <w:lsdException w:name="Grid Table 6 Colorful" w:uiPriority="51"/>
-    <w:lsdException w:name="Grid Table 7 Colorful" w:uiPriority="52"/>
-    <w:lsdException w:name="Grid Table 1 Light Accent 1" w:uiPriority="46"/>
-    <w:lsdException w:name="Grid Table 2 Accent 1" w:uiPriority="47"/>
-    <w:lsdException w:name="Grid Table 3 Accent 1" w:uiPriority="48"/>
-    <w:lsdException w:name="Grid Table 4 Accent 1" w:uiPriority="49"/>
-    <w:lsdException w:name="Grid Table 5 Dark Accent 1" w:uiPriority="50"/>
-    <w:lsdException w:name="Grid Table 6 Colorful Accent 1" w:uiPriority="51"/>
-    <w:lsdException w:name="Grid Table 7 Colorful Accent 1" w:uiPriority="52"/>
-    <w:lsdException w:name="Grid Table 1 Light Accent 2" w:uiPriority="46"/>
-    <w:lsdException w:name="Grid Table 2 Accent 2" w:uiPriority="47"/>
-    <w:lsdException w:name="Grid Table 3 Accent 2" w:uiPriority="48"/>
-    <w:lsdException w:name="Grid Table 4 Accent 2" w:uiPriority="49"/>
-    <w:lsdException w:name="Grid Table 5 Dark Accent 2" w:uiPriority="50"/>
-    <w:lsdException w:name="Grid Table 6 Colorful Accent 2" w:uiPriority="51"/>
-    <w:lsdException w:name="Grid Table 7 Colorful Accent 2" w:uiPriority="52"/>
-    <w:lsdException w:name="Grid Table 1 Light Accent 3" w:uiPriority="46"/>
-    <w:lsdException w:name="Grid Table 2 Accent 3" w:uiPriority="47"/>
-    <w:lsdException w:name="Grid Table 3 Accent 3" w:uiPriority="48"/>
-    <w:lsdException w:name="Grid Table 4 Accent 3" w:uiPriority="49"/>
-    <w:lsdException w:name="Grid Table 5 Dark Accent 3" w:uiPriority="50"/>
-    <w:lsdException w:name="Grid Table 6 Colorful Accent 3" w:uiPriority="51"/>
-    <w:lsdException w:name="Grid Table 7 Colorful Accent 3" w:uiPriority="52"/>
-    <w:lsdException w:name="Grid Table 1 Light Accent 4" w:uiPriority="46"/>
-    <w:lsdException w:name="Grid Table 2 Accent 4" w:uiPriority="47"/>
-    <w:lsdException w:name="Grid Table 3 Accent 4" w:uiPriority="48"/>
-    <w:lsdException w:name="Grid Table 4 Accent 4" w:uiPriority="49"/>
-    <w:lsdException w:name="Grid Table 5 Dark Accent 4" w:uiPriority="50"/>
-    <w:lsdException w:name="Grid Table 6 Colorful Accent 4" w:uiPriority="51"/>
-    <w:lsdException w:name="Grid Table 7 Colorful Accent 4" w:uiPriority="52"/>
-    <w:lsdException w:name="Grid Table 1 Light Accent 5" w:uiPriority="46"/>
-    <w:lsdException w:name="Grid Table 2 Accent 5" w:uiPriority="47"/>
-    <w:lsdException w:name="Grid Table 3 Accent 5" w:uiPriority="48"/>
-    <w:lsdException w:name="Grid Table 4 Accent 5" w:uiPriority="49"/>
-    <w:lsdException w:name="Grid Table 5 Dark Accent 5" w:uiPriority="50"/>
-    <w:lsdException w:name="Grid Table 6 Colorful Accent 5" w:uiPriority="51"/>
-    <w:lsdException w:name="Grid Table 7 Colorful Accent 5" w:uiPriority="52"/>
-    <w:lsdException w:name="Grid Table 1 Light Accent 6" w:uiPriority="46"/>
-    <w:lsdException w:name="Grid Table 2 Accent 6" w:uiPriority="47"/>
-    <w:lsdException w:name="Grid Table 3 Accent 6" w:uiPriority="48"/>
-    <w:lsdException w:name="Grid Table 4 Accent 6" w:uiPriority="49"/>
-    <w:lsdException w:name="Grid Table 5 Dark Accent 6" w:uiPriority="50"/>
-    <w:lsdException w:name="Grid Table 6 Colorful Accent 6" w:uiPriority="51"/>
-    <w:lsdException w:name="Grid Table 7 Colorful Accent 6" w:uiPriority="52"/>
-    <w:lsdException w:name="List Table 1 Light" w:uiPriority="46"/>
-    <w:lsdException w:name="List Table 2" w:uiPriority="47"/>
-    <w:lsdException w:name="List Table 3" w:uiPriority="48"/>
-    <w:lsdException w:name="List Table 4" w:uiPriority="49"/>
-    <w:lsdException w:name="List Table 5 Dark" w:uiPriority="50"/>
-    <w:lsdException w:name="List Table 6 Colorful" w:uiPriority="51"/>
-    <w:lsdException w:name="List Table 7 Colorful" w:uiPriority="52"/>
-    <w:lsdException w:name="List Table 1 Light Accent 1" w:uiPriority="46"/>
-    <w:lsdException w:name="List Table 2 Accent 1" w:uiPriority="47"/>
-    <w:lsdException w:name="List Table 3 Accent 1" w:uiPriority="48"/>
-    <w:lsdException w:name="List Table 4 Accent 1" w:uiPriority="49"/>
-    <w:lsdException w:name="List Table 5 Dark Accent 1" w:uiPriority="50"/>
-    <w:lsdException w:name="List Table 6 Colorful Accent 1" w:uiPriority="51"/>
-    <w:lsdException w:name="List Table 7 Colorful Accent 1" w:uiPriority="52"/>
-    <w:lsdException w:name="List Table 1 Light Accent 2" w:uiPriority="46"/>
-    <w:lsdException w:name="List Table 2 Accent 2" w:uiPriority="47"/>
-    <w:lsdException w:name="List Table 3 Accent 2" w:uiPriority="48"/>
-    <w:lsdException w:name="List Table 4 Accent 2" w:uiPriority="49"/>
-    <w:lsdException w:name="List Table 5 Dark Accent 2" w:uiPriority="50"/>
-    <w:lsdException w:name="List Table 6 Colorful Accent 2" w:uiPriority="51"/>
-    <w:lsdException w:name="List Table 7 Colorful Accent 2" w:uiPriority="52"/>
-    <w:lsdException w:name="List Table 1 Light Accent 3" w:uiPriority="46"/>
-    <w:lsdException w:name="List Table 2 Accent 3" w:uiPriority="47"/>
-    <w:lsdException w:name="List Table 3 Accent 3" w:uiPriority="48"/>
-    <w:lsdException w:name="List Table 4 Accent 3" w:uiPriority="49"/>
-    <w:lsdException w:name="List Table 5 Dark Accent 3" w:uiPriority="50"/>
-    <w:lsdException w:name="List Table 6 Colorful Accent 3" w:uiPriority="51"/>
-    <w:lsdException w:name="List Table 7 Colorful Accent 3" w:uiPriority="52"/>
-    <w:lsdException w:name="List Table 1 Light Accent 4" w:uiPriority="46"/>
-    <w:lsdException w:name="List Table 2 Accent 4" w:uiPriority="47"/>
-    <w:lsdException w:name="List Table 3 Accent 4" w:uiPriority="48"/>
-    <w:lsdException w:name="List Table 4 Accent 4" w:uiPriority="49"/>
-    <w:lsdException w:name="List Table 5 Dark Accent 4" w:uiPriority="50"/>
-    <w:lsdException w:name="List Table 6 Colorful Accent 4" w:uiPriority="51"/>
-    <w:lsdException w:name="List Table 7 Colorful Accent 4" w:uiPriority="52"/>
-    <w:lsdException w:name="List Table 1 Light Accent 5" w:uiPriority="46"/>
-    <w:lsdException w:name="List Table 2 Accent 5" w:uiPriority="47"/>
-    <w:lsdException w:name="List Table 3 Accent 5" w:uiPriority="48"/>
-    <w:lsdException w:name="List Table 4 Accent 5" w:uiPriority="49"/>
-    <w:lsdException w:name="List Table 5 Dark Accent 5" w:uiPriority="50"/>
-    <w:lsdException w:name="List Table 6 Colorful Accent 5" w:uiPriority="51"/>
-    <w:lsdException w:name="List Table 7 Colorful Accent 5" w:uiPriority="52"/>
-    <w:lsdException w:name="List Table 1 Light Accent 6" w:uiPriority="46"/>
-    <w:lsdException w:name="List Table 2 Accent 6" w:uiPriority="47"/>
-    <w:lsdException w:name="List Table 3 Accent 6" w:uiPriority="48"/>
-    <w:lsdException w:name="List Table 4 Accent 6" w:uiPriority="49"/>
-    <w:lsdException w:name="List Table 5 Dark Accent 6" w:uiPriority="50"/>
-    <w:lsdException w:name="List Table 6 Colorful Accent 6" w:uiPriority="51"/>
-    <w:lsdException w:name="List Table 7 Colorful Accent 6" w:uiPriority="52"/>
-    <w:lsdException w:name="Mention" w:semiHidden="1" w:unhideWhenUsed="1"/>
-    <w:lsdException w:name="Smart Hyperlink" w:semiHidden="1" w:unhideWhenUsed="1"/>
-    <w:lsdException w:name="Hashtag" w:semiHidden="1" w:unhideWhenUsed="1"/>
-    <w:lsdException w:name="Unresolved Mention" w:semiHidden="1" w:unhideWhenUsed="1"/>
-    <w:lsdException w:name="Smart Link" w:semiHidden="1" w:unhideWhenUsed="1"/>
+  <w:latentStyles w:defLockedState="0" w:defUIPriority="99" w:defSemiHidden="1" w:defUnhideWhenUsed="1" w:defQFormat="0" w:count="267">
+    <w:lsdException w:name="Normal" w:semiHidden="0" w:uiPriority="0" w:unhideWhenUsed="0" w:qFormat="1"/>
+    <w:lsdException w:name="heading 1" w:semiHidden="0" w:uiPriority="9" w:unhideWhenUsed="0" w:qFormat="1"/>
+    <w:lsdException w:name="heading 2" w:uiPriority="9" w:qFormat="1"/>
+    <w:lsdException w:name="heading 3" w:uiPriority="9" w:qFormat="1"/>
+    <w:lsdException w:name="heading 4" w:uiPriority="9" w:qFormat="1"/>
+    <w:lsdException w:name="heading 5" w:uiPriority="9" w:qFormat="1"/>
+    <w:lsdException w:name="heading 6" w:uiPriority="9" w:qFormat="1"/>
+    <w:lsdException w:name="heading 7" w:uiPriority="9" w:qFormat="1"/>
+    <w:lsdException w:name="heading 8" w:uiPriority="9" w:qFormat="1"/>
+    <w:lsdException w:name="heading 9" w:uiPriority="9" w:qFormat="1"/>
+    <w:lsdException w:name="toc 1" w:uiPriority="39"/>
+    <w:lsdException w:name="toc 2" w:uiPriority="39"/>
+    <w:lsdException w:name="toc 3" w:uiPriority="39"/>
+    <w:lsdException w:name="toc 4" w:uiPriority="39"/>
+    <w:lsdException w:name="toc 5" w:uiPriority="39"/>
+    <w:lsdException w:name="toc 6" w:uiPriority="39"/>
+    <w:lsdException w:name="toc 7" w:uiPriority="39"/>
+    <w:lsdException w:name="toc 8" w:uiPriority="39"/>
+    <w:lsdException w:name="toc 9" w:uiPriority="39"/>
+    <w:lsdException w:name="caption" w:uiPriority="35" w:qFormat="1"/>
+    <w:lsdException w:name="Title" w:semiHidden="0" w:uiPriority="10" w:unhideWhenUsed="0" w:qFormat="1"/>
+    <w:lsdException w:name="Default Paragraph Font" w:uiPriority="1"/>
+    <w:lsdException w:name="Subtitle" w:semiHidden="0" w:uiPriority="11" w:unhideWhenUsed="0" w:qFormat="1"/>
+    <w:lsdException w:name="Strong" w:semiHidden="0" w:uiPriority="22" w:unhideWhenUsed="0" w:qFormat="1"/>
+    <w:lsdException w:name="Emphasis" w:semiHidden="0" w:uiPriority="20" w:unhideWhenUsed="0" w:qFormat="1"/>
+    <w:lsdException w:name="Table Grid" w:semiHidden="0" w:uiPriority="39" w:unhideWhenUsed="0"/>
+    <w:lsdException w:name="Placeholder Text" w:unhideWhenUsed="0"/>
+    <w:lsdException w:name="No Spacing" w:semiHidden="0" w:uiPriority="1" w:unhideWhenUsed="0" w:qFormat="1"/>
+    <w:lsdException w:name="Light Shading" w:semiHidden="0" w:uiPriority="60" w:unhideWhenUsed="0"/>
+    <w:lsdException w:name="Light List" w:semiHidden="0" w:uiPriority="61" w:unhideWhenUsed="0"/>
+    <w:lsdException w:name="Light Grid" w:semiHidden="0" w:uiPriority="62" w:unhideWhenUsed="0"/>
+    <w:lsdException w:name="Medium Shading 1" w:semiHidden="0" w:uiPriority="63" w:unhideWhenUsed="0"/>
+    <w:lsdException w:name="Medium Shading 2" w:semiHidden="0" w:uiPriority="64" w:unhideWhenUsed="0"/>
+    <w:lsdException w:name="Medium List 1" w:semiHidden="0" w:uiPriority="65" w:unhideWhenUsed="0"/>
+    <w:lsdException w:name="Medium List 2" w:semiHidden="0" w:uiPriority="66" w:unhideWhenUsed="0"/>
+    <w:lsdException w:name="Medium Grid 1" w:semiHidden="0" w:uiPriority="67" w:unhideWhenUsed="0"/>
+    <w:lsdException w:name="Medium Grid 2" w:semiHidden="0" w:uiPriority="68" w:unhideWhenUsed="0"/>
+    <w:lsdException w:name="Medium Grid 3" w:semiHidden="0" w:uiPriority="69" w:unhideWhenUsed="0"/>
+    <w:lsdException w:name="Dark List" w:semiHidden="0" w:uiPriority="70" w:unhideWhenUsed="0"/>
+    <w:lsdException w:name="Colorful Shading" w:semiHidden="0" w:uiPriority="71" w:unhideWhenUsed="0"/>
+    <w:lsdException w:name="Colorful List" w:semiHidden="0" w:uiPriority="72" w:unhideWhenUsed="0"/>
+    <w:lsdException w:name="Colorful Grid" w:semiHidden="0" w:uiPriority="73" w:unhideWhenUsed="0"/>
+    <w:lsdException w:name="Light Shading Accent 1" w:semiHidden="0" w:uiPriority="60" w:unhideWhenUsed="0"/>
+    <w:lsdException w:name="Light List Accent 1" w:semiHidden="0" w:uiPriority="61" w:unhideWhenUsed="0"/>
+    <w:lsdException w:name="Light Grid Accent 1" w:semiHidden="0" w:uiPriority="62" w:unhideWhenUsed="0"/>
+    <w:lsdException w:name="Medium Shading 1 Accent 1" w:semiHidden="0" w:uiPriority="63" w:unhideWhenUsed="0"/>
+    <w:lsdException w:name="Medium Shading 2 Accent 1" w:semiHidden="0" w:uiPriority="64" w:unhideWhenUsed="0"/>
+    <w:lsdException w:name="Medium List 1 Accent 1" w:semiHidden="0" w:uiPriority="65" w:unhideWhenUsed="0"/>
+    <w:lsdException w:name="Revision" w:unhideWhenUsed="0"/>
+    <w:lsdException w:name="List Paragraph" w:semiHidden="0" w:uiPriority="34" w:unhideWhenUsed="0" w:qFormat="1"/>
+    <w:lsdException w:name="Quote" w:semiHidden="0" w:uiPriority="29" w:unhideWhenUsed="0" w:qFormat="1"/>
+    <w:lsdException w:name="Intense Quote" w:semiHidden="0" w:uiPriority="30" w:unhideWhenUsed="0" w:qFormat="1"/>
+    <w:lsdException w:name="Medium List 2 Accent 1" w:semiHidden="0" w:uiPriority="66" w:unhideWhenUsed="0"/>
+    <w:lsdException w:name="Medium Grid 1 Accent 1" w:semiHidden="0" w:uiPriority="67" w:unhideWhenUsed="0"/>
+    <w:lsdException w:name="Medium Grid 2 Accent 1" w:semiHidden="0" w:uiPriority="68" w:unhideWhenUsed="0"/>
+    <w:lsdException w:name="Medium Grid 3 Accent 1" w:semiHidden="0" w:uiPriority="69" w:unhideWhenUsed="0"/>
+    <w:lsdException w:name="Dark List Accent 1" w:semiHidden="0" w:uiPriority="70" w:unhideWhenUsed="0"/>
+    <w:lsdException w:name="Colorful Shading Accent 1" w:semiHidden="0" w:uiPriority="71" w:unhideWhenUsed="0"/>
+    <w:lsdException w:name="Colorful List Accent 1" w:semiHidden="0" w:uiPriority="72" w:unhideWhenUsed="0"/>
+    <w:lsdException w:name="Colorful Grid Accent 1" w:semiHidden="0" w:uiPriority="73" w:unhideWhenUsed="0"/>
+    <w:lsdException w:name="Light Shading Accent 2" w:semiHidden="0" w:uiPriority="60" w:unhideWhenUsed="0"/>
+    <w:lsdException w:name="Light List Accent 2" w:semiHidden="0" w:uiPriority="61" w:unhideWhenUsed="0"/>
+    <w:lsdException w:name="Light Grid Accent 2" w:semiHidden="0" w:uiPriority="62" w:unhideWhenUsed="0"/>
+    <w:lsdException w:name="Medium Shading 1 Accent 2" w:semiHidden="0" w:uiPriority="63" w:unhideWhenUsed="0"/>
+    <w:lsdException w:name="Medium Shading 2 Accent 2" w:semiHidden="0" w:uiPriority="64" w:unhideWhenUsed="0"/>
+    <w:lsdException w:name="Medium List 1 Accent 2" w:semiHidden="0" w:uiPriority="65" w:unhideWhenUsed="0"/>
+    <w:lsdException w:name="Medium List 2 Accent 2" w:semiHidden="0" w:uiPriority="66" w:unhideWhenUsed="0"/>
+    <w:lsdException w:name="Medium Grid 1 Accent 2" w:semiHidden="0" w:uiPriority="67" w:unhideWhenUsed="0"/>
+    <w:lsdException w:name="Medium Grid 2 Accent 2" w:semiHidden="0" w:uiPriority="68" w:unhideWhenUsed="0"/>
+    <w:lsdException w:name="Medium Grid 3 Accent 2" w:semiHidden="0" w:uiPriority="69" w:unhideWhenUsed="0"/>
+    <w:lsdException w:name="Dark List Accent 2" w:semiHidden="0" w:uiPriority="70" w:unhideWhenUsed="0"/>
+    <w:lsdException w:name="Colorful Shading Accent 2" w:semiHidden="0" w:uiPriority="71" w:unhideWhenUsed="0"/>
+    <w:lsdException w:name="Colorful List Accent 2" w:semiHidden="0" w:uiPriority="72" w:unhideWhenUsed="0"/>
+    <w:lsdException w:name="Colorful Grid Accent 2" w:semiHidden="0" w:uiPriority="73" w:unhideWhenUsed="0"/>
+    <w:lsdException w:name="Light Shading Accent 3" w:semiHidden="0" w:uiPriority="60" w:unhideWhenUsed="0"/>
+    <w:lsdException w:name="Light List Accent 3" w:semiHidden="0" w:uiPriority="61" w:unhideWhenUsed="0"/>
+    <w:lsdException w:name="Light Grid Accent 3" w:semiHidden="0" w:uiPriority="62" w:unhideWhenUsed="0"/>
+    <w:lsdException w:name="Medium Shading 1 Accent 3" w:semiHidden="0" w:uiPriority="63" w:unhideWhenUsed="0"/>
+    <w:lsdException w:name="Medium Shading 2 Accent 3" w:semiHidden="0" w:uiPriority="64" w:unhideWhenUsed="0"/>
+    <w:lsdException w:name="Medium List 1 Accent 3" w:semiHidden="0" w:uiPriority="65" w:unhideWhenUsed="0"/>
+    <w:lsdException w:name="Medium List 2 Accent 3" w:semiHidden="0" w:uiPriority="66" w:unhideWhenUsed="0"/>
+    <w:lsdException w:name="Medium Grid 1 Accent 3" w:semiHidden="0" w:uiPriority="67" w:unhideWhenUsed="0"/>
+    <w:lsdException w:name="Medium Grid 2 Accent 3" w:semiHidden="0" w:uiPriority="68" w:unhideWhenUsed="0"/>
+    <w:lsdException w:name="Medium Grid 3 Accent 3" w:semiHidden="0" w:uiPriority="69" w:unhideWhenUsed="0"/>
+    <w:lsdException w:name="Dark List Accent 3" w:semiHidden="0" w:uiPriority="70" w:unhideWhenUsed="0"/>
+    <w:lsdException w:name="Colorful Shading Accent 3" w:semiHidden="0" w:uiPriority="71" w:unhideWhenUsed="0"/>
+    <w:lsdException w:name="Colorful List Accent 3" w:semiHidden="0" w:uiPriority="72" w:unhideWhenUsed="0"/>
+    <w:lsdException w:name="Colorful Grid Accent 3" w:semiHidden="0" w:uiPriority="73" w:unhideWhenUsed="0"/>
+    <w:lsdException w:name="Light Shading Accent 4" w:semiHidden="0" w:uiPriority="60" w:unhideWhenUsed="0"/>
+    <w:lsdException w:name="Light List Accent 4" w:semiHidden="0" w:uiPriority="61" w:unhideWhenUsed="0"/>
+    <w:lsdException w:name="Light Grid Accent 4" w:semiHidden="0" w:uiPriority="62" w:unhideWhenUsed="0"/>
+    <w:lsdException w:name="Medium Shading 1 Accent 4" w:semiHidden="0" w:uiPriority="63" w:unhideWhenUsed="0"/>
+    <w:lsdException w:name="Medium Shading 2 Accent 4" w:semiHidden="0" w:uiPriority="64" w:unhideWhenUsed="0"/>
+    <w:lsdException w:name="Medium List 1 Accent 4" w:semiHidden="0" w:uiPriority="65" w:unhideWhenUsed="0"/>
+    <w:lsdException w:name="Medium List 2 Accent 4" w:semiHidden="0" w:uiPriority="66" w:unhideWhenUsed="0"/>
+    <w:lsdException w:name="Medium Grid 1 Accent 4" w:semiHidden="0" w:uiPriority="67" w:unhideWhenUsed="0"/>
+    <w:lsdException w:name="Medium Grid 2 Accent 4" w:semiHidden="0" w:uiPriority="68" w:unhideWhenUsed="0"/>
+    <w:lsdException w:name="Medium Grid 3 Accent 4" w:semiHidden="0" w:uiPriority="69" w:unhideWhenUsed="0"/>
+    <w:lsdException w:name="Dark List Accent 4" w:semiHidden="0" w:uiPriority="70" w:unhideWhenUsed="0"/>
+    <w:lsdException w:name="Colorful Shading Accent 4" w:semiHidden="0" w:uiPriority="71" w:unhideWhenUsed="0"/>
+    <w:lsdException w:name="Colorful List Accent 4" w:semiHidden="0" w:uiPriority="72" w:unhideWhenUsed="0"/>
+    <w:lsdException w:name="Colorful Grid Accent 4" w:semiHidden="0" w:uiPriority="73" w:unhideWhenUsed="0"/>
+    <w:lsdException w:name="Light Shading Accent 5" w:semiHidden="0" w:uiPriority="60" w:unhideWhenUsed="0"/>
+    <w:lsdException w:name="Light List Accent 5" w:semiHidden="0" w:uiPriority="61" w:unhideWhenUsed="0"/>
+    <w:lsdException w:name="Light Grid Accent 5" w:semiHidden="0" w:uiPriority="62" w:unhideWhenUsed="0"/>
+    <w:lsdException w:name="Medium Shading 1 Accent 5" w:semiHidden="0" w:uiPriority="63" w:unhideWhenUsed="0"/>
+    <w:lsdException w:name="Medium Shading 2 Accent 5" w:semiHidden="0" w:uiPriority="64" w:unhideWhenUsed="0"/>
+    <w:lsdException w:name="Medium List 1 Accent 5" w:semiHidden="0" w:uiPriority="65" w:unhideWhenUsed="0"/>
+    <w:lsdException w:name="Medium List 2 Accent 5" w:semiHidden="0" w:uiPriority="66" w:unhideWhenUsed="0"/>
+    <w:lsdException w:name="Medium Grid 1 Accent 5" w:semiHidden="0" w:uiPriority="67" w:unhideWhenUsed="0"/>
+    <w:lsdException w:name="Medium Grid 2 Accent 5" w:semiHidden="0" w:uiPriority="68" w:unhideWhenUsed="0"/>
+    <w:lsdException w:name="Medium Grid 3 Accent 5" w:semiHidden="0" w:uiPriority="69" w:unhideWhenUsed="0"/>
+    <w:lsdException w:name="Dark List Accent 5" w:semiHidden="0" w:uiPriority="70" w:unhideWhenUsed="0"/>
+    <w:lsdException w:name="Colorful Shading Accent 5" w:semiHidden="0" w:uiPriority="71" w:unhideWhenUsed="0"/>
+    <w:lsdException w:name="Colorful List Accent 5" w:semiHidden="0" w:uiPriority="72" w:unhideWhenUsed="0"/>
+    <w:lsdException w:name="Colorful Grid Accent 5" w:semiHidden="0" w:uiPriority="73" w:unhideWhenUsed="0"/>
+    <w:lsdException w:name="Light Shading Accent 6" w:semiHidden="0" w:uiPriority="60" w:unhideWhenUsed="0"/>
+    <w:lsdException w:name="Light List Accent 6" w:semiHidden="0" w:uiPriority="61" w:unhideWhenUsed="0"/>
+    <w:lsdException w:name="Light Grid Accent 6" w:semiHidden="0" w:uiPriority="62" w:unhideWhenUsed="0"/>
+    <w:lsdException w:name="Medium Shading 1 Accent 6" w:semiHidden="0" w:uiPriority="63" w:unhideWhenUsed="0"/>
+    <w:lsdException w:name="Medium Shading 2 Accent 6" w:semiHidden="0" w:uiPriority="64" w:unhideWhenUsed="0"/>
+    <w:lsdException w:name="Medium List 1 Accent 6" w:semiHidden="0" w:uiPriority="65" w:unhideWhenUsed="0"/>
+    <w:lsdException w:name="Medium List 2 Accent 6" w:semiHidden="0" w:uiPriority="66" w:unhideWhenUsed="0"/>
+    <w:lsdException w:name="Medium Grid 1 Accent 6" w:semiHidden="0" w:uiPriority="67" w:unhideWhenUsed="0"/>
+    <w:lsdException w:name="Medium Grid 2 Accent 6" w:semiHidden="0" w:uiPriority="68" w:unhideWhenUsed="0"/>
+    <w:lsdException w:name="Medium Grid 3 Accent 6" w:semiHidden="0" w:uiPriority="69" w:unhideWhenUsed="0"/>
+    <w:lsdException w:name="Dark List Accent 6" w:semiHidden="0" w:uiPriority="70" w:unhideWhenUsed="0"/>
+    <w:lsdException w:name="Colorful Shading Accent 6" w:semiHidden="0" w:uiPriority="71" w:unhideWhenUsed="0"/>
+    <w:lsdException w:name="Colorful List Accent 6" w:semiHidden="0" w:uiPriority="72" w:unhideWhenUsed="0"/>
+    <w:lsdException w:name="Colorful Grid Accent 6" w:semiHidden="0" w:uiPriority="73" w:unhideWhenUsed="0"/>
+    <w:lsdException w:name="Subtle Emphasis" w:semiHidden="0" w:uiPriority="19" w:unhideWhenUsed="0" w:qFormat="1"/>
+    <w:lsdException w:name="Intense Emphasis" w:semiHidden="0" w:uiPriority="21" w:unhideWhenUsed="0" w:qFormat="1"/>
+    <w:lsdException w:name="Subtle Reference" w:semiHidden="0" w:uiPriority="31" w:unhideWhenUsed="0" w:qFormat="1"/>
+    <w:lsdException w:name="Intense Reference" w:semiHidden="0" w:uiPriority="32" w:unhideWhenUsed="0" w:qFormat="1"/>
+    <w:lsdException w:name="Book Title" w:semiHidden="0" w:uiPriority="33" w:unhideWhenUsed="0" w:qFormat="1"/>
+    <w:lsdException w:name="Bibliography" w:uiPriority="37"/>
+    <w:lsdException w:name="TOC Heading" w:uiPriority="39" w:qFormat="1"/>
+  </w:latentStyles>
+  <w:style w:type="paragraph" w:default="1" w:styleId="Normal">
+    <w:name w:val="Normal"/>
+    <w:qFormat/>
+    <w:rsid w:val="00257816"/>
+    <w:pPr>
+      <w:spacing w:line="256" w:lineRule="auto"/>
+    </w:pPr>
+    <w:rPr>
+      <w:lang w:val="es-ES"/>
+    </w:rPr>
+  </w:style>
+  <w:style w:type="character" w:default="1" w:styleId="Fuentedeprrafopredeter">
+    <w:name w:val="Default Paragraph Font"/>
+    <w:uiPriority w:val="1"/>
+    <w:semiHidden/>
+    <w:unhideWhenUsed/>
+  </w:style>
+  <w:style w:type="table" w:default="1" w:styleId="Tablanormal">
+    <w:name w:val="Normal Table"/>
+    <w:uiPriority w:val="99"/>
+    <w:semiHidden/>
+    <w:unhideWhenUsed/>
+    <w:tblPr>
+      <w:tblInd w:w="0" w:type="dxa"/>
+      <w:tblCellMar>
+        <w:top w:w="0" w:type="dxa"/>
+        <w:left w:w="108" w:type="dxa"/>
+        <w:bottom w:w="0" w:type="dxa"/>
+        <w:right w:w="108" w:type="dxa"/>
+      </w:tblCellMar>
+    </w:tblPr>
+  </w:style>
+  <w:style w:type="numbering" w:default="1" w:styleId="Sinlista">
+    <w:name w:val="No List"/>
+    <w:uiPriority w:val="99"/>
+    <w:semiHidden/>
+    <w:unhideWhenUsed/>
+  </w:style>
+  <w:style w:type="paragraph" w:styleId="Ttulo">
+    <w:name w:val="Title"/>
+    <w:basedOn w:val="Normal"/>
+    <w:next w:val="Normal"/>
+    <w:link w:val="TtuloCar"/>
+    <w:uiPriority w:val="10"/>
+    <w:qFormat/>
+    <w:rsid w:val="00257816"/>
+    <w:pPr>
+      <w:spacing w:after="0" w:line="240" w:lineRule="auto"/>
+      <w:contextualSpacing/>
+    </w:pPr>
+    <w:rPr>
+      <w:rFonts w:asciiTheme="majorHAnsi" w:eastAsiaTheme="majorEastAsia" w:hAnsiTheme="majorHAnsi" w:cstheme="majorBidi"/>
+      <w:spacing w:val="-10"/>
+      <w:kern w:val="28"/>
+      <w:sz w:val="56"/>
+      <w:szCs w:val="56"/>
+    </w:rPr>
+  </w:style>
+  <w:style w:type="character" w:customStyle="1" w:styleId="TtuloCar">
+    <w:name w:val="Título Car"/>
+    <w:basedOn w:val="Fuentedeprrafopredeter"/>
+    <w:link w:val="Ttulo"/>
+    <w:uiPriority w:val="10"/>
+    <w:rsid w:val="00257816"/>
+    <w:rPr>
+      <w:rFonts w:asciiTheme="majorHAnsi" w:eastAsiaTheme="majorEastAsia" w:hAnsiTheme="majorHAnsi" w:cstheme="majorBidi"/>
+      <w:spacing w:val="-10"/>
+      <w:kern w:val="28"/>
+      <w:sz w:val="56"/>
+      <w:szCs w:val="56"/>
+      <w:lang w:val="es-ES"/>
+    </w:rPr>
+  </w:style>
+  <w:style w:type="paragraph" w:styleId="Prrafodelista">
+    <w:name w:val="List Paragraph"/>
+    <w:basedOn w:val="Normal"/>
+    <w:uiPriority w:val="34"/>
+    <w:qFormat/>
+    <w:rsid w:val="00257816"/>
+    <w:pPr>
+      <w:ind w:left="720"/>
+      <w:contextualSpacing/>
+    </w:pPr>
+  </w:style>
+  <w:style w:type="paragraph" w:styleId="Encabezado">
+    <w:name w:val="header"/>
+    <w:basedOn w:val="Normal"/>
+    <w:link w:val="EncabezadoCar"/>
+    <w:uiPriority w:val="99"/>
+    <w:unhideWhenUsed/>
+    <w:rsid w:val="00AB57B4"/>
+    <w:pPr>
+      <w:tabs>
+        <w:tab w:val="center" w:pos="4419"/>
+        <w:tab w:val="right" w:pos="8838"/>
+      </w:tabs>
+      <w:spacing w:after="0" w:line="240" w:lineRule="auto"/>
+    </w:pPr>
+  </w:style>
+  <w:style w:type="character" w:customStyle="1" w:styleId="EncabezadoCar">
+    <w:name w:val="Encabezado Car"/>
+    <w:basedOn w:val="Fuentedeprrafopredeter"/>
+    <w:link w:val="Encabezado"/>
+    <w:uiPriority w:val="99"/>
+    <w:rsid w:val="00AB57B4"/>
+    <w:rPr>
+      <w:lang w:val="es-ES"/>
+    </w:rPr>
+  </w:style>
+  <w:style w:type="paragraph" w:styleId="Piedepgina">
+    <w:name w:val="footer"/>
+    <w:basedOn w:val="Normal"/>
+    <w:link w:val="PiedepginaCar"/>
+    <w:uiPriority w:val="99"/>
+    <w:unhideWhenUsed/>
+    <w:rsid w:val="00AB57B4"/>
+    <w:pPr>
+      <w:tabs>
+        <w:tab w:val="center" w:pos="4419"/>
+        <w:tab w:val="right" w:pos="8838"/>
+      </w:tabs>
+      <w:spacing w:after="0" w:line="240" w:lineRule="auto"/>
+    </w:pPr>
+  </w:style>
+  <w:style w:type="character" w:customStyle="1" w:styleId="PiedepginaCar">
+    <w:name w:val="Pie de página Car"/>
+    <w:basedOn w:val="Fuentedeprrafopredeter"/>
+    <w:link w:val="Piedepgina"/>
+    <w:uiPriority w:val="99"/>
+    <w:rsid w:val="00AB57B4"/>
+    <w:rPr>
+      <w:lang w:val="es-ES"/>
+    </w:rPr>
+  </w:style>
+</w:styles>
+</file>
+
+<file path=word/stylesWithEffects.xml><?xml version="1.0" encoding="utf-8"?>
+<w:styles xmlns:wpc="http://schemas.microsoft.com/office/word/2010/wordprocessingCanvas" xmlns:mc="http://schemas.openxmlformats.org/markup-compatibility/2006" xmlns:o="urn:schemas-microsoft-com:office:office" xmlns:r="http://schemas.openxmlformats.org/officeDocument/2006/relationships" xmlns:m="http://schemas.openxmlformats.org/officeDocument/2006/math" xmlns:v="urn:schemas-microsoft-com:vml" xmlns:wp14="http://schemas.microsoft.com/office/word/2010/wordprocessingDrawing" xmlns:wp="http://schemas.openxmlformats.org/drawingml/2006/wordprocessingDrawing" xmlns:w10="urn:schemas-microsoft-com:office:word" xmlns:w="http://schemas.openxmlformats.org/wordprocessingml/2006/main" xmlns:w14="http://schemas.microsoft.com/office/word/2010/wordml" xmlns:wpg="http://schemas.microsoft.com/office/word/2010/wordprocessingGroup" xmlns:wpi="http://schemas.microsoft.com/office/word/2010/wordprocessingInk" xmlns:wne="http://schemas.microsoft.com/office/word/2006/wordml" xmlns:wps="http://schemas.microsoft.com/office/word/2010/wordprocessingShape" mc:Ignorable="w14 wp14">
+  <w:docDefaults>
+    <w:rPrDefault>
+      <w:rPr>
+        <w:rFonts w:asciiTheme="minorHAnsi" w:eastAsiaTheme="minorHAnsi" w:hAnsiTheme="minorHAnsi" w:cstheme="minorBidi"/>
+        <w:sz w:val="22"/>
+        <w:szCs w:val="22"/>
+        <w:lang w:val="es-UY" w:eastAsia="en-US" w:bidi="ar-SA"/>
+      </w:rPr>
+    </w:rPrDefault>
+    <w:pPrDefault>
+      <w:pPr>
+        <w:spacing w:after="160" w:line="259" w:lineRule="auto"/>
+      </w:pPr>
+    </w:pPrDefault>
+  </w:docDefaults>
+  <w:latentStyles w:defLockedState="0" w:defUIPriority="99" w:defSemiHidden="1" w:defUnhideWhenUsed="1" w:defQFormat="0" w:count="267">
+    <w:lsdException w:name="Normal" w:semiHidden="0" w:uiPriority="0" w:unhideWhenUsed="0" w:qFormat="1"/>
+    <w:lsdException w:name="heading 1" w:semiHidden="0" w:uiPriority="9" w:unhideWhenUsed="0" w:qFormat="1"/>
+    <w:lsdException w:name="heading 2" w:uiPriority="9" w:qFormat="1"/>
+    <w:lsdException w:name="heading 3" w:uiPriority="9" w:qFormat="1"/>
+    <w:lsdException w:name="heading 4" w:uiPriority="9" w:qFormat="1"/>
+    <w:lsdException w:name="heading 5" w:uiPriority="9" w:qFormat="1"/>
+    <w:lsdException w:name="heading 6" w:uiPriority="9" w:qFormat="1"/>
+    <w:lsdException w:name="heading 7" w:uiPriority="9" w:qFormat="1"/>
+    <w:lsdException w:name="heading 8" w:uiPriority="9" w:qFormat="1"/>
+    <w:lsdException w:name="heading 9" w:uiPriority="9" w:qFormat="1"/>
+    <w:lsdException w:name="toc 1" w:uiPriority="39"/>
+    <w:lsdException w:name="toc 2" w:uiPriority="39"/>
+    <w:lsdException w:name="toc 3" w:uiPriority="39"/>
+    <w:lsdException w:name="toc 4" w:uiPriority="39"/>
+    <w:lsdException w:name="toc 5" w:uiPriority="39"/>
+    <w:lsdException w:name="toc 6" w:uiPriority="39"/>
+    <w:lsdException w:name="toc 7" w:uiPriority="39"/>
+    <w:lsdException w:name="toc 8" w:uiPriority="39"/>
+    <w:lsdException w:name="toc 9" w:uiPriority="39"/>
+    <w:lsdException w:name="caption" w:uiPriority="35" w:qFormat="1"/>
+    <w:lsdException w:name="Title" w:semiHidden="0" w:uiPriority="10" w:unhideWhenUsed="0" w:qFormat="1"/>
+    <w:lsdException w:name="Default Paragraph Font" w:uiPriority="1"/>
+    <w:lsdException w:name="Subtitle" w:semiHidden="0" w:uiPriority="11" w:unhideWhenUsed="0" w:qFormat="1"/>
+    <w:lsdException w:name="Strong" w:semiHidden="0" w:uiPriority="22" w:unhideWhenUsed="0" w:qFormat="1"/>
+    <w:lsdException w:name="Emphasis" w:semiHidden="0" w:uiPriority="20" w:unhideWhenUsed="0" w:qFormat="1"/>
+    <w:lsdException w:name="Table Grid" w:semiHidden="0" w:uiPriority="39" w:unhideWhenUsed="0"/>
+    <w:lsdException w:name="Placeholder Text" w:unhideWhenUsed="0"/>
+    <w:lsdException w:name="No Spacing" w:semiHidden="0" w:uiPriority="1" w:unhideWhenUsed="0" w:qFormat="1"/>
+    <w:lsdException w:name="Light Shading" w:semiHidden="0" w:uiPriority="60" w:unhideWhenUsed="0"/>
+    <w:lsdException w:name="Light List" w:semiHidden="0" w:uiPriority="61" w:unhideWhenUsed="0"/>
+    <w:lsdException w:name="Light Grid" w:semiHidden="0" w:uiPriority="62" w:unhideWhenUsed="0"/>
+    <w:lsdException w:name="Medium Shading 1" w:semiHidden="0" w:uiPriority="63" w:unhideWhenUsed="0"/>
+    <w:lsdException w:name="Medium Shading 2" w:semiHidden="0" w:uiPriority="64" w:unhideWhenUsed="0"/>
+    <w:lsdException w:name="Medium List 1" w:semiHidden="0" w:uiPriority="65" w:unhideWhenUsed="0"/>
+    <w:lsdException w:name="Medium List 2" w:semiHidden="0" w:uiPriority="66" w:unhideWhenUsed="0"/>
+    <w:lsdException w:name="Medium Grid 1" w:semiHidden="0" w:uiPriority="67" w:unhideWhenUsed="0"/>
+    <w:lsdException w:name="Medium Grid 2" w:semiHidden="0" w:uiPriority="68" w:unhideWhenUsed="0"/>
+    <w:lsdException w:name="Medium Grid 3" w:semiHidden="0" w:uiPriority="69" w:unhideWhenUsed="0"/>
+    <w:lsdException w:name="Dark List" w:semiHidden="0" w:uiPriority="70" w:unhideWhenUsed="0"/>
+    <w:lsdException w:name="Colorful Shading" w:semiHidden="0" w:uiPriority="71" w:unhideWhenUsed="0"/>
+    <w:lsdException w:name="Colorful List" w:semiHidden="0" w:uiPriority="72" w:unhideWhenUsed="0"/>
+    <w:lsdException w:name="Colorful Grid" w:semiHidden="0" w:uiPriority="73" w:unhideWhenUsed="0"/>
+    <w:lsdException w:name="Light Shading Accent 1" w:semiHidden="0" w:uiPriority="60" w:unhideWhenUsed="0"/>
+    <w:lsdException w:name="Light List Accent 1" w:semiHidden="0" w:uiPriority="61" w:unhideWhenUsed="0"/>
+    <w:lsdException w:name="Light Grid Accent 1" w:semiHidden="0" w:uiPriority="62" w:unhideWhenUsed="0"/>
+    <w:lsdException w:name="Medium Shading 1 Accent 1" w:semiHidden="0" w:uiPriority="63" w:unhideWhenUsed="0"/>
+    <w:lsdException w:name="Medium Shading 2 Accent 1" w:semiHidden="0" w:uiPriority="64" w:unhideWhenUsed="0"/>
+    <w:lsdException w:name="Medium List 1 Accent 1" w:semiHidden="0" w:uiPriority="65" w:unhideWhenUsed="0"/>
+    <w:lsdException w:name="Revision" w:unhideWhenUsed="0"/>
+    <w:lsdException w:name="List Paragraph" w:semiHidden="0" w:uiPriority="34" w:unhideWhenUsed="0" w:qFormat="1"/>
+    <w:lsdException w:name="Quote" w:semiHidden="0" w:uiPriority="29" w:unhideWhenUsed="0" w:qFormat="1"/>
+    <w:lsdException w:name="Intense Quote" w:semiHidden="0" w:uiPriority="30" w:unhideWhenUsed="0" w:qFormat="1"/>
+    <w:lsdException w:name="Medium List 2 Accent 1" w:semiHidden="0" w:uiPriority="66" w:unhideWhenUsed="0"/>
+    <w:lsdException w:name="Medium Grid 1 Accent 1" w:semiHidden="0" w:uiPriority="67" w:unhideWhenUsed="0"/>
+    <w:lsdException w:name="Medium Grid 2 Accent 1" w:semiHidden="0" w:uiPriority="68" w:unhideWhenUsed="0"/>
+    <w:lsdException w:name="Medium Grid 3 Accent 1" w:semiHidden="0" w:uiPriority="69" w:unhideWhenUsed="0"/>
+    <w:lsdException w:name="Dark List Accent 1" w:semiHidden="0" w:uiPriority="70" w:unhideWhenUsed="0"/>
+    <w:lsdException w:name="Colorful Shading Accent 1" w:semiHidden="0" w:uiPriority="71" w:unhideWhenUsed="0"/>
+    <w:lsdException w:name="Colorful List Accent 1" w:semiHidden="0" w:uiPriority="72" w:unhideWhenUsed="0"/>
+    <w:lsdException w:name="Colorful Grid Accent 1" w:semiHidden="0" w:uiPriority="73" w:unhideWhenUsed="0"/>
+    <w:lsdException w:name="Light Shading Accent 2" w:semiHidden="0" w:uiPriority="60" w:unhideWhenUsed="0"/>
+    <w:lsdException w:name="Light List Accent 2" w:semiHidden="0" w:uiPriority="61" w:unhideWhenUsed="0"/>
+    <w:lsdException w:name="Light Grid Accent 2" w:semiHidden="0" w:uiPriority="62" w:unhideWhenUsed="0"/>
+    <w:lsdException w:name="Medium Shading 1 Accent 2" w:semiHidden="0" w:uiPriority="63" w:unhideWhenUsed="0"/>
+    <w:lsdException w:name="Medium Shading 2 Accent 2" w:semiHidden="0" w:uiPriority="64" w:unhideWhenUsed="0"/>
+    <w:lsdException w:name="Medium List 1 Accent 2" w:semiHidden="0" w:uiPriority="65" w:unhideWhenUsed="0"/>
+    <w:lsdException w:name="Medium List 2 Accent 2" w:semiHidden="0" w:uiPriority="66" w:unhideWhenUsed="0"/>
+    <w:lsdException w:name="Medium Grid 1 Accent 2" w:semiHidden="0" w:uiPriority="67" w:unhideWhenUsed="0"/>
+    <w:lsdException w:name="Medium Grid 2 Accent 2" w:semiHidden="0" w:uiPriority="68" w:unhideWhenUsed="0"/>
+    <w:lsdException w:name="Medium Grid 3 Accent 2" w:semiHidden="0" w:uiPriority="69" w:unhideWhenUsed="0"/>
+    <w:lsdException w:name="Dark List Accent 2" w:semiHidden="0" w:uiPriority="70" w:unhideWhenUsed="0"/>
+    <w:lsdException w:name="Colorful Shading Accent 2" w:semiHidden="0" w:uiPriority="71" w:unhideWhenUsed="0"/>
+    <w:lsdException w:name="Colorful List Accent 2" w:semiHidden="0" w:uiPriority="72" w:unhideWhenUsed="0"/>
+    <w:lsdException w:name="Colorful Grid Accent 2" w:semiHidden="0" w:uiPriority="73" w:unhideWhenUsed="0"/>
+    <w:lsdException w:name="Light Shading Accent 3" w:semiHidden="0" w:uiPriority="60" w:unhideWhenUsed="0"/>
+    <w:lsdException w:name="Light List Accent 3" w:semiHidden="0" w:uiPriority="61" w:unhideWhenUsed="0"/>
+    <w:lsdException w:name="Light Grid Accent 3" w:semiHidden="0" w:uiPriority="62" w:unhideWhenUsed="0"/>
+    <w:lsdException w:name="Medium Shading 1 Accent 3" w:semiHidden="0" w:uiPriority="63" w:unhideWhenUsed="0"/>
+    <w:lsdException w:name="Medium Shading 2 Accent 3" w:semiHidden="0" w:uiPriority="64" w:unhideWhenUsed="0"/>
+    <w:lsdException w:name="Medium List 1 Accent 3" w:semiHidden="0" w:uiPriority="65" w:unhideWhenUsed="0"/>
+    <w:lsdException w:name="Medium List 2 Accent 3" w:semiHidden="0" w:uiPriority="66" w:unhideWhenUsed="0"/>
+    <w:lsdException w:name="Medium Grid 1 Accent 3" w:semiHidden="0" w:uiPriority="67" w:unhideWhenUsed="0"/>
+    <w:lsdException w:name="Medium Grid 2 Accent 3" w:semiHidden="0" w:uiPriority="68" w:unhideWhenUsed="0"/>
+    <w:lsdException w:name="Medium Grid 3 Accent 3" w:semiHidden="0" w:uiPriority="69" w:unhideWhenUsed="0"/>
+    <w:lsdException w:name="Dark List Accent 3" w:semiHidden="0" w:uiPriority="70" w:unhideWhenUsed="0"/>
+    <w:lsdException w:name="Colorful Shading Accent 3" w:semiHidden="0" w:uiPriority="71" w:unhideWhenUsed="0"/>
+    <w:lsdException w:name="Colorful List Accent 3" w:semiHidden="0" w:uiPriority="72" w:unhideWhenUsed="0"/>
+    <w:lsdException w:name="Colorful Grid Accent 3" w:semiHidden="0" w:uiPriority="73" w:unhideWhenUsed="0"/>
+    <w:lsdException w:name="Light Shading Accent 4" w:semiHidden="0" w:uiPriority="60" w:unhideWhenUsed="0"/>
+    <w:lsdException w:name="Light List Accent 4" w:semiHidden="0" w:uiPriority="61" w:unhideWhenUsed="0"/>
+    <w:lsdException w:name="Light Grid Accent 4" w:semiHidden="0" w:uiPriority="62" w:unhideWhenUsed="0"/>
+    <w:lsdException w:name="Medium Shading 1 Accent 4" w:semiHidden="0" w:uiPriority="63" w:unhideWhenUsed="0"/>
+    <w:lsdException w:name="Medium Shading 2 Accent 4" w:semiHidden="0" w:uiPriority="64" w:unhideWhenUsed="0"/>
+    <w:lsdException w:name="Medium List 1 Accent 4" w:semiHidden="0" w:uiPriority="65" w:unhideWhenUsed="0"/>
+    <w:lsdException w:name="Medium List 2 Accent 4" w:semiHidden="0" w:uiPriority="66" w:unhideWhenUsed="0"/>
+    <w:lsdException w:name="Medium Grid 1 Accent 4" w:semiHidden="0" w:uiPriority="67" w:unhideWhenUsed="0"/>
+    <w:lsdException w:name="Medium Grid 2 Accent 4" w:semiHidden="0" w:uiPriority="68" w:unhideWhenUsed="0"/>
+    <w:lsdException w:name="Medium Grid 3 Accent 4" w:semiHidden="0" w:uiPriority="69" w:unhideWhenUsed="0"/>
+    <w:lsdException w:name="Dark List Accent 4" w:semiHidden="0" w:uiPriority="70" w:unhideWhenUsed="0"/>
+    <w:lsdException w:name="Colorful Shading Accent 4" w:semiHidden="0" w:uiPriority="71" w:unhideWhenUsed="0"/>
+    <w:lsdException w:name="Colorful List Accent 4" w:semiHidden="0" w:uiPriority="72" w:unhideWhenUsed="0"/>
+    <w:lsdException w:name="Colorful Grid Accent 4" w:semiHidden="0" w:uiPriority="73" w:unhideWhenUsed="0"/>
+    <w:lsdException w:name="Light Shading Accent 5" w:semiHidden="0" w:uiPriority="60" w:unhideWhenUsed="0"/>
+    <w:lsdException w:name="Light List Accent 5" w:semiHidden="0" w:uiPriority="61" w:unhideWhenUsed="0"/>
+    <w:lsdException w:name="Light Grid Accent 5" w:semiHidden="0" w:uiPriority="62" w:unhideWhenUsed="0"/>
+    <w:lsdException w:name="Medium Shading 1 Accent 5" w:semiHidden="0" w:uiPriority="63" w:unhideWhenUsed="0"/>
+    <w:lsdException w:name="Medium Shading 2 Accent 5" w:semiHidden="0" w:uiPriority="64" w:unhideWhenUsed="0"/>
+    <w:lsdException w:name="Medium List 1 Accent 5" w:semiHidden="0" w:uiPriority="65" w:unhideWhenUsed="0"/>
+    <w:lsdException w:name="Medium List 2 Accent 5" w:semiHidden="0" w:uiPriority="66" w:unhideWhenUsed="0"/>
+    <w:lsdException w:name="Medium Grid 1 Accent 5" w:semiHidden="0" w:uiPriority="67" w:unhideWhenUsed="0"/>
+    <w:lsdException w:name="Medium Grid 2 Accent 5" w:semiHidden="0" w:uiPriority="68" w:unhideWhenUsed="0"/>
+    <w:lsdException w:name="Medium Grid 3 Accent 5" w:semiHidden="0" w:uiPriority="69" w:unhideWhenUsed="0"/>
+    <w:lsdException w:name="Dark List Accent 5" w:semiHidden="0" w:uiPriority="70" w:unhideWhenUsed="0"/>
+    <w:lsdException w:name="Colorful Shading Accent 5" w:semiHidden="0" w:uiPriority="71" w:unhideWhenUsed="0"/>
+    <w:lsdException w:name="Colorful List Accent 5" w:semiHidden="0" w:uiPriority="72" w:unhideWhenUsed="0"/>
+    <w:lsdException w:name="Colorful Grid Accent 5" w:semiHidden="0" w:uiPriority="73" w:unhideWhenUsed="0"/>
+    <w:lsdException w:name="Light Shading Accent 6" w:semiHidden="0" w:uiPriority="60" w:unhideWhenUsed="0"/>
+    <w:lsdException w:name="Light List Accent 6" w:semiHidden="0" w:uiPriority="61" w:unhideWhenUsed="0"/>
+    <w:lsdException w:name="Light Grid Accent 6" w:semiHidden="0" w:uiPriority="62" w:unhideWhenUsed="0"/>
+    <w:lsdException w:name="Medium Shading 1 Accent 6" w:semiHidden="0" w:uiPriority="63" w:unhideWhenUsed="0"/>
+    <w:lsdException w:name="Medium Shading 2 Accent 6" w:semiHidden="0" w:uiPriority="64" w:unhideWhenUsed="0"/>
+    <w:lsdException w:name="Medium List 1 Accent 6" w:semiHidden="0" w:uiPriority="65" w:unhideWhenUsed="0"/>
+    <w:lsdException w:name="Medium List 2 Accent 6" w:semiHidden="0" w:uiPriority="66" w:unhideWhenUsed="0"/>
+    <w:lsdException w:name="Medium Grid 1 Accent 6" w:semiHidden="0" w:uiPriority="67" w:unhideWhenUsed="0"/>
+    <w:lsdException w:name="Medium Grid 2 Accent 6" w:semiHidden="0" w:uiPriority="68" w:unhideWhenUsed="0"/>
+    <w:lsdException w:name="Medium Grid 3 Accent 6" w:semiHidden="0" w:uiPriority="69" w:unhideWhenUsed="0"/>
+    <w:lsdException w:name="Dark List Accent 6" w:semiHidden="0" w:uiPriority="70" w:unhideWhenUsed="0"/>
+    <w:lsdException w:name="Colorful Shading Accent 6" w:semiHidden="0" w:uiPriority="71" w:unhideWhenUsed="0"/>
+    <w:lsdException w:name="Colorful List Accent 6" w:semiHidden="0" w:uiPriority="72" w:unhideWhenUsed="0"/>
+    <w:lsdException w:name="Colorful Grid Accent 6" w:semiHidden="0" w:uiPriority="73" w:unhideWhenUsed="0"/>
+    <w:lsdException w:name="Subtle Emphasis" w:semiHidden="0" w:uiPriority="19" w:unhideWhenUsed="0" w:qFormat="1"/>
+    <w:lsdException w:name="Intense Emphasis" w:semiHidden="0" w:uiPriority="21" w:unhideWhenUsed="0" w:qFormat="1"/>
+    <w:lsdException w:name="Subtle Reference" w:semiHidden="0" w:uiPriority="31" w:unhideWhenUsed="0" w:qFormat="1"/>
+    <w:lsdException w:name="Intense Reference" w:semiHidden="0" w:uiPriority="32" w:unhideWhenUsed="0" w:qFormat="1"/>
+    <w:lsdException w:name="Book Title" w:semiHidden="0" w:uiPriority="33" w:unhideWhenUsed="0" w:qFormat="1"/>
+    <w:lsdException w:name="Bibliography" w:uiPriority="37"/>
+    <w:lsdException w:name="TOC Heading" w:uiPriority="39" w:qFormat="1"/>
   </w:latentStyles>
   <w:style w:type="paragraph" w:default="1" w:styleId="Normal">
     <w:name w:val="Normal"/>
@@ -2131,7 +2198,7 @@
     </a:clrScheme>
     <a:fontScheme name="Office">
       <a:majorFont>
-        <a:latin typeface="Calibri Light" panose="020F0302020204030204"/>
+        <a:latin typeface="Calibri Light"/>
         <a:ea typeface=""/>
         <a:cs typeface=""/>
         <a:font script="Jpan" typeface="游ゴシック Light"/>
@@ -2183,7 +2250,7 @@
         <a:font script="Tfng" typeface="Ebrima"/>
       </a:majorFont>
       <a:minorFont>
-        <a:latin typeface="Calibri" panose="020F0502020204030204"/>
+        <a:latin typeface="Calibri"/>
         <a:ea typeface=""/>
         <a:cs typeface=""/>
         <a:font script="Jpan" typeface="游明朝"/>
@@ -2377,7 +2444,7 @@
   <a:extraClrSchemeLst/>
   <a:extLst>
     <a:ext uri="{05A4C25C-085E-4340-85A3-A5531E510DB2}">
-      <thm15:themeFamily xmlns:thm15="http://schemas.microsoft.com/office/thememl/2012/main" name="Office Theme" id="{62F939B6-93AF-4DB8-9C6B-D6C7DFDC589F}" vid="{4A3C46E8-61CC-4603-A589-7422A47A8E4A}"/>
+      <thm15:themeFamily xmlns:thm15="http://schemas.microsoft.com/office/thememl/2012/main" xmlns="" name="Office Theme" id="{62F939B6-93AF-4DB8-9C6B-D6C7DFDC589F}" vid="{4A3C46E8-61CC-4603-A589-7422A47A8E4A}"/>
     </a:ext>
   </a:extLst>
 </a:theme>

</xml_diff>

<commit_message>
Algo mas de FODA
</commit_message>
<xml_diff>
--- a/Actividades/ADA02008/Analisis FODA.docx
+++ b/Actividades/ADA02008/Analisis FODA.docx
@@ -1,6 +1,6 @@
 
 <file path=word/document.xml><?xml version="1.0" encoding="utf-8"?>
-<w:document xmlns:wpc="http://schemas.microsoft.com/office/word/2010/wordprocessingCanvas" xmlns:mc="http://schemas.openxmlformats.org/markup-compatibility/2006" xmlns:o="urn:schemas-microsoft-com:office:office" xmlns:r="http://schemas.openxmlformats.org/officeDocument/2006/relationships" xmlns:m="http://schemas.openxmlformats.org/officeDocument/2006/math" xmlns:v="urn:schemas-microsoft-com:vml" xmlns:wp14="http://schemas.microsoft.com/office/word/2010/wordprocessingDrawing" xmlns:wp="http://schemas.openxmlformats.org/drawingml/2006/wordprocessingDrawing" xmlns:w10="urn:schemas-microsoft-com:office:word" xmlns:w="http://schemas.openxmlformats.org/wordprocessingml/2006/main" xmlns:w14="http://schemas.microsoft.com/office/word/2010/wordml" xmlns:wpg="http://schemas.microsoft.com/office/word/2010/wordprocessingGroup" xmlns:wpi="http://schemas.microsoft.com/office/word/2010/wordprocessingInk" xmlns:wne="http://schemas.microsoft.com/office/word/2006/wordml" xmlns:wps="http://schemas.microsoft.com/office/word/2010/wordprocessingShape" mc:Ignorable="w14 wp14">
+<w:document xmlns:wpc="http://schemas.microsoft.com/office/word/2010/wordprocessingCanvas" xmlns:cx="http://schemas.microsoft.com/office/drawing/2014/chartex" xmlns:cx1="http://schemas.microsoft.com/office/drawing/2015/9/8/chartex" xmlns:cx2="http://schemas.microsoft.com/office/drawing/2015/10/21/chartex" xmlns:cx3="http://schemas.microsoft.com/office/drawing/2016/5/9/chartex" xmlns:cx4="http://schemas.microsoft.com/office/drawing/2016/5/10/chartex" xmlns:cx5="http://schemas.microsoft.com/office/drawing/2016/5/11/chartex" xmlns:cx6="http://schemas.microsoft.com/office/drawing/2016/5/12/chartex" xmlns:cx7="http://schemas.microsoft.com/office/drawing/2016/5/13/chartex" xmlns:cx8="http://schemas.microsoft.com/office/drawing/2016/5/14/chartex" xmlns:mc="http://schemas.openxmlformats.org/markup-compatibility/2006" xmlns:aink="http://schemas.microsoft.com/office/drawing/2016/ink" xmlns:am3d="http://schemas.microsoft.com/office/drawing/2017/model3d" xmlns:o="urn:schemas-microsoft-com:office:office" xmlns:r="http://schemas.openxmlformats.org/officeDocument/2006/relationships" xmlns:m="http://schemas.openxmlformats.org/officeDocument/2006/math" xmlns:v="urn:schemas-microsoft-com:vml" xmlns:wp14="http://schemas.microsoft.com/office/word/2010/wordprocessingDrawing" xmlns:wp="http://schemas.openxmlformats.org/drawingml/2006/wordprocessingDrawing" xmlns:w10="urn:schemas-microsoft-com:office:word" xmlns:w="http://schemas.openxmlformats.org/wordprocessingml/2006/main" xmlns:w14="http://schemas.microsoft.com/office/word/2010/wordml" xmlns:w15="http://schemas.microsoft.com/office/word/2012/wordml" xmlns:w16cid="http://schemas.microsoft.com/office/word/2016/wordml/cid" xmlns:w16se="http://schemas.microsoft.com/office/word/2015/wordml/symex" xmlns:wpg="http://schemas.microsoft.com/office/word/2010/wordprocessingGroup" xmlns:wpi="http://schemas.microsoft.com/office/word/2010/wordprocessingInk" xmlns:wne="http://schemas.microsoft.com/office/word/2006/wordml" xmlns:wps="http://schemas.microsoft.com/office/word/2010/wordprocessingShape" mc:Ignorable="w14 w15 w16se w16cid wp14">
   <w:body>
     <w:p>
       <w:pPr>
@@ -16,13 +16,13 @@
           <w:lang w:eastAsia="es-ES"/>
         </w:rPr>
         <w:drawing>
-          <wp:anchor distT="0" distB="0" distL="114300" distR="114300" simplePos="0" relativeHeight="251657216" behindDoc="0" locked="0" layoutInCell="1" allowOverlap="1" wp14:anchorId="01959D0A" wp14:editId="57E158D7">
+          <wp:anchor distT="0" distB="0" distL="114300" distR="114300" simplePos="0" relativeHeight="251657216" behindDoc="0" locked="0" layoutInCell="1" allowOverlap="1" wp14:anchorId="01959D0A" wp14:editId="6756C8D7">
             <wp:simplePos x="0" y="0"/>
             <wp:positionH relativeFrom="margin">
-              <wp:align>right</wp:align>
+              <wp:posOffset>4968240</wp:posOffset>
             </wp:positionH>
             <wp:positionV relativeFrom="paragraph">
-              <wp:posOffset>635</wp:posOffset>
+              <wp:posOffset>-7317</wp:posOffset>
             </wp:positionV>
             <wp:extent cx="1290320" cy="1290320"/>
             <wp:effectExtent l="0" t="0" r="5080" b="5080"/>
@@ -41,7 +41,7 @@
                     </pic:cNvPicPr>
                   </pic:nvPicPr>
                   <pic:blipFill>
-                    <a:blip r:embed="rId8">
+                    <a:blip r:embed="rId7">
                       <a:extLst>
                         <a:ext uri="{28A0092B-C50C-407E-A947-70E740481C1C}">
                           <a14:useLocalDpi xmlns:a14="http://schemas.microsoft.com/office/drawing/2010/main" val="0"/>
@@ -114,60 +114,19 @@
       </w:pPr>
       <w:r>
         <w:rPr>
-          <w:sz w:val="24"/>
-          <w:szCs w:val="24"/>
-        </w:rPr>
-        <w:t xml:space="preserve">Ruta en </w:t>
-      </w:r>
-      <w:proofErr w:type="spellStart"/>
-      <w:r>
-        <w:rPr>
-          <w:sz w:val="24"/>
-          <w:szCs w:val="24"/>
-        </w:rPr>
-        <w:t>GitLab</w:t>
-      </w:r>
-      <w:proofErr w:type="spellEnd"/>
-      <w:r>
-        <w:rPr>
-          <w:sz w:val="24"/>
-          <w:szCs w:val="24"/>
-        </w:rPr>
-        <w:t>: /Actividades/ADA01004/</w:t>
-      </w:r>
-      <w:r>
-        <w:rPr>
-          <w:sz w:val="24"/>
-          <w:szCs w:val="24"/>
-        </w:rPr>
-        <w:t>Análisis</w:t>
-      </w:r>
-      <w:bookmarkStart w:id="0" w:name="_GoBack"/>
-      <w:bookmarkEnd w:id="0"/>
-      <w:r>
-        <w:rPr>
-          <w:sz w:val="24"/>
-          <w:szCs w:val="24"/>
-        </w:rPr>
-        <w:t xml:space="preserve"> FODA</w:t>
-      </w:r>
-    </w:p>
-    <w:p>
-      <w:r>
-        <w:rPr>
           <w:noProof/>
           <w:lang w:eastAsia="es-ES"/>
         </w:rPr>
         <mc:AlternateContent>
           <mc:Choice Requires="wps">
             <w:drawing>
-              <wp:anchor distT="0" distB="0" distL="114300" distR="114300" simplePos="0" relativeHeight="251658240" behindDoc="0" locked="0" layoutInCell="1" allowOverlap="1" wp14:anchorId="63B62BB3" wp14:editId="7954C2DC">
+              <wp:anchor distT="0" distB="0" distL="114300" distR="114300" simplePos="0" relativeHeight="251658240" behindDoc="0" locked="0" layoutInCell="1" allowOverlap="1" wp14:anchorId="63B62BB3" wp14:editId="59FE5F51">
                 <wp:simplePos x="0" y="0"/>
                 <wp:positionH relativeFrom="margin">
-                  <wp:align>center</wp:align>
+                  <wp:posOffset>-247460</wp:posOffset>
                 </wp:positionH>
                 <wp:positionV relativeFrom="paragraph">
-                  <wp:posOffset>191770</wp:posOffset>
+                  <wp:posOffset>345531</wp:posOffset>
                 </wp:positionV>
                 <wp:extent cx="6734175" cy="0"/>
                 <wp:effectExtent l="0" t="0" r="0" b="0"/>
@@ -214,9 +173,9 @@
               </wp:anchor>
             </w:drawing>
           </mc:Choice>
-          <mc:Fallback xmlns:w16se="http://schemas.microsoft.com/office/word/2015/wordml/symex" xmlns:w16cid="http://schemas.microsoft.com/office/word/2016/wordml/cid" xmlns:w15="http://schemas.microsoft.com/office/word/2012/wordml" xmlns:am3d="http://schemas.microsoft.com/office/drawing/2017/model3d" xmlns:aink="http://schemas.microsoft.com/office/drawing/2016/ink" xmlns:cx8="http://schemas.microsoft.com/office/drawing/2016/5/14/chartex" xmlns:cx7="http://schemas.microsoft.com/office/drawing/2016/5/13/chartex" xmlns:cx6="http://schemas.microsoft.com/office/drawing/2016/5/12/chartex" xmlns:cx5="http://schemas.microsoft.com/office/drawing/2016/5/11/chartex" xmlns:cx4="http://schemas.microsoft.com/office/drawing/2016/5/10/chartex" xmlns:cx3="http://schemas.microsoft.com/office/drawing/2016/5/9/chartex" xmlns:cx2="http://schemas.microsoft.com/office/drawing/2015/10/21/chartex" xmlns:cx1="http://schemas.microsoft.com/office/drawing/2015/9/8/chartex" xmlns:cx="http://schemas.microsoft.com/office/drawing/2014/chartex">
+          <mc:Fallback>
             <w:pict>
-              <v:line w14:anchorId="5D889EBB" id="Conector recto 2" o:spid="_x0000_s1026" style="position:absolute;z-index:251658240;visibility:visible;mso-wrap-style:square;mso-width-percent:0;mso-height-percent:0;mso-wrap-distance-left:9pt;mso-wrap-distance-top:0;mso-wrap-distance-right:9pt;mso-wrap-distance-bottom:0;mso-position-horizontal:center;mso-position-horizontal-relative:margin;mso-position-vertical:absolute;mso-position-vertical-relative:text;mso-width-percent:0;mso-height-percent:0;mso-width-relative:page;mso-height-relative:page" from="0,15.1pt" to="530.25pt,15.1pt" o:gfxdata="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" strokecolor="#4472c4 [3204]" strokeweight=".5pt">
+              <v:line w14:anchorId="65CFF159" id="Conector recto 2" o:spid="_x0000_s1026" style="position:absolute;z-index:251658240;visibility:visible;mso-wrap-style:square;mso-width-percent:0;mso-height-percent:0;mso-wrap-distance-left:9pt;mso-wrap-distance-top:0;mso-wrap-distance-right:9pt;mso-wrap-distance-bottom:0;mso-position-horizontal:absolute;mso-position-horizontal-relative:margin;mso-position-vertical:absolute;mso-position-vertical-relative:text;mso-width-percent:0;mso-height-percent:0;mso-width-relative:page;mso-height-relative:page" from="-19.5pt,27.2pt" to="510.75pt,27.2pt" o:gfxdata="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" strokecolor="#4472c4 [3204]" strokeweight=".5pt">
                 <v:stroke joinstyle="miter"/>
                 <w10:wrap anchorx="margin"/>
               </v:line>
@@ -224,6 +183,48 @@
           </mc:Fallback>
         </mc:AlternateContent>
       </w:r>
+      <w:r>
+        <w:rPr>
+          <w:sz w:val="24"/>
+          <w:szCs w:val="24"/>
+        </w:rPr>
+        <w:t>Ruta en GitLab: /Actividades/ADA0</w:t>
+      </w:r>
+      <w:r>
+        <w:rPr>
+          <w:sz w:val="24"/>
+          <w:szCs w:val="24"/>
+        </w:rPr>
+        <w:t>2</w:t>
+      </w:r>
+      <w:r>
+        <w:rPr>
+          <w:sz w:val="24"/>
+          <w:szCs w:val="24"/>
+        </w:rPr>
+        <w:t>00</w:t>
+      </w:r>
+      <w:r>
+        <w:rPr>
+          <w:sz w:val="24"/>
+          <w:szCs w:val="24"/>
+        </w:rPr>
+        <w:t>8</w:t>
+      </w:r>
+      <w:r>
+        <w:rPr>
+          <w:sz w:val="24"/>
+          <w:szCs w:val="24"/>
+        </w:rPr>
+        <w:t>/</w:t>
+      </w:r>
+      <w:r>
+        <w:rPr>
+          <w:sz w:val="24"/>
+          <w:szCs w:val="24"/>
+        </w:rPr>
+        <w:t>Análisis FODA</w:t>
+      </w:r>
     </w:p>
     <w:p>
       <w:pPr>
@@ -259,7 +260,26 @@
         </w:numPr>
       </w:pPr>
       <w:r>
-        <w:t>Escalable: Crece en medida de las necesidades del usuario</w:t>
+        <w:rPr>
+          <w:b/>
+          <w:bCs/>
+        </w:rPr>
+        <w:t>Escalable</w:t>
+      </w:r>
+      <w:r>
+        <w:t xml:space="preserve">: </w:t>
+      </w:r>
+      <w:r>
+        <w:t xml:space="preserve">El sistema fue originalmente diseñado teniendo como uno de los </w:t>
+      </w:r>
+      <w:r>
+        <w:t>principales objetivos</w:t>
+      </w:r>
+      <w:r>
+        <w:t xml:space="preserve"> la escalabilidad, de tal forma </w:t>
+      </w:r>
+      <w:r>
+        <w:t xml:space="preserve">que los usuarios podrán escalar el sistema tanto como lo necesiten de acuerdo a sus necesidades. Dicha escalabilidad incluye la creación de múltiples lugares por el territorio, conectados por distintos medios que también se pueden crear juntos con los tipos de estos medios.  </w:t>
       </w:r>
     </w:p>
     <w:p>
@@ -270,16 +290,24 @@
           <w:numId w:val="6"/>
         </w:numPr>
       </w:pPr>
-      <w:proofErr w:type="spellStart"/>
-      <w:r>
-        <w:t>Abarcativo</w:t>
-      </w:r>
-      <w:proofErr w:type="spellEnd"/>
-      <w:r>
-        <w:t>:</w:t>
-      </w:r>
-      <w:r>
-        <w:t xml:space="preserve"> Acabar todos los aspectos de la logística de vehículos en Uruguay</w:t>
+      <w:r>
+        <w:rPr>
+          <w:b/>
+          <w:bCs/>
+        </w:rPr>
+        <w:t>Intuitivo</w:t>
+      </w:r>
+      <w:r>
+        <w:t xml:space="preserve">: </w:t>
+      </w:r>
+      <w:r>
+        <w:t xml:space="preserve">La interface grafica del usuario (GUI) fue creada poniendo como prioridad un uso fácil e intuitivo de la misma. Dando de esta forma acceso a todos los usuarios al uso de un gran abanico de opciones que las aplicaciones provén. Por lo tanto, no es </w:t>
+      </w:r>
+      <w:r>
+        <w:t>crítico</w:t>
+      </w:r>
+      <w:r>
+        <w:t xml:space="preserve"> para los usuarios una capacitación presencial. </w:t>
       </w:r>
     </w:p>
     <w:p>
@@ -291,10 +319,39 @@
         </w:numPr>
       </w:pPr>
       <w:r>
-        <w:t>Intuitivo: Es amigable con el usuario</w:t>
-      </w:r>
-      <w:r>
-        <w:t>, siendo fácil de usar.</w:t>
+        <w:rPr>
+          <w:b/>
+          <w:bCs/>
+        </w:rPr>
+        <w:t>Veloz</w:t>
+      </w:r>
+      <w:r>
+        <w:rPr>
+          <w:b/>
+          <w:bCs/>
+        </w:rPr>
+        <w:t xml:space="preserve"> y optimo</w:t>
+      </w:r>
+      <w:r>
+        <w:t xml:space="preserve">: </w:t>
+      </w:r>
+      <w:r>
+        <w:t xml:space="preserve">Durante el </w:t>
+      </w:r>
+      <w:r>
+        <w:t xml:space="preserve">perdido de diseño y codificación, se a puesto como una de las metas conseguir un producto no solamente robusto, sino ágil y veloz, ya que para nuestros clientes el hecho que el sistema responda de forma rápida a la hora de mostrar o modificar la información es vital. Todo lo anterior es posible ya que el sistema de comunicación del programa con el servidor donde </w:t>
+      </w:r>
+      <w:r>
+        <w:t>esta alojada</w:t>
+      </w:r>
+      <w:r>
+        <w:t xml:space="preserve"> la base de datos está en extremadamente optimizado, de tal forma que el número de interacciones con el servidor son las menores posibles.</w:t>
+      </w:r>
+      <w:r>
+        <w:t xml:space="preserve"> </w:t>
+      </w:r>
+      <w:r>
+        <w:t xml:space="preserve"> </w:t>
       </w:r>
     </w:p>
     <w:p>
@@ -306,10 +363,32 @@
         </w:numPr>
       </w:pPr>
       <w:r>
-        <w:t xml:space="preserve">Veloz: </w:t>
-      </w:r>
-      <w:r>
-        <w:t xml:space="preserve">Ofrece una gran a la hora de utilizarlo </w:t>
+        <w:rPr>
+          <w:b/>
+          <w:bCs/>
+        </w:rPr>
+        <w:t>Estable</w:t>
+      </w:r>
+      <w:r>
+        <w:t>:</w:t>
+      </w:r>
+      <w:r>
+        <w:t xml:space="preserve"> </w:t>
+      </w:r>
+      <w:r>
+        <w:t xml:space="preserve">Tan importante como el numero de funciones y la velocidad es la estabilidad. Se ha creado en la distintas sucursales y casa central del cliente un equipamiento de hardware tal que permite una comunicación constante con el servidor. A nivel del cliente el programa cuenta con múltiples verificaciones de la información con la que esta tratando, por lo </w:t>
+      </w:r>
+      <w:r>
+        <w:t>tanto,</w:t>
+      </w:r>
+      <w:r>
+        <w:t xml:space="preserve"> elimina la posibilidad de la generación de incongruencias</w:t>
+      </w:r>
+      <w:r>
+        <w:t xml:space="preserve"> que podrían provocar un error tal que comprometa el funcionamiento de la aplicación. </w:t>
+      </w:r>
+      <w:r>
+        <w:t xml:space="preserve"> </w:t>
       </w:r>
     </w:p>
     <w:p>
@@ -321,13 +400,142 @@
         </w:numPr>
       </w:pPr>
       <w:r>
-        <w:t>Estable:</w:t>
-      </w:r>
-      <w:r>
-        <w:t xml:space="preserve"> No</w:t>
-      </w:r>
-      <w:r>
-        <w:t xml:space="preserve"> presenta puntos en los cuales el programa no responde, además que no presenta fallos donde el mismo colapse. </w:t>
+        <w:rPr>
+          <w:b/>
+          <w:bCs/>
+        </w:rPr>
+        <w:t>Seguro</w:t>
+      </w:r>
+      <w:r>
+        <w:t>:</w:t>
+      </w:r>
+      <w:r>
+        <w:t xml:space="preserve"> </w:t>
+      </w:r>
+      <w:r>
+        <w:t xml:space="preserve">Tan importante es la manipulación de calidad de datos como seguridad de los mismos, no se puede pasar por alto que dicha información es de carácter interno del funcionamiento de la empresa, por lo </w:t>
+      </w:r>
+      <w:r>
+        <w:t>tanto,</w:t>
+      </w:r>
+      <w:r>
+        <w:t xml:space="preserve"> la </w:t>
+      </w:r>
+      <w:r>
+        <w:t>pérdida</w:t>
+      </w:r>
+      <w:r>
+        <w:t xml:space="preserve"> o manipulación </w:t>
+      </w:r>
+      <w:r>
+        <w:t>maligna</w:t>
+      </w:r>
+      <w:r>
+        <w:t xml:space="preserve"> de ellos seria </w:t>
+      </w:r>
+      <w:r>
+        <w:t>catastrófico</w:t>
+      </w:r>
+      <w:r>
+        <w:t xml:space="preserve">. Por todo lo antes dicho el acceso a los datos esta </w:t>
+      </w:r>
+      <w:r>
+        <w:t>complemente</w:t>
+      </w:r>
+      <w:r>
+        <w:t xml:space="preserve"> protegido por lo siguiente: </w:t>
+      </w:r>
+    </w:p>
+    <w:p>
+      <w:pPr>
+        <w:pStyle w:val="Prrafodelista"/>
+        <w:numPr>
+          <w:ilvl w:val="1"/>
+          <w:numId w:val="6"/>
+        </w:numPr>
+      </w:pPr>
+      <w:r>
+        <w:t>A</w:t>
+      </w:r>
+      <w:r>
+        <w:t xml:space="preserve"> nivel de </w:t>
+      </w:r>
+      <w:r>
+        <w:t>perdida</w:t>
+      </w:r>
+      <w:r>
+        <w:t xml:space="preserve"> de información por falla del servidor o ingreso de información incorrecta, el servidor cuenta con </w:t>
+      </w:r>
+      <w:r>
+        <w:t>un político</w:t>
+      </w:r>
+      <w:r>
+        <w:t xml:space="preserve"> de Backup (respaldos) completa, de tal forma se podrá volver </w:t>
+      </w:r>
+      <w:r>
+        <w:t xml:space="preserve">a un estado anterior de los datos en caso de ser necesario. O de darse una pérdida del servidor estamos preparados para acondicionar un nuevo servidor sin perdida alguna de datos. </w:t>
+      </w:r>
+    </w:p>
+    <w:p>
+      <w:pPr>
+        <w:pStyle w:val="Prrafodelista"/>
+        <w:numPr>
+          <w:ilvl w:val="1"/>
+          <w:numId w:val="6"/>
+        </w:numPr>
+      </w:pPr>
+      <w:r>
+        <w:t xml:space="preserve">La red esta preparada para que el único que se pueda conectar con el servidor fuera de la red privada de la empresa sea nuestros programas. Ya que contamos con 2 firewall acondicionados para dicha actividad. </w:t>
+      </w:r>
+    </w:p>
+    <w:p>
+      <w:pPr>
+        <w:pStyle w:val="Prrafodelista"/>
+        <w:numPr>
+          <w:ilvl w:val="1"/>
+          <w:numId w:val="6"/>
+        </w:numPr>
+      </w:pPr>
+      <w:r>
+        <w:t xml:space="preserve">Si por algún motivo dentro de la red interna o fuera de la misma logran acceder al servidor se cuenta con una gran variedad de permisos dentro de la base de dato, lo que le da a la información alojada en ella una segunda capa de seguridad. </w:t>
+      </w:r>
+    </w:p>
+    <w:p>
+      <w:pPr>
+        <w:pStyle w:val="Prrafodelista"/>
+        <w:numPr>
+          <w:ilvl w:val="1"/>
+          <w:numId w:val="6"/>
+        </w:numPr>
+      </w:pPr>
+      <w:r>
+        <w:t xml:space="preserve">Dentro de las aplicaciones se cuenta con un sistema de ingreso por Login, por lo </w:t>
+      </w:r>
+      <w:r>
+        <w:t>tanto,</w:t>
+      </w:r>
+      <w:r>
+        <w:t xml:space="preserve"> las actividades de cada usuario del sistema solamente podrán ser realizadas por ellos mismos, ya que solamente podrán acceder ellos al ser los únicos que conocen sus credenciales. </w:t>
+      </w:r>
+    </w:p>
+    <w:p>
+      <w:pPr>
+        <w:pStyle w:val="Prrafodelista"/>
+        <w:numPr>
+          <w:ilvl w:val="1"/>
+          <w:numId w:val="6"/>
+        </w:numPr>
+      </w:pPr>
+      <w:r>
+        <w:t xml:space="preserve">Cada contraseña se encuentra encriptada por </w:t>
+      </w:r>
+      <w:proofErr w:type="spellStart"/>
+      <w:r>
+        <w:t>Bcrypt</w:t>
+      </w:r>
+      <w:proofErr w:type="spellEnd"/>
+      <w:r>
+        <w:t xml:space="preserve"> dentro de la base de datos, de tal forma que ni siquiera el DBA con acceso total, podrá ingresar al sistema con un usuario que no le corresponde.</w:t>
       </w:r>
     </w:p>
     <w:p>
@@ -337,39 +545,28 @@
           <w:ilvl w:val="0"/>
           <w:numId w:val="6"/>
         </w:numPr>
-      </w:pPr>
-      <w:r>
-        <w:t>Seguro:</w:t>
-      </w:r>
-      <w:r>
-        <w:t xml:space="preserve"> </w:t>
-      </w:r>
-      <w:r>
-        <w:t xml:space="preserve">El sistema ofrece un conjunto de herramientas las cuales amplifican la seguridad del mismo. Primero que nada ofrece un sistema de Login diferenciando las potestades de cada tipo de usuario, además las contraseñas están protegidas por Encuitado </w:t>
-      </w:r>
-      <w:proofErr w:type="spellStart"/>
-      <w:r>
-        <w:t>Bcrypt</w:t>
-      </w:r>
-      <w:proofErr w:type="spellEnd"/>
-      <w:r>
-        <w:t xml:space="preserve"> el cual internamente utiliza la función de </w:t>
-      </w:r>
-      <w:proofErr w:type="spellStart"/>
-      <w:r>
-        <w:t>hasheo</w:t>
-      </w:r>
-      <w:proofErr w:type="spellEnd"/>
-      <w:r>
-        <w:t xml:space="preserve"> </w:t>
-      </w:r>
-      <w:proofErr w:type="spellStart"/>
-      <w:r>
-        <w:t>Bcrypt</w:t>
-      </w:r>
-      <w:proofErr w:type="spellEnd"/>
-      <w:r>
-        <w:t xml:space="preserve"> con re-iteración configurable, permitiendo escalar el nivel de seguridad a medida que se vuelve económicamente eficiente aumentar las iteraciones.</w:t>
+        <w:rPr>
+          <w:b/>
+          <w:bCs/>
+        </w:rPr>
+      </w:pPr>
+      <w:r>
+        <w:rPr>
+          <w:b/>
+          <w:bCs/>
+        </w:rPr>
+        <w:lastRenderedPageBreak/>
+        <w:t>Pose un sistema de regulación y seguimiento de actividad de los usuarios</w:t>
+      </w:r>
+      <w:r>
+        <w:rPr>
+          <w:b/>
+          <w:bCs/>
+        </w:rPr>
+        <w:t xml:space="preserve">: </w:t>
+      </w:r>
+      <w:r>
+        <w:t xml:space="preserve">Para un sistema de logística es critico saber el estado del producto que transporta, pero además es critico para dicho sistema saber la actividad de sus usuarios. Es por ello que se cuenta con un sistema de actividad del usuario, que nos permite poder saber las acciones que nuestros usuarios han hecho y la fecha de la misma. De tal forma cada acción que realicen en el sistema, será fácilmente rastreable quien la ha realizado. De igual forma se debe restringir las actividades del usuario. Siendo para ellos imposibles ingresar al subsistema de un lugar que no les corresponde, o realizar un transporte con un medio de transporte que no se les ha sido asignado.   </w:t>
       </w:r>
     </w:p>
     <w:p>
@@ -381,7 +578,20 @@
         </w:numPr>
       </w:pPr>
       <w:r>
-        <w:t xml:space="preserve">Si perdida de datos: El sistema no se permite la perdida de información de ningún modo, de esta forma todo tipo de eliminación queda registrado. </w:t>
+        <w:rPr>
+          <w:b/>
+          <w:bCs/>
+        </w:rPr>
+        <w:t>Bilingüe</w:t>
+      </w:r>
+      <w:r>
+        <w:t>:</w:t>
+      </w:r>
+      <w:r>
+        <w:t xml:space="preserve"> </w:t>
+      </w:r>
+      <w:r>
+        <w:t>Es critico para cualquier sistema informático de la actualidad contar con al menos dos idiomas, siendo critico la presencia del inglés en el mismo.</w:t>
       </w:r>
     </w:p>
     <w:p>
@@ -393,13 +603,73 @@
         </w:numPr>
       </w:pPr>
       <w:r>
-        <w:t>Bilingüe:</w:t>
+        <w:rPr>
+          <w:b/>
+          <w:bCs/>
+        </w:rPr>
+        <w:t>Datos sin redundancia y no espurios</w:t>
+      </w:r>
+      <w:r>
+        <w:t>:</w:t>
+      </w:r>
+      <w:r>
+        <w:t xml:space="preserve"> La base de datos del servidor cuenta con un diseño tal que, los analistas encargados del desarrollo de la misma se han puesto como meta y lo han alcanzado con éxito la no redundancia de datos. De tal forma</w:t>
+      </w:r>
+      <w:r>
+        <w:t xml:space="preserve"> que</w:t>
+      </w:r>
+      <w:r>
+        <w:t xml:space="preserve"> no se podrá producir</w:t>
+      </w:r>
+      <w:r>
+        <w:t xml:space="preserve"> una contradicción de los mismos, generando datos espurios. </w:t>
       </w:r>
       <w:r>
         <w:t xml:space="preserve"> </w:t>
       </w:r>
-      <w:r>
-        <w:t xml:space="preserve">Pose 2 de los principales idiomas hablados mundialmente, los cuales son inglés y español. Ampliando el rango de uso de usuarios que a hablantes de dichos idiomas.  </w:t>
+    </w:p>
+    <w:p>
+      <w:pPr>
+        <w:pStyle w:val="Prrafodelista"/>
+        <w:numPr>
+          <w:ilvl w:val="0"/>
+          <w:numId w:val="6"/>
+        </w:numPr>
+      </w:pPr>
+      <w:r>
+        <w:rPr>
+          <w:b/>
+          <w:bCs/>
+        </w:rPr>
+        <w:t>Infraestructura logaba</w:t>
+      </w:r>
+      <w:r>
+        <w:t>:</w:t>
+      </w:r>
+      <w:r>
+        <w:t xml:space="preserve"> La infraestructura fue diseñada bajo un sistema de cableado estructurado acompañado de un conjunto de DCE y DTE preparados para brindar una vida útil esperada a 10 años siendo aun entonces lo suficientemente velos para estar en condiciones operativas para entonces. </w:t>
+      </w:r>
+    </w:p>
+    <w:p>
+      <w:pPr>
+        <w:pStyle w:val="Prrafodelista"/>
+        <w:numPr>
+          <w:ilvl w:val="0"/>
+          <w:numId w:val="6"/>
+        </w:numPr>
+      </w:pPr>
+      <w:r>
+        <w:rPr>
+          <w:b/>
+          <w:bCs/>
+        </w:rPr>
+        <w:t>Servidor automatizado</w:t>
+      </w:r>
+      <w:r>
+        <w:t>:</w:t>
+      </w:r>
+      <w:r>
+        <w:t xml:space="preserve"> El cliente pose un sistema plenamente intuitivo y fácil de utilizar, pero los administradores del servidor también posen por medios de Shell script creador para ello, un conjunto de herramientas administrativas preparadas para brindarle a dichos administradores la potestad de administrar gran parte del servidor únicamente utilizando una herramienta automatizada con la antes mencionada</w:t>
       </w:r>
     </w:p>
     <w:p>
@@ -428,7 +698,17 @@
         </w:numPr>
       </w:pPr>
       <w:r>
-        <w:t>Avances tecnológicos: Mejora de servidor</w:t>
+        <w:rPr>
+          <w:b/>
+          <w:bCs/>
+        </w:rPr>
+        <w:t>Avances tecnológicos:</w:t>
+      </w:r>
+      <w:r>
+        <w:t xml:space="preserve"> </w:t>
+      </w:r>
+      <w:r>
+        <w:t xml:space="preserve">El sistema tiene como oportunidad utilizar herramientas tecnologías tanto físicas como digitales para aumentar su funcionalidad y calidad. Tal oportunidad esta siempre presente ya que el avance de la tecnología es imparable. </w:t>
       </w:r>
     </w:p>
     <w:p>
@@ -440,7 +720,35 @@
         </w:numPr>
       </w:pPr>
       <w:r>
-        <w:t xml:space="preserve">Internacionalización: Mejorar el sistema a fin de hacer que funcione mundialmente </w:t>
+        <w:rPr>
+          <w:b/>
+          <w:bCs/>
+        </w:rPr>
+        <w:t>Internacionalización</w:t>
+      </w:r>
+      <w:r>
+        <w:t xml:space="preserve">: </w:t>
+      </w:r>
+      <w:r>
+        <w:t xml:space="preserve">El sistema fue diseñado para las necesidades </w:t>
+      </w:r>
+      <w:r>
+        <w:t>logísticas</w:t>
+      </w:r>
+      <w:r>
+        <w:t xml:space="preserve"> </w:t>
+      </w:r>
+      <w:r>
+        <w:t>vehiculares</w:t>
+      </w:r>
+      <w:r>
+        <w:t xml:space="preserve"> nacionales, seria un gran avance poder adaptar al sistema de tal forma que cumpla con las mayores </w:t>
+      </w:r>
+      <w:r>
+        <w:t xml:space="preserve">necesidades logísticas internacionales. </w:t>
+      </w:r>
+      <w:r>
+        <w:t xml:space="preserve"> </w:t>
       </w:r>
     </w:p>
     <w:p>
@@ -457,10 +765,156 @@
       </w:pPr>
       <w:r>
         <w:rPr>
+          <w:b/>
+          <w:bCs/>
+        </w:rPr>
+        <w:t>Aumentar la cantidad de idiomas de forma automática</w:t>
+      </w:r>
+      <w:r>
+        <w:rPr>
+          <w:b/>
+          <w:bCs/>
           <w:sz w:val="24"/>
           <w:szCs w:val="24"/>
         </w:rPr>
-        <w:t xml:space="preserve">Aumentar la cantidad de idiomas de forma automática </w:t>
+        <w:t>:</w:t>
+      </w:r>
+      <w:r>
+        <w:rPr>
+          <w:sz w:val="24"/>
+          <w:szCs w:val="24"/>
+        </w:rPr>
+        <w:t xml:space="preserve"> </w:t>
+      </w:r>
+      <w:r>
+        <w:t xml:space="preserve">El sistema esta preparado para permitir </w:t>
+      </w:r>
+      <w:r>
+        <w:t xml:space="preserve">2 de los lenguajes mas utilizados, aunque evidentemente un sistema de logística internacional debe tener a su alcance una gran variedad de lenguajes. Es por ello que se considera como oportunidad el uso herramientas de traducción automática, de tal forma que se tendría acceso a todos los lenguajes. </w:t>
+      </w:r>
+      <w:r>
+        <w:t xml:space="preserve"> </w:t>
+      </w:r>
+    </w:p>
+    <w:p>
+      <w:pPr>
+        <w:pStyle w:val="Prrafodelista"/>
+        <w:numPr>
+          <w:ilvl w:val="0"/>
+          <w:numId w:val="8"/>
+        </w:numPr>
+        <w:rPr>
+          <w:sz w:val="24"/>
+          <w:szCs w:val="24"/>
+        </w:rPr>
+      </w:pPr>
+      <w:r>
+        <w:rPr>
+          <w:b/>
+          <w:bCs/>
+        </w:rPr>
+        <w:t>Actualizar el gestor de base de datos y lenguaje de programación:</w:t>
+      </w:r>
+      <w:r>
+        <w:rPr>
+          <w:sz w:val="24"/>
+          <w:szCs w:val="24"/>
+        </w:rPr>
+        <w:t xml:space="preserve"> </w:t>
+      </w:r>
+      <w:r>
+        <w:t>Tanto Visual Basic como informix son tecnologías que son las mas actuales, es por ello que para un sistema en desarrollo y pensado en el futuro debería estar constituido en la última tecnología actual</w:t>
+      </w:r>
+      <w:r>
+        <w:rPr>
+          <w:sz w:val="24"/>
+          <w:szCs w:val="24"/>
+        </w:rPr>
+        <w:t xml:space="preserve">. </w:t>
+      </w:r>
+      <w:r>
+        <w:t xml:space="preserve">Si se contara con dicha mejora se podrían acceder a funciones mas avanzadas y asegurar una vida del producto mayor. </w:t>
+      </w:r>
+    </w:p>
+    <w:p>
+      <w:pPr>
+        <w:pStyle w:val="Prrafodelista"/>
+        <w:numPr>
+          <w:ilvl w:val="0"/>
+          <w:numId w:val="8"/>
+        </w:numPr>
+        <w:rPr>
+          <w:sz w:val="24"/>
+          <w:szCs w:val="24"/>
+        </w:rPr>
+      </w:pPr>
+      <w:r>
+        <w:rPr>
+          <w:b/>
+          <w:bCs/>
+        </w:rPr>
+        <w:t>Utilización de framework</w:t>
+      </w:r>
+      <w:r>
+        <w:t xml:space="preserve">: Por requerimiento no funcional se ha </w:t>
+      </w:r>
+      <w:r>
+        <w:t>prohibido</w:t>
+      </w:r>
+      <w:r>
+        <w:t xml:space="preserve"> el uso de </w:t>
+      </w:r>
+      <w:r>
+        <w:t>framework</w:t>
+      </w:r>
+      <w:r>
+        <w:t xml:space="preserve">, aunque se considera oportunidad ya que el uso de los mismos proporcionaría acceso a funciones ya creadas que aumentarían la calidad del producto sin generar atrasos en el desarrollo del mismo. </w:t>
+      </w:r>
+      <w:r>
+        <w:t>También</w:t>
+      </w:r>
+      <w:r>
+        <w:t xml:space="preserve"> se pueden considerar otros framework que aumentarían la eficacia o </w:t>
+      </w:r>
+      <w:r>
+        <w:t xml:space="preserve">velocidad del desarrollo de la aplicación, en otra palabra a diferencia de los primeros esos no darían nuevas funcionalidades al usuario, sino que permitiría hacer más eficiente el desarrollo del producto. </w:t>
+      </w:r>
+    </w:p>
+    <w:p>
+      <w:pPr>
+        <w:pStyle w:val="Prrafodelista"/>
+        <w:numPr>
+          <w:ilvl w:val="0"/>
+          <w:numId w:val="8"/>
+        </w:numPr>
+        <w:rPr>
+          <w:sz w:val="24"/>
+          <w:szCs w:val="24"/>
+        </w:rPr>
+      </w:pPr>
+      <w:r>
+        <w:rPr>
+          <w:b/>
+          <w:bCs/>
+        </w:rPr>
+        <w:t>Adaptación a multiplataforma</w:t>
+      </w:r>
+      <w:r>
+        <w:rPr>
+          <w:sz w:val="24"/>
+          <w:szCs w:val="24"/>
+        </w:rPr>
+        <w:t>:</w:t>
+      </w:r>
+      <w:r>
+        <w:rPr>
+          <w:sz w:val="24"/>
+          <w:szCs w:val="24"/>
+        </w:rPr>
+        <w:t xml:space="preserve"> </w:t>
+      </w:r>
+      <w:r>
+        <w:t>Se podría programar las aplicaciones de tal forma que podrían ser multiplataforma, aunque por requerimiento no funcional debemos usar un lenguaje únicamente operativo en Windows, por lo tanto, hacerlo multiplataforma significa reprogramar la aplicación en otro lenguaje habilitado en múltiples sistemas operativos.</w:t>
       </w:r>
     </w:p>
     <w:p>
@@ -471,12 +925,22 @@
           <w:u w:val="single"/>
         </w:rPr>
       </w:pPr>
-      <w:r>
+    </w:p>
+    <w:p>
+      <w:pPr>
         <w:rPr>
           <w:sz w:val="28"/>
           <w:szCs w:val="28"/>
           <w:u w:val="single"/>
         </w:rPr>
+      </w:pPr>
+      <w:r>
+        <w:rPr>
+          <w:sz w:val="28"/>
+          <w:szCs w:val="28"/>
+          <w:u w:val="single"/>
+        </w:rPr>
+        <w:lastRenderedPageBreak/>
         <w:t>Debilidades:</w:t>
       </w:r>
     </w:p>
@@ -489,7 +953,17 @@
         </w:numPr>
       </w:pPr>
       <w:r>
-        <w:t>No es multiplataforma: Solo funcional en Windows</w:t>
+        <w:rPr>
+          <w:b/>
+          <w:bCs/>
+        </w:rPr>
+        <w:t>No es multiplataforma:</w:t>
+      </w:r>
+      <w:r>
+        <w:t xml:space="preserve"> </w:t>
+      </w:r>
+      <w:r>
+        <w:t xml:space="preserve">Se considera como debilidad el hecho que el sistema es únicamente funcional en la plataforma Windows, si el cliente no la pose no podrá utilizar el producto. </w:t>
       </w:r>
     </w:p>
     <w:p>
@@ -501,8 +975,32 @@
         </w:numPr>
       </w:pPr>
       <w:r>
-        <w:t>No es internacional: Diseñado solo para Uruguay</w:t>
-      </w:r>
+        <w:t xml:space="preserve">No es internacional: </w:t>
+      </w:r>
+      <w:r>
+        <w:t xml:space="preserve">El sistema esta únicamente diseñado para operar en el territorio nacional, ya que no se presentan puntos en los mismo donde desde un camión no pueda llegar a cualquier otro punto del país. Por lo tanto, si se presenta una situación donde </w:t>
+      </w:r>
+      <w:r>
+        <w:t xml:space="preserve">se deban mesclar tipos de medios de transporte el sistema no es capas de </w:t>
+      </w:r>
+      <w:proofErr w:type="spellStart"/>
+      <w:r>
+        <w:t>contemplearlo</w:t>
+      </w:r>
+      <w:proofErr w:type="spellEnd"/>
+      <w:r>
+        <w:t xml:space="preserve"> </w:t>
+      </w:r>
+      <w:proofErr w:type="spellStart"/>
+      <w:r>
+        <w:t>corectamene</w:t>
+      </w:r>
+      <w:proofErr w:type="spellEnd"/>
+      <w:r>
+        <w:t xml:space="preserve"> </w:t>
+      </w:r>
+      <w:bookmarkStart w:id="0" w:name="_GoBack"/>
+      <w:bookmarkEnd w:id="0"/>
     </w:p>
     <w:p>
       <w:pPr>
@@ -516,13 +1014,8 @@
         <w:t xml:space="preserve">Es dependiente de tecnología obsoleta </w:t>
       </w:r>
       <w:r>
-        <w:t xml:space="preserve">como </w:t>
-      </w:r>
-      <w:proofErr w:type="spellStart"/>
-      <w:r>
-        <w:t>informix</w:t>
-      </w:r>
-      <w:proofErr w:type="spellEnd"/>
+        <w:t>como informix</w:t>
+      </w:r>
       <w:r>
         <w:t xml:space="preserve">: </w:t>
       </w:r>
@@ -597,7 +1090,7 @@
     </w:p>
     <w:sectPr>
       <w:pgSz w:w="11906" w:h="16838"/>
-      <w:pgMar w:top="1134" w:right="1021" w:bottom="1077" w:left="1021" w:header="708" w:footer="708" w:gutter="0"/>
+      <w:pgMar w:top="851" w:right="1021" w:bottom="1077" w:left="1021" w:header="708" w:footer="708" w:gutter="0"/>
       <w:cols w:space="708"/>
       <w:docGrid w:linePitch="360"/>
     </w:sectPr>
@@ -606,7 +1099,7 @@
 </file>
 
 <file path=word/endnotes.xml><?xml version="1.0" encoding="utf-8"?>
-<w:endnotes xmlns:wpc="http://schemas.microsoft.com/office/word/2010/wordprocessingCanvas" xmlns:mc="http://schemas.openxmlformats.org/markup-compatibility/2006" xmlns:o="urn:schemas-microsoft-com:office:office" xmlns:r="http://schemas.openxmlformats.org/officeDocument/2006/relationships" xmlns:m="http://schemas.openxmlformats.org/officeDocument/2006/math" xmlns:v="urn:schemas-microsoft-com:vml" xmlns:wp14="http://schemas.microsoft.com/office/word/2010/wordprocessingDrawing" xmlns:wp="http://schemas.openxmlformats.org/drawingml/2006/wordprocessingDrawing" xmlns:w10="urn:schemas-microsoft-com:office:word" xmlns:w="http://schemas.openxmlformats.org/wordprocessingml/2006/main" xmlns:w14="http://schemas.microsoft.com/office/word/2010/wordml" xmlns:wpg="http://schemas.microsoft.com/office/word/2010/wordprocessingGroup" xmlns:wpi="http://schemas.microsoft.com/office/word/2010/wordprocessingInk" xmlns:wne="http://schemas.microsoft.com/office/word/2006/wordml" xmlns:wps="http://schemas.microsoft.com/office/word/2010/wordprocessingShape" mc:Ignorable="w14 wp14">
+<w:endnotes xmlns:wpc="http://schemas.microsoft.com/office/word/2010/wordprocessingCanvas" xmlns:cx="http://schemas.microsoft.com/office/drawing/2014/chartex" xmlns:cx1="http://schemas.microsoft.com/office/drawing/2015/9/8/chartex" xmlns:cx2="http://schemas.microsoft.com/office/drawing/2015/10/21/chartex" xmlns:cx3="http://schemas.microsoft.com/office/drawing/2016/5/9/chartex" xmlns:cx4="http://schemas.microsoft.com/office/drawing/2016/5/10/chartex" xmlns:cx5="http://schemas.microsoft.com/office/drawing/2016/5/11/chartex" xmlns:cx6="http://schemas.microsoft.com/office/drawing/2016/5/12/chartex" xmlns:cx7="http://schemas.microsoft.com/office/drawing/2016/5/13/chartex" xmlns:cx8="http://schemas.microsoft.com/office/drawing/2016/5/14/chartex" xmlns:mc="http://schemas.openxmlformats.org/markup-compatibility/2006" xmlns:aink="http://schemas.microsoft.com/office/drawing/2016/ink" xmlns:am3d="http://schemas.microsoft.com/office/drawing/2017/model3d" xmlns:o="urn:schemas-microsoft-com:office:office" xmlns:r="http://schemas.openxmlformats.org/officeDocument/2006/relationships" xmlns:m="http://schemas.openxmlformats.org/officeDocument/2006/math" xmlns:v="urn:schemas-microsoft-com:vml" xmlns:wp14="http://schemas.microsoft.com/office/word/2010/wordprocessingDrawing" xmlns:wp="http://schemas.openxmlformats.org/drawingml/2006/wordprocessingDrawing" xmlns:w10="urn:schemas-microsoft-com:office:word" xmlns:w="http://schemas.openxmlformats.org/wordprocessingml/2006/main" xmlns:w14="http://schemas.microsoft.com/office/word/2010/wordml" xmlns:w15="http://schemas.microsoft.com/office/word/2012/wordml" xmlns:w16cid="http://schemas.microsoft.com/office/word/2016/wordml/cid" xmlns:w16se="http://schemas.microsoft.com/office/word/2015/wordml/symex" xmlns:wpg="http://schemas.microsoft.com/office/word/2010/wordprocessingGroup" xmlns:wpi="http://schemas.microsoft.com/office/word/2010/wordprocessingInk" xmlns:wne="http://schemas.microsoft.com/office/word/2006/wordml" xmlns:wps="http://schemas.microsoft.com/office/word/2010/wordprocessingShape" mc:Ignorable="w14 w15 w16se w16cid wp14">
   <w:endnote w:type="separator" w:id="-1">
     <w:p>
       <w:pPr>
@@ -631,7 +1124,7 @@
 </file>
 
 <file path=word/footnotes.xml><?xml version="1.0" encoding="utf-8"?>
-<w:footnotes xmlns:wpc="http://schemas.microsoft.com/office/word/2010/wordprocessingCanvas" xmlns:mc="http://schemas.openxmlformats.org/markup-compatibility/2006" xmlns:o="urn:schemas-microsoft-com:office:office" xmlns:r="http://schemas.openxmlformats.org/officeDocument/2006/relationships" xmlns:m="http://schemas.openxmlformats.org/officeDocument/2006/math" xmlns:v="urn:schemas-microsoft-com:vml" xmlns:wp14="http://schemas.microsoft.com/office/word/2010/wordprocessingDrawing" xmlns:wp="http://schemas.openxmlformats.org/drawingml/2006/wordprocessingDrawing" xmlns:w10="urn:schemas-microsoft-com:office:word" xmlns:w="http://schemas.openxmlformats.org/wordprocessingml/2006/main" xmlns:w14="http://schemas.microsoft.com/office/word/2010/wordml" xmlns:wpg="http://schemas.microsoft.com/office/word/2010/wordprocessingGroup" xmlns:wpi="http://schemas.microsoft.com/office/word/2010/wordprocessingInk" xmlns:wne="http://schemas.microsoft.com/office/word/2006/wordml" xmlns:wps="http://schemas.microsoft.com/office/word/2010/wordprocessingShape" mc:Ignorable="w14 wp14">
+<w:footnotes xmlns:wpc="http://schemas.microsoft.com/office/word/2010/wordprocessingCanvas" xmlns:cx="http://schemas.microsoft.com/office/drawing/2014/chartex" xmlns:cx1="http://schemas.microsoft.com/office/drawing/2015/9/8/chartex" xmlns:cx2="http://schemas.microsoft.com/office/drawing/2015/10/21/chartex" xmlns:cx3="http://schemas.microsoft.com/office/drawing/2016/5/9/chartex" xmlns:cx4="http://schemas.microsoft.com/office/drawing/2016/5/10/chartex" xmlns:cx5="http://schemas.microsoft.com/office/drawing/2016/5/11/chartex" xmlns:cx6="http://schemas.microsoft.com/office/drawing/2016/5/12/chartex" xmlns:cx7="http://schemas.microsoft.com/office/drawing/2016/5/13/chartex" xmlns:cx8="http://schemas.microsoft.com/office/drawing/2016/5/14/chartex" xmlns:mc="http://schemas.openxmlformats.org/markup-compatibility/2006" xmlns:aink="http://schemas.microsoft.com/office/drawing/2016/ink" xmlns:am3d="http://schemas.microsoft.com/office/drawing/2017/model3d" xmlns:o="urn:schemas-microsoft-com:office:office" xmlns:r="http://schemas.openxmlformats.org/officeDocument/2006/relationships" xmlns:m="http://schemas.openxmlformats.org/officeDocument/2006/math" xmlns:v="urn:schemas-microsoft-com:vml" xmlns:wp14="http://schemas.microsoft.com/office/word/2010/wordprocessingDrawing" xmlns:wp="http://schemas.openxmlformats.org/drawingml/2006/wordprocessingDrawing" xmlns:w10="urn:schemas-microsoft-com:office:word" xmlns:w="http://schemas.openxmlformats.org/wordprocessingml/2006/main" xmlns:w14="http://schemas.microsoft.com/office/word/2010/wordml" xmlns:w15="http://schemas.microsoft.com/office/word/2012/wordml" xmlns:w16cid="http://schemas.microsoft.com/office/word/2016/wordml/cid" xmlns:w16se="http://schemas.microsoft.com/office/word/2015/wordml/symex" xmlns:wpg="http://schemas.microsoft.com/office/word/2010/wordprocessingGroup" xmlns:wpi="http://schemas.microsoft.com/office/word/2010/wordprocessingInk" xmlns:wne="http://schemas.microsoft.com/office/word/2006/wordml" xmlns:wps="http://schemas.microsoft.com/office/word/2010/wordprocessingShape" mc:Ignorable="w14 w15 w16se w16cid wp14">
   <w:footnote w:type="separator" w:id="-1">
     <w:p>
       <w:pPr>
@@ -656,8 +1149,8 @@
 </file>
 
 <file path=word/numbering.xml><?xml version="1.0" encoding="utf-8"?>
-<w:numbering xmlns:wpc="http://schemas.microsoft.com/office/word/2010/wordprocessingCanvas" xmlns:mc="http://schemas.openxmlformats.org/markup-compatibility/2006" xmlns:o="urn:schemas-microsoft-com:office:office" xmlns:r="http://schemas.openxmlformats.org/officeDocument/2006/relationships" xmlns:m="http://schemas.openxmlformats.org/officeDocument/2006/math" xmlns:v="urn:schemas-microsoft-com:vml" xmlns:wp14="http://schemas.microsoft.com/office/word/2010/wordprocessingDrawing" xmlns:wp="http://schemas.openxmlformats.org/drawingml/2006/wordprocessingDrawing" xmlns:w10="urn:schemas-microsoft-com:office:word" xmlns:w="http://schemas.openxmlformats.org/wordprocessingml/2006/main" xmlns:w14="http://schemas.microsoft.com/office/word/2010/wordml" xmlns:wpg="http://schemas.microsoft.com/office/word/2010/wordprocessingGroup" xmlns:wpi="http://schemas.microsoft.com/office/word/2010/wordprocessingInk" xmlns:wne="http://schemas.microsoft.com/office/word/2006/wordml" xmlns:wps="http://schemas.microsoft.com/office/word/2010/wordprocessingShape" mc:Ignorable="w14 wp14">
-  <w:abstractNum w:abstractNumId="0">
+<w:numbering xmlns:wpc="http://schemas.microsoft.com/office/word/2010/wordprocessingCanvas" xmlns:cx="http://schemas.microsoft.com/office/drawing/2014/chartex" xmlns:cx1="http://schemas.microsoft.com/office/drawing/2015/9/8/chartex" xmlns:cx2="http://schemas.microsoft.com/office/drawing/2015/10/21/chartex" xmlns:cx3="http://schemas.microsoft.com/office/drawing/2016/5/9/chartex" xmlns:cx4="http://schemas.microsoft.com/office/drawing/2016/5/10/chartex" xmlns:cx5="http://schemas.microsoft.com/office/drawing/2016/5/11/chartex" xmlns:cx6="http://schemas.microsoft.com/office/drawing/2016/5/12/chartex" xmlns:cx7="http://schemas.microsoft.com/office/drawing/2016/5/13/chartex" xmlns:cx8="http://schemas.microsoft.com/office/drawing/2016/5/14/chartex" xmlns:mc="http://schemas.openxmlformats.org/markup-compatibility/2006" xmlns:aink="http://schemas.microsoft.com/office/drawing/2016/ink" xmlns:am3d="http://schemas.microsoft.com/office/drawing/2017/model3d" xmlns:o="urn:schemas-microsoft-com:office:office" xmlns:r="http://schemas.openxmlformats.org/officeDocument/2006/relationships" xmlns:m="http://schemas.openxmlformats.org/officeDocument/2006/math" xmlns:v="urn:schemas-microsoft-com:vml" xmlns:wp14="http://schemas.microsoft.com/office/word/2010/wordprocessingDrawing" xmlns:wp="http://schemas.openxmlformats.org/drawingml/2006/wordprocessingDrawing" xmlns:w10="urn:schemas-microsoft-com:office:word" xmlns:w="http://schemas.openxmlformats.org/wordprocessingml/2006/main" xmlns:w14="http://schemas.microsoft.com/office/word/2010/wordml" xmlns:w15="http://schemas.microsoft.com/office/word/2012/wordml" xmlns:w16cid="http://schemas.microsoft.com/office/word/2016/wordml/cid" xmlns:w16se="http://schemas.microsoft.com/office/word/2015/wordml/symex" xmlns:wpg="http://schemas.microsoft.com/office/word/2010/wordprocessingGroup" xmlns:wpi="http://schemas.microsoft.com/office/word/2010/wordprocessingInk" xmlns:wne="http://schemas.microsoft.com/office/word/2006/wordml" xmlns:wps="http://schemas.microsoft.com/office/word/2010/wordprocessingShape" mc:Ignorable="w14 w15 w16se w16cid wp14">
+  <w:abstractNum w:abstractNumId="0" w15:restartNumberingAfterBreak="0">
     <w:nsid w:val="15191815"/>
     <w:multiLevelType w:val="hybridMultilevel"/>
     <w:tmpl w:val="2A4610DC"/>
@@ -743,7 +1236,7 @@
       </w:pPr>
     </w:lvl>
   </w:abstractNum>
-  <w:abstractNum w:abstractNumId="1">
+  <w:abstractNum w:abstractNumId="1" w15:restartNumberingAfterBreak="0">
     <w:nsid w:val="16E055DE"/>
     <w:multiLevelType w:val="hybridMultilevel"/>
     <w:tmpl w:val="BEFEB0BC"/>
@@ -856,7 +1349,7 @@
       </w:rPr>
     </w:lvl>
   </w:abstractNum>
-  <w:abstractNum w:abstractNumId="2">
+  <w:abstractNum w:abstractNumId="2" w15:restartNumberingAfterBreak="0">
     <w:nsid w:val="2DCE0288"/>
     <w:multiLevelType w:val="hybridMultilevel"/>
     <w:tmpl w:val="9D1A8958"/>
@@ -942,7 +1435,7 @@
       </w:pPr>
     </w:lvl>
   </w:abstractNum>
-  <w:abstractNum w:abstractNumId="3">
+  <w:abstractNum w:abstractNumId="3" w15:restartNumberingAfterBreak="0">
     <w:nsid w:val="4D4059DB"/>
     <w:multiLevelType w:val="hybridMultilevel"/>
     <w:tmpl w:val="E7AC694C"/>
@@ -1028,7 +1521,7 @@
       </w:pPr>
     </w:lvl>
   </w:abstractNum>
-  <w:abstractNum w:abstractNumId="4">
+  <w:abstractNum w:abstractNumId="4" w15:restartNumberingAfterBreak="0">
     <w:nsid w:val="593333CC"/>
     <w:multiLevelType w:val="hybridMultilevel"/>
     <w:tmpl w:val="BB204E5C"/>
@@ -1114,11 +1607,11 @@
       </w:pPr>
     </w:lvl>
   </w:abstractNum>
-  <w:abstractNum w:abstractNumId="5">
+  <w:abstractNum w:abstractNumId="5" w15:restartNumberingAfterBreak="0">
     <w:nsid w:val="63D77EBF"/>
     <w:multiLevelType w:val="hybridMultilevel"/>
-    <w:tmpl w:val="6A5A8496"/>
-    <w:lvl w:ilvl="0" w:tplc="380A000F">
+    <w:tmpl w:val="BE52EDD2"/>
+    <w:lvl w:ilvl="0" w:tplc="20A84194">
       <w:start w:val="1"/>
       <w:numFmt w:val="decimal"/>
       <w:lvlText w:val="%1."/>
@@ -1126,8 +1619,12 @@
       <w:pPr>
         <w:ind w:left="720" w:hanging="360"/>
       </w:pPr>
-    </w:lvl>
-    <w:lvl w:ilvl="1" w:tplc="380A0019" w:tentative="1">
+      <w:rPr>
+        <w:b w:val="0"/>
+        <w:bCs w:val="0"/>
+      </w:rPr>
+    </w:lvl>
+    <w:lvl w:ilvl="1" w:tplc="380A0019">
       <w:start w:val="1"/>
       <w:numFmt w:val="lowerLetter"/>
       <w:lvlText w:val="%2."/>
@@ -1200,7 +1697,7 @@
       </w:pPr>
     </w:lvl>
   </w:abstractNum>
-  <w:abstractNum w:abstractNumId="6">
+  <w:abstractNum w:abstractNumId="6" w15:restartNumberingAfterBreak="0">
     <w:nsid w:val="66E113B0"/>
     <w:multiLevelType w:val="multilevel"/>
     <w:tmpl w:val="380A0021"/>
@@ -1313,7 +1810,7 @@
       </w:rPr>
     </w:lvl>
   </w:abstractNum>
-  <w:abstractNum w:abstractNumId="7">
+  <w:abstractNum w:abstractNumId="7" w15:restartNumberingAfterBreak="0">
     <w:nsid w:val="69122D9B"/>
     <w:multiLevelType w:val="multilevel"/>
     <w:tmpl w:val="380A0021"/>
@@ -1426,7 +1923,7 @@
       </w:rPr>
     </w:lvl>
   </w:abstractNum>
-  <w:abstractNum w:abstractNumId="8">
+  <w:abstractNum w:abstractNumId="8" w15:restartNumberingAfterBreak="0">
     <w:nsid w:val="7C7B4F99"/>
     <w:multiLevelType w:val="hybridMultilevel"/>
     <w:tmpl w:val="B4A0EF78"/>
@@ -1570,7 +2067,7 @@
 </file>
 
 <file path=word/styles.xml><?xml version="1.0" encoding="utf-8"?>
-<w:styles xmlns:mc="http://schemas.openxmlformats.org/markup-compatibility/2006" xmlns:r="http://schemas.openxmlformats.org/officeDocument/2006/relationships" xmlns:w="http://schemas.openxmlformats.org/wordprocessingml/2006/main" xmlns:w14="http://schemas.microsoft.com/office/word/2010/wordml" mc:Ignorable="w14">
+<w:styles xmlns:mc="http://schemas.openxmlformats.org/markup-compatibility/2006" xmlns:r="http://schemas.openxmlformats.org/officeDocument/2006/relationships" xmlns:w="http://schemas.openxmlformats.org/wordprocessingml/2006/main" xmlns:w14="http://schemas.microsoft.com/office/word/2010/wordml" xmlns:w15="http://schemas.microsoft.com/office/word/2012/wordml" xmlns:w16cid="http://schemas.microsoft.com/office/word/2016/wordml/cid" xmlns:w16se="http://schemas.microsoft.com/office/word/2015/wordml/symex" mc:Ignorable="w14 w15 w16se w16cid">
   <w:docDefaults>
     <w:rPrDefault>
       <w:rPr>
@@ -1586,437 +2083,383 @@
       </w:pPr>
     </w:pPrDefault>
   </w:docDefaults>
-  <w:latentStyles w:defLockedState="0" w:defUIPriority="99" w:defSemiHidden="1" w:defUnhideWhenUsed="1" w:defQFormat="0" w:count="267">
-    <w:lsdException w:name="Normal" w:semiHidden="0" w:uiPriority="0" w:unhideWhenUsed="0" w:qFormat="1"/>
-    <w:lsdException w:name="heading 1" w:semiHidden="0" w:uiPriority="9" w:unhideWhenUsed="0" w:qFormat="1"/>
-    <w:lsdException w:name="heading 2" w:uiPriority="9" w:qFormat="1"/>
-    <w:lsdException w:name="heading 3" w:uiPriority="9" w:qFormat="1"/>
-    <w:lsdException w:name="heading 4" w:uiPriority="9" w:qFormat="1"/>
-    <w:lsdException w:name="heading 5" w:uiPriority="9" w:qFormat="1"/>
-    <w:lsdException w:name="heading 6" w:uiPriority="9" w:qFormat="1"/>
-    <w:lsdException w:name="heading 7" w:uiPriority="9" w:qFormat="1"/>
-    <w:lsdException w:name="heading 8" w:uiPriority="9" w:qFormat="1"/>
-    <w:lsdException w:name="heading 9" w:uiPriority="9" w:qFormat="1"/>
-    <w:lsdException w:name="toc 1" w:uiPriority="39"/>
-    <w:lsdException w:name="toc 2" w:uiPriority="39"/>
-    <w:lsdException w:name="toc 3" w:uiPriority="39"/>
-    <w:lsdException w:name="toc 4" w:uiPriority="39"/>
-    <w:lsdException w:name="toc 5" w:uiPriority="39"/>
-    <w:lsdException w:name="toc 6" w:uiPriority="39"/>
-    <w:lsdException w:name="toc 7" w:uiPriority="39"/>
-    <w:lsdException w:name="toc 8" w:uiPriority="39"/>
-    <w:lsdException w:name="toc 9" w:uiPriority="39"/>
-    <w:lsdException w:name="caption" w:uiPriority="35" w:qFormat="1"/>
-    <w:lsdException w:name="Title" w:semiHidden="0" w:uiPriority="10" w:unhideWhenUsed="0" w:qFormat="1"/>
-    <w:lsdException w:name="Default Paragraph Font" w:uiPriority="1"/>
-    <w:lsdException w:name="Subtitle" w:semiHidden="0" w:uiPriority="11" w:unhideWhenUsed="0" w:qFormat="1"/>
-    <w:lsdException w:name="Strong" w:semiHidden="0" w:uiPriority="22" w:unhideWhenUsed="0" w:qFormat="1"/>
-    <w:lsdException w:name="Emphasis" w:semiHidden="0" w:uiPriority="20" w:unhideWhenUsed="0" w:qFormat="1"/>
-    <w:lsdException w:name="Table Grid" w:semiHidden="0" w:uiPriority="39" w:unhideWhenUsed="0"/>
-    <w:lsdException w:name="Placeholder Text" w:unhideWhenUsed="0"/>
-    <w:lsdException w:name="No Spacing" w:semiHidden="0" w:uiPriority="1" w:unhideWhenUsed="0" w:qFormat="1"/>
-    <w:lsdException w:name="Light Shading" w:semiHidden="0" w:uiPriority="60" w:unhideWhenUsed="0"/>
-    <w:lsdException w:name="Light List" w:semiHidden="0" w:uiPriority="61" w:unhideWhenUsed="0"/>
-    <w:lsdException w:name="Light Grid" w:semiHidden="0" w:uiPriority="62" w:unhideWhenUsed="0"/>
-    <w:lsdException w:name="Medium Shading 1" w:semiHidden="0" w:uiPriority="63" w:unhideWhenUsed="0"/>
-    <w:lsdException w:name="Medium Shading 2" w:semiHidden="0" w:uiPriority="64" w:unhideWhenUsed="0"/>
-    <w:lsdException w:name="Medium List 1" w:semiHidden="0" w:uiPriority="65" w:unhideWhenUsed="0"/>
-    <w:lsdException w:name="Medium List 2" w:semiHidden="0" w:uiPriority="66" w:unhideWhenUsed="0"/>
-    <w:lsdException w:name="Medium Grid 1" w:semiHidden="0" w:uiPriority="67" w:unhideWhenUsed="0"/>
-    <w:lsdException w:name="Medium Grid 2" w:semiHidden="0" w:uiPriority="68" w:unhideWhenUsed="0"/>
-    <w:lsdException w:name="Medium Grid 3" w:semiHidden="0" w:uiPriority="69" w:unhideWhenUsed="0"/>
-    <w:lsdException w:name="Dark List" w:semiHidden="0" w:uiPriority="70" w:unhideWhenUsed="0"/>
-    <w:lsdException w:name="Colorful Shading" w:semiHidden="0" w:uiPriority="71" w:unhideWhenUsed="0"/>
-    <w:lsdException w:name="Colorful List" w:semiHidden="0" w:uiPriority="72" w:unhideWhenUsed="0"/>
-    <w:lsdException w:name="Colorful Grid" w:semiHidden="0" w:uiPriority="73" w:unhideWhenUsed="0"/>
-    <w:lsdException w:name="Light Shading Accent 1" w:semiHidden="0" w:uiPriority="60" w:unhideWhenUsed="0"/>
-    <w:lsdException w:name="Light List Accent 1" w:semiHidden="0" w:uiPriority="61" w:unhideWhenUsed="0"/>
-    <w:lsdException w:name="Light Grid Accent 1" w:semiHidden="0" w:uiPriority="62" w:unhideWhenUsed="0"/>
-    <w:lsdException w:name="Medium Shading 1 Accent 1" w:semiHidden="0" w:uiPriority="63" w:unhideWhenUsed="0"/>
-    <w:lsdException w:name="Medium Shading 2 Accent 1" w:semiHidden="0" w:uiPriority="64" w:unhideWhenUsed="0"/>
-    <w:lsdException w:name="Medium List 1 Accent 1" w:semiHidden="0" w:uiPriority="65" w:unhideWhenUsed="0"/>
-    <w:lsdException w:name="Revision" w:unhideWhenUsed="0"/>
-    <w:lsdException w:name="List Paragraph" w:semiHidden="0" w:uiPriority="34" w:unhideWhenUsed="0" w:qFormat="1"/>
-    <w:lsdException w:name="Quote" w:semiHidden="0" w:uiPriority="29" w:unhideWhenUsed="0" w:qFormat="1"/>
-    <w:lsdException w:name="Intense Quote" w:semiHidden="0" w:uiPriority="30" w:unhideWhenUsed="0" w:qFormat="1"/>
-    <w:lsdException w:name="Medium List 2 Accent 1" w:semiHidden="0" w:uiPriority="66" w:unhideWhenUsed="0"/>
-    <w:lsdException w:name="Medium Grid 1 Accent 1" w:semiHidden="0" w:uiPriority="67" w:unhideWhenUsed="0"/>
-    <w:lsdException w:name="Medium Grid 2 Accent 1" w:semiHidden="0" w:uiPriority="68" w:unhideWhenUsed="0"/>
-    <w:lsdException w:name="Medium Grid 3 Accent 1" w:semiHidden="0" w:uiPriority="69" w:unhideWhenUsed="0"/>
-    <w:lsdException w:name="Dark List Accent 1" w:semiHidden="0" w:uiPriority="70" w:unhideWhenUsed="0"/>
-    <w:lsdException w:name="Colorful Shading Accent 1" w:semiHidden="0" w:uiPriority="71" w:unhideWhenUsed="0"/>
-    <w:lsdException w:name="Colorful List Accent 1" w:semiHidden="0" w:uiPriority="72" w:unhideWhenUsed="0"/>
-    <w:lsdException w:name="Colorful Grid Accent 1" w:semiHidden="0" w:uiPriority="73" w:unhideWhenUsed="0"/>
-    <w:lsdException w:name="Light Shading Accent 2" w:semiHidden="0" w:uiPriority="60" w:unhideWhenUsed="0"/>
-    <w:lsdException w:name="Light List Accent 2" w:semiHidden="0" w:uiPriority="61" w:unhideWhenUsed="0"/>
-    <w:lsdException w:name="Light Grid Accent 2" w:semiHidden="0" w:uiPriority="62" w:unhideWhenUsed="0"/>
-    <w:lsdException w:name="Medium Shading 1 Accent 2" w:semiHidden="0" w:uiPriority="63" w:unhideWhenUsed="0"/>
-    <w:lsdException w:name="Medium Shading 2 Accent 2" w:semiHidden="0" w:uiPriority="64" w:unhideWhenUsed="0"/>
-    <w:lsdException w:name="Medium List 1 Accent 2" w:semiHidden="0" w:uiPriority="65" w:unhideWhenUsed="0"/>
-    <w:lsdException w:name="Medium List 2 Accent 2" w:semiHidden="0" w:uiPriority="66" w:unhideWhenUsed="0"/>
-    <w:lsdException w:name="Medium Grid 1 Accent 2" w:semiHidden="0" w:uiPriority="67" w:unhideWhenUsed="0"/>
-    <w:lsdException w:name="Medium Grid 2 Accent 2" w:semiHidden="0" w:uiPriority="68" w:unhideWhenUsed="0"/>
-    <w:lsdException w:name="Medium Grid 3 Accent 2" w:semiHidden="0" w:uiPriority="69" w:unhideWhenUsed="0"/>
-    <w:lsdException w:name="Dark List Accent 2" w:semiHidden="0" w:uiPriority="70" w:unhideWhenUsed="0"/>
-    <w:lsdException w:name="Colorful Shading Accent 2" w:semiHidden="0" w:uiPriority="71" w:unhideWhenUsed="0"/>
-    <w:lsdException w:name="Colorful List Accent 2" w:semiHidden="0" w:uiPriority="72" w:unhideWhenUsed="0"/>
-    <w:lsdException w:name="Colorful Grid Accent 2" w:semiHidden="0" w:uiPriority="73" w:unhideWhenUsed="0"/>
-    <w:lsdException w:name="Light Shading Accent 3" w:semiHidden="0" w:uiPriority="60" w:unhideWhenUsed="0"/>
-    <w:lsdException w:name="Light List Accent 3" w:semiHidden="0" w:uiPriority="61" w:unhideWhenUsed="0"/>
-    <w:lsdException w:name="Light Grid Accent 3" w:semiHidden="0" w:uiPriority="62" w:unhideWhenUsed="0"/>
-    <w:lsdException w:name="Medium Shading 1 Accent 3" w:semiHidden="0" w:uiPriority="63" w:unhideWhenUsed="0"/>
-    <w:lsdException w:name="Medium Shading 2 Accent 3" w:semiHidden="0" w:uiPriority="64" w:unhideWhenUsed="0"/>
-    <w:lsdException w:name="Medium List 1 Accent 3" w:semiHidden="0" w:uiPriority="65" w:unhideWhenUsed="0"/>
-    <w:lsdException w:name="Medium List 2 Accent 3" w:semiHidden="0" w:uiPriority="66" w:unhideWhenUsed="0"/>
-    <w:lsdException w:name="Medium Grid 1 Accent 3" w:semiHidden="0" w:uiPriority="67" w:unhideWhenUsed="0"/>
-    <w:lsdException w:name="Medium Grid 2 Accent 3" w:semiHidden="0" w:uiPriority="68" w:unhideWhenUsed="0"/>
-    <w:lsdException w:name="Medium Grid 3 Accent 3" w:semiHidden="0" w:uiPriority="69" w:unhideWhenUsed="0"/>
-    <w:lsdException w:name="Dark List Accent 3" w:semiHidden="0" w:uiPriority="70" w:unhideWhenUsed="0"/>
-    <w:lsdException w:name="Colorful Shading Accent 3" w:semiHidden="0" w:uiPriority="71" w:unhideWhenUsed="0"/>
-    <w:lsdException w:name="Colorful List Accent 3" w:semiHidden="0" w:uiPriority="72" w:unhideWhenUsed="0"/>
-    <w:lsdException w:name="Colorful Grid Accent 3" w:semiHidden="0" w:uiPriority="73" w:unhideWhenUsed="0"/>
-    <w:lsdException w:name="Light Shading Accent 4" w:semiHidden="0" w:uiPriority="60" w:unhideWhenUsed="0"/>
-    <w:lsdException w:name="Light List Accent 4" w:semiHidden="0" w:uiPriority="61" w:unhideWhenUsed="0"/>
-    <w:lsdException w:name="Light Grid Accent 4" w:semiHidden="0" w:uiPriority="62" w:unhideWhenUsed="0"/>
-    <w:lsdException w:name="Medium Shading 1 Accent 4" w:semiHidden="0" w:uiPriority="63" w:unhideWhenUsed="0"/>
-    <w:lsdException w:name="Medium Shading 2 Accent 4" w:semiHidden="0" w:uiPriority="64" w:unhideWhenUsed="0"/>
-    <w:lsdException w:name="Medium List 1 Accent 4" w:semiHidden="0" w:uiPriority="65" w:unhideWhenUsed="0"/>
-    <w:lsdException w:name="Medium List 2 Accent 4" w:semiHidden="0" w:uiPriority="66" w:unhideWhenUsed="0"/>
-    <w:lsdException w:name="Medium Grid 1 Accent 4" w:semiHidden="0" w:uiPriority="67" w:unhideWhenUsed="0"/>
-    <w:lsdException w:name="Medium Grid 2 Accent 4" w:semiHidden="0" w:uiPriority="68" w:unhideWhenUsed="0"/>
-    <w:lsdException w:name="Medium Grid 3 Accent 4" w:semiHidden="0" w:uiPriority="69" w:unhideWhenUsed="0"/>
-    <w:lsdException w:name="Dark List Accent 4" w:semiHidden="0" w:uiPriority="70" w:unhideWhenUsed="0"/>
-    <w:lsdException w:name="Colorful Shading Accent 4" w:semiHidden="0" w:uiPriority="71" w:unhideWhenUsed="0"/>
-    <w:lsdException w:name="Colorful List Accent 4" w:semiHidden="0" w:uiPriority="72" w:unhideWhenUsed="0"/>
-    <w:lsdException w:name="Colorful Grid Accent 4" w:semiHidden="0" w:uiPriority="73" w:unhideWhenUsed="0"/>
-    <w:lsdException w:name="Light Shading Accent 5" w:semiHidden="0" w:uiPriority="60" w:unhideWhenUsed="0"/>
-    <w:lsdException w:name="Light List Accent 5" w:semiHidden="0" w:uiPriority="61" w:unhideWhenUsed="0"/>
-    <w:lsdException w:name="Light Grid Accent 5" w:semiHidden="0" w:uiPriority="62" w:unhideWhenUsed="0"/>
-    <w:lsdException w:name="Medium Shading 1 Accent 5" w:semiHidden="0" w:uiPriority="63" w:unhideWhenUsed="0"/>
-    <w:lsdException w:name="Medium Shading 2 Accent 5" w:semiHidden="0" w:uiPriority="64" w:unhideWhenUsed="0"/>
-    <w:lsdException w:name="Medium List 1 Accent 5" w:semiHidden="0" w:uiPriority="65" w:unhideWhenUsed="0"/>
-    <w:lsdException w:name="Medium List 2 Accent 5" w:semiHidden="0" w:uiPriority="66" w:unhideWhenUsed="0"/>
-    <w:lsdException w:name="Medium Grid 1 Accent 5" w:semiHidden="0" w:uiPriority="67" w:unhideWhenUsed="0"/>
-    <w:lsdException w:name="Medium Grid 2 Accent 5" w:semiHidden="0" w:uiPriority="68" w:unhideWhenUsed="0"/>
-    <w:lsdException w:name="Medium Grid 3 Accent 5" w:semiHidden="0" w:uiPriority="69" w:unhideWhenUsed="0"/>
-    <w:lsdException w:name="Dark List Accent 5" w:semiHidden="0" w:uiPriority="70" w:unhideWhenUsed="0"/>
-    <w:lsdException w:name="Colorful Shading Accent 5" w:semiHidden="0" w:uiPriority="71" w:unhideWhenUsed="0"/>
-    <w:lsdException w:name="Colorful List Accent 5" w:semiHidden="0" w:uiPriority="72" w:unhideWhenUsed="0"/>
-    <w:lsdException w:name="Colorful Grid Accent 5" w:semiHidden="0" w:uiPriority="73" w:unhideWhenUsed="0"/>
-    <w:lsdException w:name="Light Shading Accent 6" w:semiHidden="0" w:uiPriority="60" w:unhideWhenUsed="0"/>
-    <w:lsdException w:name="Light List Accent 6" w:semiHidden="0" w:uiPriority="61" w:unhideWhenUsed="0"/>
-    <w:lsdException w:name="Light Grid Accent 6" w:semiHidden="0" w:uiPriority="62" w:unhideWhenUsed="0"/>
-    <w:lsdException w:name="Medium Shading 1 Accent 6" w:semiHidden="0" w:uiPriority="63" w:unhideWhenUsed="0"/>
-    <w:lsdException w:name="Medium Shading 2 Accent 6" w:semiHidden="0" w:uiPriority="64" w:unhideWhenUsed="0"/>
-    <w:lsdException w:name="Medium List 1 Accent 6" w:semiHidden="0" w:uiPriority="65" w:unhideWhenUsed="0"/>
-    <w:lsdException w:name="Medium List 2 Accent 6" w:semiHidden="0" w:uiPriority="66" w:unhideWhenUsed="0"/>
-    <w:lsdException w:name="Medium Grid 1 Accent 6" w:semiHidden="0" w:uiPriority="67" w:unhideWhenUsed="0"/>
-    <w:lsdException w:name="Medium Grid 2 Accent 6" w:semiHidden="0" w:uiPriority="68" w:unhideWhenUsed="0"/>
-    <w:lsdException w:name="Medium Grid 3 Accent 6" w:semiHidden="0" w:uiPriority="69" w:unhideWhenUsed="0"/>
-    <w:lsdException w:name="Dark List Accent 6" w:semiHidden="0" w:uiPriority="70" w:unhideWhenUsed="0"/>
-    <w:lsdException w:name="Colorful Shading Accent 6" w:semiHidden="0" w:uiPriority="71" w:unhideWhenUsed="0"/>
-    <w:lsdException w:name="Colorful List Accent 6" w:semiHidden="0" w:uiPriority="72" w:unhideWhenUsed="0"/>
-    <w:lsdException w:name="Colorful Grid Accent 6" w:semiHidden="0" w:uiPriority="73" w:unhideWhenUsed="0"/>
-    <w:lsdException w:name="Subtle Emphasis" w:semiHidden="0" w:uiPriority="19" w:unhideWhenUsed="0" w:qFormat="1"/>
-    <w:lsdException w:name="Intense Emphasis" w:semiHidden="0" w:uiPriority="21" w:unhideWhenUsed="0" w:qFormat="1"/>
-    <w:lsdException w:name="Subtle Reference" w:semiHidden="0" w:uiPriority="31" w:unhideWhenUsed="0" w:qFormat="1"/>
-    <w:lsdException w:name="Intense Reference" w:semiHidden="0" w:uiPriority="32" w:unhideWhenUsed="0" w:qFormat="1"/>
-    <w:lsdException w:name="Book Title" w:semiHidden="0" w:uiPriority="33" w:unhideWhenUsed="0" w:qFormat="1"/>
-    <w:lsdException w:name="Bibliography" w:uiPriority="37"/>
-    <w:lsdException w:name="TOC Heading" w:uiPriority="39" w:qFormat="1"/>
-  </w:latentStyles>
-  <w:style w:type="paragraph" w:default="1" w:styleId="Normal">
-    <w:name w:val="Normal"/>
-    <w:qFormat/>
-    <w:rsid w:val="00257816"/>
-    <w:pPr>
-      <w:spacing w:line="256" w:lineRule="auto"/>
-    </w:pPr>
-    <w:rPr>
-      <w:lang w:val="es-ES"/>
-    </w:rPr>
-  </w:style>
-  <w:style w:type="character" w:default="1" w:styleId="Fuentedeprrafopredeter">
-    <w:name w:val="Default Paragraph Font"/>
-    <w:uiPriority w:val="1"/>
-    <w:semiHidden/>
-    <w:unhideWhenUsed/>
-  </w:style>
-  <w:style w:type="table" w:default="1" w:styleId="Tablanormal">
-    <w:name w:val="Normal Table"/>
-    <w:uiPriority w:val="99"/>
-    <w:semiHidden/>
-    <w:unhideWhenUsed/>
-    <w:tblPr>
-      <w:tblInd w:w="0" w:type="dxa"/>
-      <w:tblCellMar>
-        <w:top w:w="0" w:type="dxa"/>
-        <w:left w:w="108" w:type="dxa"/>
-        <w:bottom w:w="0" w:type="dxa"/>
-        <w:right w:w="108" w:type="dxa"/>
-      </w:tblCellMar>
-    </w:tblPr>
-  </w:style>
-  <w:style w:type="numbering" w:default="1" w:styleId="Sinlista">
-    <w:name w:val="No List"/>
-    <w:uiPriority w:val="99"/>
-    <w:semiHidden/>
-    <w:unhideWhenUsed/>
-  </w:style>
-  <w:style w:type="paragraph" w:styleId="Ttulo">
-    <w:name w:val="Title"/>
-    <w:basedOn w:val="Normal"/>
-    <w:next w:val="Normal"/>
-    <w:link w:val="TtuloCar"/>
-    <w:uiPriority w:val="10"/>
-    <w:qFormat/>
-    <w:rsid w:val="00257816"/>
-    <w:pPr>
-      <w:spacing w:after="0" w:line="240" w:lineRule="auto"/>
-      <w:contextualSpacing/>
-    </w:pPr>
-    <w:rPr>
-      <w:rFonts w:asciiTheme="majorHAnsi" w:eastAsiaTheme="majorEastAsia" w:hAnsiTheme="majorHAnsi" w:cstheme="majorBidi"/>
-      <w:spacing w:val="-10"/>
-      <w:kern w:val="28"/>
-      <w:sz w:val="56"/>
-      <w:szCs w:val="56"/>
-    </w:rPr>
-  </w:style>
-  <w:style w:type="character" w:customStyle="1" w:styleId="TtuloCar">
-    <w:name w:val="Título Car"/>
-    <w:basedOn w:val="Fuentedeprrafopredeter"/>
-    <w:link w:val="Ttulo"/>
-    <w:uiPriority w:val="10"/>
-    <w:rsid w:val="00257816"/>
-    <w:rPr>
-      <w:rFonts w:asciiTheme="majorHAnsi" w:eastAsiaTheme="majorEastAsia" w:hAnsiTheme="majorHAnsi" w:cstheme="majorBidi"/>
-      <w:spacing w:val="-10"/>
-      <w:kern w:val="28"/>
-      <w:sz w:val="56"/>
-      <w:szCs w:val="56"/>
-      <w:lang w:val="es-ES"/>
-    </w:rPr>
-  </w:style>
-  <w:style w:type="paragraph" w:styleId="Prrafodelista">
-    <w:name w:val="List Paragraph"/>
-    <w:basedOn w:val="Normal"/>
-    <w:uiPriority w:val="34"/>
-    <w:qFormat/>
-    <w:rsid w:val="00257816"/>
-    <w:pPr>
-      <w:ind w:left="720"/>
-      <w:contextualSpacing/>
-    </w:pPr>
-  </w:style>
-  <w:style w:type="paragraph" w:styleId="Encabezado">
-    <w:name w:val="header"/>
-    <w:basedOn w:val="Normal"/>
-    <w:link w:val="EncabezadoCar"/>
-    <w:uiPriority w:val="99"/>
-    <w:unhideWhenUsed/>
-    <w:rsid w:val="00AB57B4"/>
-    <w:pPr>
-      <w:tabs>
-        <w:tab w:val="center" w:pos="4419"/>
-        <w:tab w:val="right" w:pos="8838"/>
-      </w:tabs>
-      <w:spacing w:after="0" w:line="240" w:lineRule="auto"/>
-    </w:pPr>
-  </w:style>
-  <w:style w:type="character" w:customStyle="1" w:styleId="EncabezadoCar">
-    <w:name w:val="Encabezado Car"/>
-    <w:basedOn w:val="Fuentedeprrafopredeter"/>
-    <w:link w:val="Encabezado"/>
-    <w:uiPriority w:val="99"/>
-    <w:rsid w:val="00AB57B4"/>
-    <w:rPr>
-      <w:lang w:val="es-ES"/>
-    </w:rPr>
-  </w:style>
-  <w:style w:type="paragraph" w:styleId="Piedepgina">
-    <w:name w:val="footer"/>
-    <w:basedOn w:val="Normal"/>
-    <w:link w:val="PiedepginaCar"/>
-    <w:uiPriority w:val="99"/>
-    <w:unhideWhenUsed/>
-    <w:rsid w:val="00AB57B4"/>
-    <w:pPr>
-      <w:tabs>
-        <w:tab w:val="center" w:pos="4419"/>
-        <w:tab w:val="right" w:pos="8838"/>
-      </w:tabs>
-      <w:spacing w:after="0" w:line="240" w:lineRule="auto"/>
-    </w:pPr>
-  </w:style>
-  <w:style w:type="character" w:customStyle="1" w:styleId="PiedepginaCar">
-    <w:name w:val="Pie de página Car"/>
-    <w:basedOn w:val="Fuentedeprrafopredeter"/>
-    <w:link w:val="Piedepgina"/>
-    <w:uiPriority w:val="99"/>
-    <w:rsid w:val="00AB57B4"/>
-    <w:rPr>
-      <w:lang w:val="es-ES"/>
-    </w:rPr>
-  </w:style>
-</w:styles>
-</file>
-
-<file path=word/stylesWithEffects.xml><?xml version="1.0" encoding="utf-8"?>
-<w:styles xmlns:wpc="http://schemas.microsoft.com/office/word/2010/wordprocessingCanvas" xmlns:mc="http://schemas.openxmlformats.org/markup-compatibility/2006" xmlns:o="urn:schemas-microsoft-com:office:office" xmlns:r="http://schemas.openxmlformats.org/officeDocument/2006/relationships" xmlns:m="http://schemas.openxmlformats.org/officeDocument/2006/math" xmlns:v="urn:schemas-microsoft-com:vml" xmlns:wp14="http://schemas.microsoft.com/office/word/2010/wordprocessingDrawing" xmlns:wp="http://schemas.openxmlformats.org/drawingml/2006/wordprocessingDrawing" xmlns:w10="urn:schemas-microsoft-com:office:word" xmlns:w="http://schemas.openxmlformats.org/wordprocessingml/2006/main" xmlns:w14="http://schemas.microsoft.com/office/word/2010/wordml" xmlns:wpg="http://schemas.microsoft.com/office/word/2010/wordprocessingGroup" xmlns:wpi="http://schemas.microsoft.com/office/word/2010/wordprocessingInk" xmlns:wne="http://schemas.microsoft.com/office/word/2006/wordml" xmlns:wps="http://schemas.microsoft.com/office/word/2010/wordprocessingShape" mc:Ignorable="w14 wp14">
-  <w:docDefaults>
-    <w:rPrDefault>
-      <w:rPr>
-        <w:rFonts w:asciiTheme="minorHAnsi" w:eastAsiaTheme="minorHAnsi" w:hAnsiTheme="minorHAnsi" w:cstheme="minorBidi"/>
-        <w:sz w:val="22"/>
-        <w:szCs w:val="22"/>
-        <w:lang w:val="es-UY" w:eastAsia="en-US" w:bidi="ar-SA"/>
-      </w:rPr>
-    </w:rPrDefault>
-    <w:pPrDefault>
-      <w:pPr>
-        <w:spacing w:after="160" w:line="259" w:lineRule="auto"/>
-      </w:pPr>
-    </w:pPrDefault>
-  </w:docDefaults>
-  <w:latentStyles w:defLockedState="0" w:defUIPriority="99" w:defSemiHidden="1" w:defUnhideWhenUsed="1" w:defQFormat="0" w:count="267">
-    <w:lsdException w:name="Normal" w:semiHidden="0" w:uiPriority="0" w:unhideWhenUsed="0" w:qFormat="1"/>
-    <w:lsdException w:name="heading 1" w:semiHidden="0" w:uiPriority="9" w:unhideWhenUsed="0" w:qFormat="1"/>
-    <w:lsdException w:name="heading 2" w:uiPriority="9" w:qFormat="1"/>
-    <w:lsdException w:name="heading 3" w:uiPriority="9" w:qFormat="1"/>
-    <w:lsdException w:name="heading 4" w:uiPriority="9" w:qFormat="1"/>
-    <w:lsdException w:name="heading 5" w:uiPriority="9" w:qFormat="1"/>
-    <w:lsdException w:name="heading 6" w:uiPriority="9" w:qFormat="1"/>
-    <w:lsdException w:name="heading 7" w:uiPriority="9" w:qFormat="1"/>
-    <w:lsdException w:name="heading 8" w:uiPriority="9" w:qFormat="1"/>
-    <w:lsdException w:name="heading 9" w:uiPriority="9" w:qFormat="1"/>
-    <w:lsdException w:name="toc 1" w:uiPriority="39"/>
-    <w:lsdException w:name="toc 2" w:uiPriority="39"/>
-    <w:lsdException w:name="toc 3" w:uiPriority="39"/>
-    <w:lsdException w:name="toc 4" w:uiPriority="39"/>
-    <w:lsdException w:name="toc 5" w:uiPriority="39"/>
-    <w:lsdException w:name="toc 6" w:uiPriority="39"/>
-    <w:lsdException w:name="toc 7" w:uiPriority="39"/>
-    <w:lsdException w:name="toc 8" w:uiPriority="39"/>
-    <w:lsdException w:name="toc 9" w:uiPriority="39"/>
-    <w:lsdException w:name="caption" w:uiPriority="35" w:qFormat="1"/>
-    <w:lsdException w:name="Title" w:semiHidden="0" w:uiPriority="10" w:unhideWhenUsed="0" w:qFormat="1"/>
-    <w:lsdException w:name="Default Paragraph Font" w:uiPriority="1"/>
-    <w:lsdException w:name="Subtitle" w:semiHidden="0" w:uiPriority="11" w:unhideWhenUsed="0" w:qFormat="1"/>
-    <w:lsdException w:name="Strong" w:semiHidden="0" w:uiPriority="22" w:unhideWhenUsed="0" w:qFormat="1"/>
-    <w:lsdException w:name="Emphasis" w:semiHidden="0" w:uiPriority="20" w:unhideWhenUsed="0" w:qFormat="1"/>
-    <w:lsdException w:name="Table Grid" w:semiHidden="0" w:uiPriority="39" w:unhideWhenUsed="0"/>
-    <w:lsdException w:name="Placeholder Text" w:unhideWhenUsed="0"/>
-    <w:lsdException w:name="No Spacing" w:semiHidden="0" w:uiPriority="1" w:unhideWhenUsed="0" w:qFormat="1"/>
-    <w:lsdException w:name="Light Shading" w:semiHidden="0" w:uiPriority="60" w:unhideWhenUsed="0"/>
-    <w:lsdException w:name="Light List" w:semiHidden="0" w:uiPriority="61" w:unhideWhenUsed="0"/>
-    <w:lsdException w:name="Light Grid" w:semiHidden="0" w:uiPriority="62" w:unhideWhenUsed="0"/>
-    <w:lsdException w:name="Medium Shading 1" w:semiHidden="0" w:uiPriority="63" w:unhideWhenUsed="0"/>
-    <w:lsdException w:name="Medium Shading 2" w:semiHidden="0" w:uiPriority="64" w:unhideWhenUsed="0"/>
-    <w:lsdException w:name="Medium List 1" w:semiHidden="0" w:uiPriority="65" w:unhideWhenUsed="0"/>
-    <w:lsdException w:name="Medium List 2" w:semiHidden="0" w:uiPriority="66" w:unhideWhenUsed="0"/>
-    <w:lsdException w:name="Medium Grid 1" w:semiHidden="0" w:uiPriority="67" w:unhideWhenUsed="0"/>
-    <w:lsdException w:name="Medium Grid 2" w:semiHidden="0" w:uiPriority="68" w:unhideWhenUsed="0"/>
-    <w:lsdException w:name="Medium Grid 3" w:semiHidden="0" w:uiPriority="69" w:unhideWhenUsed="0"/>
-    <w:lsdException w:name="Dark List" w:semiHidden="0" w:uiPriority="70" w:unhideWhenUsed="0"/>
-    <w:lsdException w:name="Colorful Shading" w:semiHidden="0" w:uiPriority="71" w:unhideWhenUsed="0"/>
-    <w:lsdException w:name="Colorful List" w:semiHidden="0" w:uiPriority="72" w:unhideWhenUsed="0"/>
-    <w:lsdException w:name="Colorful Grid" w:semiHidden="0" w:uiPriority="73" w:unhideWhenUsed="0"/>
-    <w:lsdException w:name="Light Shading Accent 1" w:semiHidden="0" w:uiPriority="60" w:unhideWhenUsed="0"/>
-    <w:lsdException w:name="Light List Accent 1" w:semiHidden="0" w:uiPriority="61" w:unhideWhenUsed="0"/>
-    <w:lsdException w:name="Light Grid Accent 1" w:semiHidden="0" w:uiPriority="62" w:unhideWhenUsed="0"/>
-    <w:lsdException w:name="Medium Shading 1 Accent 1" w:semiHidden="0" w:uiPriority="63" w:unhideWhenUsed="0"/>
-    <w:lsdException w:name="Medium Shading 2 Accent 1" w:semiHidden="0" w:uiPriority="64" w:unhideWhenUsed="0"/>
-    <w:lsdException w:name="Medium List 1 Accent 1" w:semiHidden="0" w:uiPriority="65" w:unhideWhenUsed="0"/>
-    <w:lsdException w:name="Revision" w:unhideWhenUsed="0"/>
-    <w:lsdException w:name="List Paragraph" w:semiHidden="0" w:uiPriority="34" w:unhideWhenUsed="0" w:qFormat="1"/>
-    <w:lsdException w:name="Quote" w:semiHidden="0" w:uiPriority="29" w:unhideWhenUsed="0" w:qFormat="1"/>
-    <w:lsdException w:name="Intense Quote" w:semiHidden="0" w:uiPriority="30" w:unhideWhenUsed="0" w:qFormat="1"/>
-    <w:lsdException w:name="Medium List 2 Accent 1" w:semiHidden="0" w:uiPriority="66" w:unhideWhenUsed="0"/>
-    <w:lsdException w:name="Medium Grid 1 Accent 1" w:semiHidden="0" w:uiPriority="67" w:unhideWhenUsed="0"/>
-    <w:lsdException w:name="Medium Grid 2 Accent 1" w:semiHidden="0" w:uiPriority="68" w:unhideWhenUsed="0"/>
-    <w:lsdException w:name="Medium Grid 3 Accent 1" w:semiHidden="0" w:uiPriority="69" w:unhideWhenUsed="0"/>
-    <w:lsdException w:name="Dark List Accent 1" w:semiHidden="0" w:uiPriority="70" w:unhideWhenUsed="0"/>
-    <w:lsdException w:name="Colorful Shading Accent 1" w:semiHidden="0" w:uiPriority="71" w:unhideWhenUsed="0"/>
-    <w:lsdException w:name="Colorful List Accent 1" w:semiHidden="0" w:uiPriority="72" w:unhideWhenUsed="0"/>
-    <w:lsdException w:name="Colorful Grid Accent 1" w:semiHidden="0" w:uiPriority="73" w:unhideWhenUsed="0"/>
-    <w:lsdException w:name="Light Shading Accent 2" w:semiHidden="0" w:uiPriority="60" w:unhideWhenUsed="0"/>
-    <w:lsdException w:name="Light List Accent 2" w:semiHidden="0" w:uiPriority="61" w:unhideWhenUsed="0"/>
-    <w:lsdException w:name="Light Grid Accent 2" w:semiHidden="0" w:uiPriority="62" w:unhideWhenUsed="0"/>
-    <w:lsdException w:name="Medium Shading 1 Accent 2" w:semiHidden="0" w:uiPriority="63" w:unhideWhenUsed="0"/>
-    <w:lsdException w:name="Medium Shading 2 Accent 2" w:semiHidden="0" w:uiPriority="64" w:unhideWhenUsed="0"/>
-    <w:lsdException w:name="Medium List 1 Accent 2" w:semiHidden="0" w:uiPriority="65" w:unhideWhenUsed="0"/>
-    <w:lsdException w:name="Medium List 2 Accent 2" w:semiHidden="0" w:uiPriority="66" w:unhideWhenUsed="0"/>
-    <w:lsdException w:name="Medium Grid 1 Accent 2" w:semiHidden="0" w:uiPriority="67" w:unhideWhenUsed="0"/>
-    <w:lsdException w:name="Medium Grid 2 Accent 2" w:semiHidden="0" w:uiPriority="68" w:unhideWhenUsed="0"/>
-    <w:lsdException w:name="Medium Grid 3 Accent 2" w:semiHidden="0" w:uiPriority="69" w:unhideWhenUsed="0"/>
-    <w:lsdException w:name="Dark List Accent 2" w:semiHidden="0" w:uiPriority="70" w:unhideWhenUsed="0"/>
-    <w:lsdException w:name="Colorful Shading Accent 2" w:semiHidden="0" w:uiPriority="71" w:unhideWhenUsed="0"/>
-    <w:lsdException w:name="Colorful List Accent 2" w:semiHidden="0" w:uiPriority="72" w:unhideWhenUsed="0"/>
-    <w:lsdException w:name="Colorful Grid Accent 2" w:semiHidden="0" w:uiPriority="73" w:unhideWhenUsed="0"/>
-    <w:lsdException w:name="Light Shading Accent 3" w:semiHidden="0" w:uiPriority="60" w:unhideWhenUsed="0"/>
-    <w:lsdException w:name="Light List Accent 3" w:semiHidden="0" w:uiPriority="61" w:unhideWhenUsed="0"/>
-    <w:lsdException w:name="Light Grid Accent 3" w:semiHidden="0" w:uiPriority="62" w:unhideWhenUsed="0"/>
-    <w:lsdException w:name="Medium Shading 1 Accent 3" w:semiHidden="0" w:uiPriority="63" w:unhideWhenUsed="0"/>
-    <w:lsdException w:name="Medium Shading 2 Accent 3" w:semiHidden="0" w:uiPriority="64" w:unhideWhenUsed="0"/>
-    <w:lsdException w:name="Medium List 1 Accent 3" w:semiHidden="0" w:uiPriority="65" w:unhideWhenUsed="0"/>
-    <w:lsdException w:name="Medium List 2 Accent 3" w:semiHidden="0" w:uiPriority="66" w:unhideWhenUsed="0"/>
-    <w:lsdException w:name="Medium Grid 1 Accent 3" w:semiHidden="0" w:uiPriority="67" w:unhideWhenUsed="0"/>
-    <w:lsdException w:name="Medium Grid 2 Accent 3" w:semiHidden="0" w:uiPriority="68" w:unhideWhenUsed="0"/>
-    <w:lsdException w:name="Medium Grid 3 Accent 3" w:semiHidden="0" w:uiPriority="69" w:unhideWhenUsed="0"/>
-    <w:lsdException w:name="Dark List Accent 3" w:semiHidden="0" w:uiPriority="70" w:unhideWhenUsed="0"/>
-    <w:lsdException w:name="Colorful Shading Accent 3" w:semiHidden="0" w:uiPriority="71" w:unhideWhenUsed="0"/>
-    <w:lsdException w:name="Colorful List Accent 3" w:semiHidden="0" w:uiPriority="72" w:unhideWhenUsed="0"/>
-    <w:lsdException w:name="Colorful Grid Accent 3" w:semiHidden="0" w:uiPriority="73" w:unhideWhenUsed="0"/>
-    <w:lsdException w:name="Light Shading Accent 4" w:semiHidden="0" w:uiPriority="60" w:unhideWhenUsed="0"/>
-    <w:lsdException w:name="Light List Accent 4" w:semiHidden="0" w:uiPriority="61" w:unhideWhenUsed="0"/>
-    <w:lsdException w:name="Light Grid Accent 4" w:semiHidden="0" w:uiPriority="62" w:unhideWhenUsed="0"/>
-    <w:lsdException w:name="Medium Shading 1 Accent 4" w:semiHidden="0" w:uiPriority="63" w:unhideWhenUsed="0"/>
-    <w:lsdException w:name="Medium Shading 2 Accent 4" w:semiHidden="0" w:uiPriority="64" w:unhideWhenUsed="0"/>
-    <w:lsdException w:name="Medium List 1 Accent 4" w:semiHidden="0" w:uiPriority="65" w:unhideWhenUsed="0"/>
-    <w:lsdException w:name="Medium List 2 Accent 4" w:semiHidden="0" w:uiPriority="66" w:unhideWhenUsed="0"/>
-    <w:lsdException w:name="Medium Grid 1 Accent 4" w:semiHidden="0" w:uiPriority="67" w:unhideWhenUsed="0"/>
-    <w:lsdException w:name="Medium Grid 2 Accent 4" w:semiHidden="0" w:uiPriority="68" w:unhideWhenUsed="0"/>
-    <w:lsdException w:name="Medium Grid 3 Accent 4" w:semiHidden="0" w:uiPriority="69" w:unhideWhenUsed="0"/>
-    <w:lsdException w:name="Dark List Accent 4" w:semiHidden="0" w:uiPriority="70" w:unhideWhenUsed="0"/>
-    <w:lsdException w:name="Colorful Shading Accent 4" w:semiHidden="0" w:uiPriority="71" w:unhideWhenUsed="0"/>
-    <w:lsdException w:name="Colorful List Accent 4" w:semiHidden="0" w:uiPriority="72" w:unhideWhenUsed="0"/>
-    <w:lsdException w:name="Colorful Grid Accent 4" w:semiHidden="0" w:uiPriority="73" w:unhideWhenUsed="0"/>
-    <w:lsdException w:name="Light Shading Accent 5" w:semiHidden="0" w:uiPriority="60" w:unhideWhenUsed="0"/>
-    <w:lsdException w:name="Light List Accent 5" w:semiHidden="0" w:uiPriority="61" w:unhideWhenUsed="0"/>
-    <w:lsdException w:name="Light Grid Accent 5" w:semiHidden="0" w:uiPriority="62" w:unhideWhenUsed="0"/>
-    <w:lsdException w:name="Medium Shading 1 Accent 5" w:semiHidden="0" w:uiPriority="63" w:unhideWhenUsed="0"/>
-    <w:lsdException w:name="Medium Shading 2 Accent 5" w:semiHidden="0" w:uiPriority="64" w:unhideWhenUsed="0"/>
-    <w:lsdException w:name="Medium List 1 Accent 5" w:semiHidden="0" w:uiPriority="65" w:unhideWhenUsed="0"/>
-    <w:lsdException w:name="Medium List 2 Accent 5" w:semiHidden="0" w:uiPriority="66" w:unhideWhenUsed="0"/>
-    <w:lsdException w:name="Medium Grid 1 Accent 5" w:semiHidden="0" w:uiPriority="67" w:unhideWhenUsed="0"/>
-    <w:lsdException w:name="Medium Grid 2 Accent 5" w:semiHidden="0" w:uiPriority="68" w:unhideWhenUsed="0"/>
-    <w:lsdException w:name="Medium Grid 3 Accent 5" w:semiHidden="0" w:uiPriority="69" w:unhideWhenUsed="0"/>
-    <w:lsdException w:name="Dark List Accent 5" w:semiHidden="0" w:uiPriority="70" w:unhideWhenUsed="0"/>
-    <w:lsdException w:name="Colorful Shading Accent 5" w:semiHidden="0" w:uiPriority="71" w:unhideWhenUsed="0"/>
-    <w:lsdException w:name="Colorful List Accent 5" w:semiHidden="0" w:uiPriority="72" w:unhideWhenUsed="0"/>
-    <w:lsdException w:name="Colorful Grid Accent 5" w:semiHidden="0" w:uiPriority="73" w:unhideWhenUsed="0"/>
-    <w:lsdException w:name="Light Shading Accent 6" w:semiHidden="0" w:uiPriority="60" w:unhideWhenUsed="0"/>
-    <w:lsdException w:name="Light List Accent 6" w:semiHidden="0" w:uiPriority="61" w:unhideWhenUsed="0"/>
-    <w:lsdException w:name="Light Grid Accent 6" w:semiHidden="0" w:uiPriority="62" w:unhideWhenUsed="0"/>
-    <w:lsdException w:name="Medium Shading 1 Accent 6" w:semiHidden="0" w:uiPriority="63" w:unhideWhenUsed="0"/>
-    <w:lsdException w:name="Medium Shading 2 Accent 6" w:semiHidden="0" w:uiPriority="64" w:unhideWhenUsed="0"/>
-    <w:lsdException w:name="Medium List 1 Accent 6" w:semiHidden="0" w:uiPriority="65" w:unhideWhenUsed="0"/>
-    <w:lsdException w:name="Medium List 2 Accent 6" w:semiHidden="0" w:uiPriority="66" w:unhideWhenUsed="0"/>
-    <w:lsdException w:name="Medium Grid 1 Accent 6" w:semiHidden="0" w:uiPriority="67" w:unhideWhenUsed="0"/>
-    <w:lsdException w:name="Medium Grid 2 Accent 6" w:semiHidden="0" w:uiPriority="68" w:unhideWhenUsed="0"/>
-    <w:lsdException w:name="Medium Grid 3 Accent 6" w:semiHidden="0" w:uiPriority="69" w:unhideWhenUsed="0"/>
-    <w:lsdException w:name="Dark List Accent 6" w:semiHidden="0" w:uiPriority="70" w:unhideWhenUsed="0"/>
-    <w:lsdException w:name="Colorful Shading Accent 6" w:semiHidden="0" w:uiPriority="71" w:unhideWhenUsed="0"/>
-    <w:lsdException w:name="Colorful List Accent 6" w:semiHidden="0" w:uiPriority="72" w:unhideWhenUsed="0"/>
-    <w:lsdException w:name="Colorful Grid Accent 6" w:semiHidden="0" w:uiPriority="73" w:unhideWhenUsed="0"/>
-    <w:lsdException w:name="Subtle Emphasis" w:semiHidden="0" w:uiPriority="19" w:unhideWhenUsed="0" w:qFormat="1"/>
-    <w:lsdException w:name="Intense Emphasis" w:semiHidden="0" w:uiPriority="21" w:unhideWhenUsed="0" w:qFormat="1"/>
-    <w:lsdException w:name="Subtle Reference" w:semiHidden="0" w:uiPriority="31" w:unhideWhenUsed="0" w:qFormat="1"/>
-    <w:lsdException w:name="Intense Reference" w:semiHidden="0" w:uiPriority="32" w:unhideWhenUsed="0" w:qFormat="1"/>
-    <w:lsdException w:name="Book Title" w:semiHidden="0" w:uiPriority="33" w:unhideWhenUsed="0" w:qFormat="1"/>
-    <w:lsdException w:name="Bibliography" w:uiPriority="37"/>
-    <w:lsdException w:name="TOC Heading" w:uiPriority="39" w:qFormat="1"/>
+  <w:latentStyles w:defLockedState="0" w:defUIPriority="99" w:defSemiHidden="0" w:defUnhideWhenUsed="0" w:defQFormat="0" w:count="376">
+    <w:lsdException w:name="Normal" w:uiPriority="0" w:qFormat="1"/>
+    <w:lsdException w:name="heading 1" w:uiPriority="9" w:qFormat="1"/>
+    <w:lsdException w:name="heading 2" w:semiHidden="1" w:uiPriority="9" w:unhideWhenUsed="1" w:qFormat="1"/>
+    <w:lsdException w:name="heading 3" w:semiHidden="1" w:uiPriority="9" w:unhideWhenUsed="1" w:qFormat="1"/>
+    <w:lsdException w:name="heading 4" w:semiHidden="1" w:uiPriority="9" w:unhideWhenUsed="1" w:qFormat="1"/>
+    <w:lsdException w:name="heading 5" w:semiHidden="1" w:uiPriority="9" w:unhideWhenUsed="1" w:qFormat="1"/>
+    <w:lsdException w:name="heading 6" w:semiHidden="1" w:uiPriority="9" w:unhideWhenUsed="1" w:qFormat="1"/>
+    <w:lsdException w:name="heading 7" w:semiHidden="1" w:uiPriority="9" w:unhideWhenUsed="1" w:qFormat="1"/>
+    <w:lsdException w:name="heading 8" w:semiHidden="1" w:uiPriority="9" w:unhideWhenUsed="1" w:qFormat="1"/>
+    <w:lsdException w:name="heading 9" w:semiHidden="1" w:uiPriority="9" w:unhideWhenUsed="1" w:qFormat="1"/>
+    <w:lsdException w:name="index 1" w:semiHidden="1" w:unhideWhenUsed="1"/>
+    <w:lsdException w:name="index 2" w:semiHidden="1" w:unhideWhenUsed="1"/>
+    <w:lsdException w:name="index 3" w:semiHidden="1" w:unhideWhenUsed="1"/>
+    <w:lsdException w:name="index 4" w:semiHidden="1" w:unhideWhenUsed="1"/>
+    <w:lsdException w:name="index 5" w:semiHidden="1" w:unhideWhenUsed="1"/>
+    <w:lsdException w:name="index 6" w:semiHidden="1" w:unhideWhenUsed="1"/>
+    <w:lsdException w:name="index 7" w:semiHidden="1" w:unhideWhenUsed="1"/>
+    <w:lsdException w:name="index 8" w:semiHidden="1" w:unhideWhenUsed="1"/>
+    <w:lsdException w:name="index 9" w:semiHidden="1" w:unhideWhenUsed="1"/>
+    <w:lsdException w:name="toc 1" w:semiHidden="1" w:uiPriority="39" w:unhideWhenUsed="1"/>
+    <w:lsdException w:name="toc 2" w:semiHidden="1" w:uiPriority="39" w:unhideWhenUsed="1"/>
+    <w:lsdException w:name="toc 3" w:semiHidden="1" w:uiPriority="39" w:unhideWhenUsed="1"/>
+    <w:lsdException w:name="toc 4" w:semiHidden="1" w:uiPriority="39" w:unhideWhenUsed="1"/>
+    <w:lsdException w:name="toc 5" w:semiHidden="1" w:uiPriority="39" w:unhideWhenUsed="1"/>
+    <w:lsdException w:name="toc 6" w:semiHidden="1" w:uiPriority="39" w:unhideWhenUsed="1"/>
+    <w:lsdException w:name="toc 7" w:semiHidden="1" w:uiPriority="39" w:unhideWhenUsed="1"/>
+    <w:lsdException w:name="toc 8" w:semiHidden="1" w:uiPriority="39" w:unhideWhenUsed="1"/>
+    <w:lsdException w:name="toc 9" w:semiHidden="1" w:uiPriority="39" w:unhideWhenUsed="1"/>
+    <w:lsdException w:name="Normal Indent" w:semiHidden="1" w:unhideWhenUsed="1"/>
+    <w:lsdException w:name="footnote text" w:semiHidden="1" w:unhideWhenUsed="1"/>
+    <w:lsdException w:name="annotation text" w:semiHidden="1" w:unhideWhenUsed="1"/>
+    <w:lsdException w:name="header" w:semiHidden="1" w:unhideWhenUsed="1"/>
+    <w:lsdException w:name="footer" w:semiHidden="1" w:unhideWhenUsed="1"/>
+    <w:lsdException w:name="index heading" w:semiHidden="1" w:unhideWhenUsed="1"/>
+    <w:lsdException w:name="caption" w:semiHidden="1" w:uiPriority="35" w:unhideWhenUsed="1" w:qFormat="1"/>
+    <w:lsdException w:name="table of figures" w:semiHidden="1" w:unhideWhenUsed="1"/>
+    <w:lsdException w:name="envelope address" w:semiHidden="1" w:unhideWhenUsed="1"/>
+    <w:lsdException w:name="envelope return" w:semiHidden="1" w:unhideWhenUsed="1"/>
+    <w:lsdException w:name="footnote reference" w:semiHidden="1" w:unhideWhenUsed="1"/>
+    <w:lsdException w:name="annotation reference" w:semiHidden="1" w:unhideWhenUsed="1"/>
+    <w:lsdException w:name="line number" w:semiHidden="1" w:unhideWhenUsed="1"/>
+    <w:lsdException w:name="page number" w:semiHidden="1" w:unhideWhenUsed="1"/>
+    <w:lsdException w:name="endnote reference" w:semiHidden="1" w:unhideWhenUsed="1"/>
+    <w:lsdException w:name="endnote text" w:semiHidden="1" w:unhideWhenUsed="1"/>
+    <w:lsdException w:name="table of authorities" w:semiHidden="1" w:unhideWhenUsed="1"/>
+    <w:lsdException w:name="macro" w:semiHidden="1" w:unhideWhenUsed="1"/>
+    <w:lsdException w:name="toa heading" w:semiHidden="1" w:unhideWhenUsed="1"/>
+    <w:lsdException w:name="List" w:semiHidden="1" w:unhideWhenUsed="1"/>
+    <w:lsdException w:name="List Bullet" w:semiHidden="1" w:unhideWhenUsed="1"/>
+    <w:lsdException w:name="List Number" w:semiHidden="1" w:unhideWhenUsed="1"/>
+    <w:lsdException w:name="List 2" w:semiHidden="1" w:unhideWhenUsed="1"/>
+    <w:lsdException w:name="List 3" w:semiHidden="1" w:unhideWhenUsed="1"/>
+    <w:lsdException w:name="List 4" w:semiHidden="1" w:unhideWhenUsed="1"/>
+    <w:lsdException w:name="List 5" w:semiHidden="1" w:unhideWhenUsed="1"/>
+    <w:lsdException w:name="List Bullet 2" w:semiHidden="1" w:unhideWhenUsed="1"/>
+    <w:lsdException w:name="List Bullet 3" w:semiHidden="1" w:unhideWhenUsed="1"/>
+    <w:lsdException w:name="List Bullet 4" w:semiHidden="1" w:unhideWhenUsed="1"/>
+    <w:lsdException w:name="List Bullet 5" w:semiHidden="1" w:unhideWhenUsed="1"/>
+    <w:lsdException w:name="List Number 2" w:semiHidden="1" w:unhideWhenUsed="1"/>
+    <w:lsdException w:name="List Number 3" w:semiHidden="1" w:unhideWhenUsed="1"/>
+    <w:lsdException w:name="List Number 4" w:semiHidden="1" w:unhideWhenUsed="1"/>
+    <w:lsdException w:name="List Number 5" w:semiHidden="1" w:unhideWhenUsed="1"/>
+    <w:lsdException w:name="Title" w:uiPriority="10" w:qFormat="1"/>
+    <w:lsdException w:name="Closing" w:semiHidden="1" w:unhideWhenUsed="1"/>
+    <w:lsdException w:name="Signature" w:semiHidden="1" w:unhideWhenUsed="1"/>
+    <w:lsdException w:name="Default Paragraph Font" w:semiHidden="1" w:uiPriority="1" w:unhideWhenUsed="1"/>
+    <w:lsdException w:name="Body Text" w:semiHidden="1" w:unhideWhenUsed="1"/>
+    <w:lsdException w:name="Body Text Indent" w:semiHidden="1" w:unhideWhenUsed="1"/>
+    <w:lsdException w:name="List Continue" w:semiHidden="1" w:unhideWhenUsed="1"/>
+    <w:lsdException w:name="List Continue 2" w:semiHidden="1" w:unhideWhenUsed="1"/>
+    <w:lsdException w:name="List Continue 3" w:semiHidden="1" w:unhideWhenUsed="1"/>
+    <w:lsdException w:name="List Continue 4" w:semiHidden="1" w:unhideWhenUsed="1"/>
+    <w:lsdException w:name="List Continue 5" w:semiHidden="1" w:unhideWhenUsed="1"/>
+    <w:lsdException w:name="Message Header" w:semiHidden="1" w:unhideWhenUsed="1"/>
+    <w:lsdException w:name="Subtitle" w:uiPriority="11" w:qFormat="1"/>
+    <w:lsdException w:name="Salutation" w:semiHidden="1" w:unhideWhenUsed="1"/>
+    <w:lsdException w:name="Date" w:semiHidden="1" w:unhideWhenUsed="1"/>
+    <w:lsdException w:name="Body Text First Indent" w:semiHidden="1" w:unhideWhenUsed="1"/>
+    <w:lsdException w:name="Body Text First Indent 2" w:semiHidden="1" w:unhideWhenUsed="1"/>
+    <w:lsdException w:name="Note Heading" w:semiHidden="1" w:unhideWhenUsed="1"/>
+    <w:lsdException w:name="Body Text 2" w:semiHidden="1" w:unhideWhenUsed="1"/>
+    <w:lsdException w:name="Body Text 3" w:semiHidden="1" w:unhideWhenUsed="1"/>
+    <w:lsdException w:name="Body Text Indent 2" w:semiHidden="1" w:unhideWhenUsed="1"/>
+    <w:lsdException w:name="Body Text Indent 3" w:semiHidden="1" w:unhideWhenUsed="1"/>
+    <w:lsdException w:name="Block Text" w:semiHidden="1" w:unhideWhenUsed="1"/>
+    <w:lsdException w:name="Hyperlink" w:semiHidden="1" w:unhideWhenUsed="1"/>
+    <w:lsdException w:name="FollowedHyperlink" w:semiHidden="1" w:unhideWhenUsed="1"/>
+    <w:lsdException w:name="Strong" w:uiPriority="22" w:qFormat="1"/>
+    <w:lsdException w:name="Emphasis" w:uiPriority="20" w:qFormat="1"/>
+    <w:lsdException w:name="Document Map" w:semiHidden="1" w:unhideWhenUsed="1"/>
+    <w:lsdException w:name="Plain Text" w:semiHidden="1" w:unhideWhenUsed="1"/>
+    <w:lsdException w:name="E-mail Signature" w:semiHidden="1" w:unhideWhenUsed="1"/>
+    <w:lsdException w:name="HTML Top of Form" w:semiHidden="1" w:unhideWhenUsed="1"/>
+    <w:lsdException w:name="HTML Bottom of Form" w:semiHidden="1" w:unhideWhenUsed="1"/>
+    <w:lsdException w:name="Normal (Web)" w:semiHidden="1" w:unhideWhenUsed="1"/>
+    <w:lsdException w:name="HTML Acronym" w:semiHidden="1" w:unhideWhenUsed="1"/>
+    <w:lsdException w:name="HTML Address" w:semiHidden="1" w:unhideWhenUsed="1"/>
+    <w:lsdException w:name="HTML Cite" w:semiHidden="1" w:unhideWhenUsed="1"/>
+    <w:lsdException w:name="HTML Code" w:semiHidden="1" w:unhideWhenUsed="1"/>
+    <w:lsdException w:name="HTML Definition" w:semiHidden="1" w:unhideWhenUsed="1"/>
+    <w:lsdException w:name="HTML Keyboard" w:semiHidden="1" w:unhideWhenUsed="1"/>
+    <w:lsdException w:name="HTML Preformatted" w:semiHidden="1" w:unhideWhenUsed="1"/>
+    <w:lsdException w:name="HTML Sample" w:semiHidden="1" w:unhideWhenUsed="1"/>
+    <w:lsdException w:name="HTML Typewriter" w:semiHidden="1" w:unhideWhenUsed="1"/>
+    <w:lsdException w:name="HTML Variable" w:semiHidden="1" w:unhideWhenUsed="1"/>
+    <w:lsdException w:name="Normal Table" w:semiHidden="1" w:unhideWhenUsed="1"/>
+    <w:lsdException w:name="annotation subject" w:semiHidden="1" w:unhideWhenUsed="1"/>
+    <w:lsdException w:name="No List" w:semiHidden="1" w:unhideWhenUsed="1"/>
+    <w:lsdException w:name="Outline List 1" w:semiHidden="1" w:unhideWhenUsed="1"/>
+    <w:lsdException w:name="Outline List 2" w:semiHidden="1" w:unhideWhenUsed="1"/>
+    <w:lsdException w:name="Outline List 3" w:semiHidden="1" w:unhideWhenUsed="1"/>
+    <w:lsdException w:name="Table Simple 1" w:semiHidden="1" w:unhideWhenUsed="1"/>
+    <w:lsdException w:name="Table Simple 2" w:semiHidden="1" w:unhideWhenUsed="1"/>
+    <w:lsdException w:name="Table Simple 3" w:semiHidden="1" w:unhideWhenUsed="1"/>
+    <w:lsdException w:name="Table Classic 1" w:semiHidden="1" w:unhideWhenUsed="1"/>
+    <w:lsdException w:name="Table Classic 2" w:semiHidden="1" w:unhideWhenUsed="1"/>
+    <w:lsdException w:name="Table Classic 3" w:semiHidden="1" w:unhideWhenUsed="1"/>
+    <w:lsdException w:name="Table Classic 4" w:semiHidden="1" w:unhideWhenUsed="1"/>
+    <w:lsdException w:name="Table Colorful 1" w:semiHidden="1" w:unhideWhenUsed="1"/>
+    <w:lsdException w:name="Table Colorful 2" w:semiHidden="1" w:unhideWhenUsed="1"/>
+    <w:lsdException w:name="Table Colorful 3" w:semiHidden="1" w:unhideWhenUsed="1"/>
+    <w:lsdException w:name="Table Columns 1" w:semiHidden="1" w:unhideWhenUsed="1"/>
+    <w:lsdException w:name="Table Columns 2" w:semiHidden="1" w:unhideWhenUsed="1"/>
+    <w:lsdException w:name="Table Columns 3" w:semiHidden="1" w:unhideWhenUsed="1"/>
+    <w:lsdException w:name="Table Columns 4" w:semiHidden="1" w:unhideWhenUsed="1"/>
+    <w:lsdException w:name="Table Columns 5" w:semiHidden="1" w:unhideWhenUsed="1"/>
+    <w:lsdException w:name="Table Grid 1" w:semiHidden="1" w:unhideWhenUsed="1"/>
+    <w:lsdException w:name="Table Grid 2" w:semiHidden="1" w:unhideWhenUsed="1"/>
+    <w:lsdException w:name="Table Grid 3" w:semiHidden="1" w:unhideWhenUsed="1"/>
+    <w:lsdException w:name="Table Grid 4" w:semiHidden="1" w:unhideWhenUsed="1"/>
+    <w:lsdException w:name="Table Grid 5" w:semiHidden="1" w:unhideWhenUsed="1"/>
+    <w:lsdException w:name="Table Grid 6" w:semiHidden="1" w:unhideWhenUsed="1"/>
+    <w:lsdException w:name="Table Grid 7" w:semiHidden="1" w:unhideWhenUsed="1"/>
+    <w:lsdException w:name="Table Grid 8" w:semiHidden="1" w:unhideWhenUsed="1"/>
+    <w:lsdException w:name="Table List 1" w:semiHidden="1" w:unhideWhenUsed="1"/>
+    <w:lsdException w:name="Table List 2" w:semiHidden="1" w:unhideWhenUsed="1"/>
+    <w:lsdException w:name="Table List 3" w:semiHidden="1" w:unhideWhenUsed="1"/>
+    <w:lsdException w:name="Table List 4" w:semiHidden="1" w:unhideWhenUsed="1"/>
+    <w:lsdException w:name="Table List 5" w:semiHidden="1" w:unhideWhenUsed="1"/>
+    <w:lsdException w:name="Table List 6" w:semiHidden="1" w:unhideWhenUsed="1"/>
+    <w:lsdException w:name="Table List 7" w:semiHidden="1" w:unhideWhenUsed="1"/>
+    <w:lsdException w:name="Table List 8" w:semiHidden="1" w:unhideWhenUsed="1"/>
+    <w:lsdException w:name="Table 3D effects 1" w:semiHidden="1" w:unhideWhenUsed="1"/>
+    <w:lsdException w:name="Table 3D effects 2" w:semiHidden="1" w:unhideWhenUsed="1"/>
+    <w:lsdException w:name="Table 3D effects 3" w:semiHidden="1" w:unhideWhenUsed="1"/>
+    <w:lsdException w:name="Table Contemporary" w:semiHidden="1" w:unhideWhenUsed="1"/>
+    <w:lsdException w:name="Table Elegant" w:semiHidden="1" w:unhideWhenUsed="1"/>
+    <w:lsdException w:name="Table Professional" w:semiHidden="1" w:unhideWhenUsed="1"/>
+    <w:lsdException w:name="Table Subtle 1" w:semiHidden="1" w:unhideWhenUsed="1"/>
+    <w:lsdException w:name="Table Subtle 2" w:semiHidden="1" w:unhideWhenUsed="1"/>
+    <w:lsdException w:name="Table Web 1" w:semiHidden="1" w:unhideWhenUsed="1"/>
+    <w:lsdException w:name="Table Web 2" w:semiHidden="1" w:unhideWhenUsed="1"/>
+    <w:lsdException w:name="Table Web 3" w:semiHidden="1" w:unhideWhenUsed="1"/>
+    <w:lsdException w:name="Balloon Text" w:semiHidden="1" w:unhideWhenUsed="1"/>
+    <w:lsdException w:name="Table Grid" w:semiHidden="1" w:uiPriority="39" w:unhideWhenUsed="1"/>
+    <w:lsdException w:name="Table Theme" w:semiHidden="1" w:unhideWhenUsed="1"/>
+    <w:lsdException w:name="Placeholder Text" w:semiHidden="1"/>
+    <w:lsdException w:name="No Spacing" w:uiPriority="1" w:qFormat="1"/>
+    <w:lsdException w:name="Light Shading" w:uiPriority="60"/>
+    <w:lsdException w:name="Light List" w:uiPriority="61"/>
+    <w:lsdException w:name="Light Grid" w:uiPriority="62"/>
+    <w:lsdException w:name="Medium Shading 1" w:uiPriority="63"/>
+    <w:lsdException w:name="Medium Shading 2" w:uiPriority="64"/>
+    <w:lsdException w:name="Medium List 1" w:uiPriority="65"/>
+    <w:lsdException w:name="Medium List 2" w:uiPriority="66"/>
+    <w:lsdException w:name="Medium Grid 1" w:uiPriority="67"/>
+    <w:lsdException w:name="Medium Grid 2" w:uiPriority="68"/>
+    <w:lsdException w:name="Medium Grid 3" w:uiPriority="69"/>
+    <w:lsdException w:name="Dark List" w:uiPriority="70"/>
+    <w:lsdException w:name="Colorful Shading" w:uiPriority="71"/>
+    <w:lsdException w:name="Colorful List" w:uiPriority="72"/>
+    <w:lsdException w:name="Colorful Grid" w:uiPriority="73"/>
+    <w:lsdException w:name="Light Shading Accent 1" w:uiPriority="60"/>
+    <w:lsdException w:name="Light List Accent 1" w:uiPriority="61"/>
+    <w:lsdException w:name="Light Grid Accent 1" w:uiPriority="62"/>
+    <w:lsdException w:name="Medium Shading 1 Accent 1" w:uiPriority="63"/>
+    <w:lsdException w:name="Medium Shading 2 Accent 1" w:uiPriority="64"/>
+    <w:lsdException w:name="Medium List 1 Accent 1" w:uiPriority="65"/>
+    <w:lsdException w:name="Revision" w:semiHidden="1"/>
+    <w:lsdException w:name="List Paragraph" w:uiPriority="34" w:qFormat="1"/>
+    <w:lsdException w:name="Quote" w:uiPriority="29" w:qFormat="1"/>
+    <w:lsdException w:name="Intense Quote" w:uiPriority="30" w:qFormat="1"/>
+    <w:lsdException w:name="Medium List 2 Accent 1" w:uiPriority="66"/>
+    <w:lsdException w:name="Medium Grid 1 Accent 1" w:uiPriority="67"/>
+    <w:lsdException w:name="Medium Grid 2 Accent 1" w:uiPriority="68"/>
+    <w:lsdException w:name="Medium Grid 3 Accent 1" w:uiPriority="69"/>
+    <w:lsdException w:name="Dark List Accent 1" w:uiPriority="70"/>
+    <w:lsdException w:name="Colorful Shading Accent 1" w:uiPriority="71"/>
+    <w:lsdException w:name="Colorful List Accent 1" w:uiPriority="72"/>
+    <w:lsdException w:name="Colorful Grid Accent 1" w:uiPriority="73"/>
+    <w:lsdException w:name="Light Shading Accent 2" w:uiPriority="60"/>
+    <w:lsdException w:name="Light List Accent 2" w:uiPriority="61"/>
+    <w:lsdException w:name="Light Grid Accent 2" w:uiPriority="62"/>
+    <w:lsdException w:name="Medium Shading 1 Accent 2" w:uiPriority="63"/>
+    <w:lsdException w:name="Medium Shading 2 Accent 2" w:uiPriority="64"/>
+    <w:lsdException w:name="Medium List 1 Accent 2" w:uiPriority="65"/>
+    <w:lsdException w:name="Medium List 2 Accent 2" w:uiPriority="66"/>
+    <w:lsdException w:name="Medium Grid 1 Accent 2" w:uiPriority="67"/>
+    <w:lsdException w:name="Medium Grid 2 Accent 2" w:uiPriority="68"/>
+    <w:lsdException w:name="Medium Grid 3 Accent 2" w:uiPriority="69"/>
+    <w:lsdException w:name="Dark List Accent 2" w:uiPriority="70"/>
+    <w:lsdException w:name="Colorful Shading Accent 2" w:uiPriority="71"/>
+    <w:lsdException w:name="Colorful List Accent 2" w:uiPriority="72"/>
+    <w:lsdException w:name="Colorful Grid Accent 2" w:uiPriority="73"/>
+    <w:lsdException w:name="Light Shading Accent 3" w:uiPriority="60"/>
+    <w:lsdException w:name="Light List Accent 3" w:uiPriority="61"/>
+    <w:lsdException w:name="Light Grid Accent 3" w:uiPriority="62"/>
+    <w:lsdException w:name="Medium Shading 1 Accent 3" w:uiPriority="63"/>
+    <w:lsdException w:name="Medium Shading 2 Accent 3" w:uiPriority="64"/>
+    <w:lsdException w:name="Medium List 1 Accent 3" w:uiPriority="65"/>
+    <w:lsdException w:name="Medium List 2 Accent 3" w:uiPriority="66"/>
+    <w:lsdException w:name="Medium Grid 1 Accent 3" w:uiPriority="67"/>
+    <w:lsdException w:name="Medium Grid 2 Accent 3" w:uiPriority="68"/>
+    <w:lsdException w:name="Medium Grid 3 Accent 3" w:uiPriority="69"/>
+    <w:lsdException w:name="Dark List Accent 3" w:uiPriority="70"/>
+    <w:lsdException w:name="Colorful Shading Accent 3" w:uiPriority="71"/>
+    <w:lsdException w:name="Colorful List Accent 3" w:uiPriority="72"/>
+    <w:lsdException w:name="Colorful Grid Accent 3" w:uiPriority="73"/>
+    <w:lsdException w:name="Light Shading Accent 4" w:uiPriority="60"/>
+    <w:lsdException w:name="Light List Accent 4" w:uiPriority="61"/>
+    <w:lsdException w:name="Light Grid Accent 4" w:uiPriority="62"/>
+    <w:lsdException w:name="Medium Shading 1 Accent 4" w:uiPriority="63"/>
+    <w:lsdException w:name="Medium Shading 2 Accent 4" w:uiPriority="64"/>
+    <w:lsdException w:name="Medium List 1 Accent 4" w:uiPriority="65"/>
+    <w:lsdException w:name="Medium List 2 Accent 4" w:uiPriority="66"/>
+    <w:lsdException w:name="Medium Grid 1 Accent 4" w:uiPriority="67"/>
+    <w:lsdException w:name="Medium Grid 2 Accent 4" w:uiPriority="68"/>
+    <w:lsdException w:name="Medium Grid 3 Accent 4" w:uiPriority="69"/>
+    <w:lsdException w:name="Dark List Accent 4" w:uiPriority="70"/>
+    <w:lsdException w:name="Colorful Shading Accent 4" w:uiPriority="71"/>
+    <w:lsdException w:name="Colorful List Accent 4" w:uiPriority="72"/>
+    <w:lsdException w:name="Colorful Grid Accent 4" w:uiPriority="73"/>
+    <w:lsdException w:name="Light Shading Accent 5" w:uiPriority="60"/>
+    <w:lsdException w:name="Light List Accent 5" w:uiPriority="61"/>
+    <w:lsdException w:name="Light Grid Accent 5" w:uiPriority="62"/>
+    <w:lsdException w:name="Medium Shading 1 Accent 5" w:uiPriority="63"/>
+    <w:lsdException w:name="Medium Shading 2 Accent 5" w:uiPriority="64"/>
+    <w:lsdException w:name="Medium List 1 Accent 5" w:uiPriority="65"/>
+    <w:lsdException w:name="Medium List 2 Accent 5" w:uiPriority="66"/>
+    <w:lsdException w:name="Medium Grid 1 Accent 5" w:uiPriority="67"/>
+    <w:lsdException w:name="Medium Grid 2 Accent 5" w:uiPriority="68"/>
+    <w:lsdException w:name="Medium Grid 3 Accent 5" w:uiPriority="69"/>
+    <w:lsdException w:name="Dark List Accent 5" w:uiPriority="70"/>
+    <w:lsdException w:name="Colorful Shading Accent 5" w:uiPriority="71"/>
+    <w:lsdException w:name="Colorful List Accent 5" w:uiPriority="72"/>
+    <w:lsdException w:name="Colorful Grid Accent 5" w:uiPriority="73"/>
+    <w:lsdException w:name="Light Shading Accent 6" w:uiPriority="60"/>
+    <w:lsdException w:name="Light List Accent 6" w:uiPriority="61"/>
+    <w:lsdException w:name="Light Grid Accent 6" w:uiPriority="62"/>
+    <w:lsdException w:name="Medium Shading 1 Accent 6" w:uiPriority="63"/>
+    <w:lsdException w:name="Medium Shading 2 Accent 6" w:uiPriority="64"/>
+    <w:lsdException w:name="Medium List 1 Accent 6" w:uiPriority="65"/>
+    <w:lsdException w:name="Medium List 2 Accent 6" w:uiPriority="66"/>
+    <w:lsdException w:name="Medium Grid 1 Accent 6" w:uiPriority="67"/>
+    <w:lsdException w:name="Medium Grid 2 Accent 6" w:uiPriority="68"/>
+    <w:lsdException w:name="Medium Grid 3 Accent 6" w:uiPriority="69"/>
+    <w:lsdException w:name="Dark List Accent 6" w:uiPriority="70"/>
+    <w:lsdException w:name="Colorful Shading Accent 6" w:uiPriority="71"/>
+    <w:lsdException w:name="Colorful List Accent 6" w:uiPriority="72"/>
+    <w:lsdException w:name="Colorful Grid Accent 6" w:uiPriority="73"/>
+    <w:lsdException w:name="Subtle Emphasis" w:uiPriority="19" w:qFormat="1"/>
+    <w:lsdException w:name="Intense Emphasis" w:uiPriority="21" w:qFormat="1"/>
+    <w:lsdException w:name="Subtle Reference" w:uiPriority="31" w:qFormat="1"/>
+    <w:lsdException w:name="Intense Reference" w:uiPriority="32" w:qFormat="1"/>
+    <w:lsdException w:name="Book Title" w:uiPriority="33" w:qFormat="1"/>
+    <w:lsdException w:name="Bibliography" w:semiHidden="1" w:uiPriority="37" w:unhideWhenUsed="1"/>
+    <w:lsdException w:name="TOC Heading" w:semiHidden="1" w:uiPriority="39" w:unhideWhenUsed="1" w:qFormat="1"/>
+    <w:lsdException w:name="Plain Table 1" w:uiPriority="41"/>
+    <w:lsdException w:name="Plain Table 2" w:uiPriority="42"/>
+    <w:lsdException w:name="Plain Table 3" w:uiPriority="43"/>
+    <w:lsdException w:name="Plain Table 4" w:uiPriority="44"/>
+    <w:lsdException w:name="Plain Table 5" w:uiPriority="45"/>
+    <w:lsdException w:name="Grid Table Light" w:uiPriority="40"/>
+    <w:lsdException w:name="Grid Table 1 Light" w:uiPriority="46"/>
+    <w:lsdException w:name="Grid Table 2" w:uiPriority="47"/>
+    <w:lsdException w:name="Grid Table 3" w:uiPriority="48"/>
+    <w:lsdException w:name="Grid Table 4" w:uiPriority="49"/>
+    <w:lsdException w:name="Grid Table 5 Dark" w:uiPriority="50"/>
+    <w:lsdException w:name="Grid Table 6 Colorful" w:uiPriority="51"/>
+    <w:lsdException w:name="Grid Table 7 Colorful" w:uiPriority="52"/>
+    <w:lsdException w:name="Grid Table 1 Light Accent 1" w:uiPriority="46"/>
+    <w:lsdException w:name="Grid Table 2 Accent 1" w:uiPriority="47"/>
+    <w:lsdException w:name="Grid Table 3 Accent 1" w:uiPriority="48"/>
+    <w:lsdException w:name="Grid Table 4 Accent 1" w:uiPriority="49"/>
+    <w:lsdException w:name="Grid Table 5 Dark Accent 1" w:uiPriority="50"/>
+    <w:lsdException w:name="Grid Table 6 Colorful Accent 1" w:uiPriority="51"/>
+    <w:lsdException w:name="Grid Table 7 Colorful Accent 1" w:uiPriority="52"/>
+    <w:lsdException w:name="Grid Table 1 Light Accent 2" w:uiPriority="46"/>
+    <w:lsdException w:name="Grid Table 2 Accent 2" w:uiPriority="47"/>
+    <w:lsdException w:name="Grid Table 3 Accent 2" w:uiPriority="48"/>
+    <w:lsdException w:name="Grid Table 4 Accent 2" w:uiPriority="49"/>
+    <w:lsdException w:name="Grid Table 5 Dark Accent 2" w:uiPriority="50"/>
+    <w:lsdException w:name="Grid Table 6 Colorful Accent 2" w:uiPriority="51"/>
+    <w:lsdException w:name="Grid Table 7 Colorful Accent 2" w:uiPriority="52"/>
+    <w:lsdException w:name="Grid Table 1 Light Accent 3" w:uiPriority="46"/>
+    <w:lsdException w:name="Grid Table 2 Accent 3" w:uiPriority="47"/>
+    <w:lsdException w:name="Grid Table 3 Accent 3" w:uiPriority="48"/>
+    <w:lsdException w:name="Grid Table 4 Accent 3" w:uiPriority="49"/>
+    <w:lsdException w:name="Grid Table 5 Dark Accent 3" w:uiPriority="50"/>
+    <w:lsdException w:name="Grid Table 6 Colorful Accent 3" w:uiPriority="51"/>
+    <w:lsdException w:name="Grid Table 7 Colorful Accent 3" w:uiPriority="52"/>
+    <w:lsdException w:name="Grid Table 1 Light Accent 4" w:uiPriority="46"/>
+    <w:lsdException w:name="Grid Table 2 Accent 4" w:uiPriority="47"/>
+    <w:lsdException w:name="Grid Table 3 Accent 4" w:uiPriority="48"/>
+    <w:lsdException w:name="Grid Table 4 Accent 4" w:uiPriority="49"/>
+    <w:lsdException w:name="Grid Table 5 Dark Accent 4" w:uiPriority="50"/>
+    <w:lsdException w:name="Grid Table 6 Colorful Accent 4" w:uiPriority="51"/>
+    <w:lsdException w:name="Grid Table 7 Colorful Accent 4" w:uiPriority="52"/>
+    <w:lsdException w:name="Grid Table 1 Light Accent 5" w:uiPriority="46"/>
+    <w:lsdException w:name="Grid Table 2 Accent 5" w:uiPriority="47"/>
+    <w:lsdException w:name="Grid Table 3 Accent 5" w:uiPriority="48"/>
+    <w:lsdException w:name="Grid Table 4 Accent 5" w:uiPriority="49"/>
+    <w:lsdException w:name="Grid Table 5 Dark Accent 5" w:uiPriority="50"/>
+    <w:lsdException w:name="Grid Table 6 Colorful Accent 5" w:uiPriority="51"/>
+    <w:lsdException w:name="Grid Table 7 Colorful Accent 5" w:uiPriority="52"/>
+    <w:lsdException w:name="Grid Table 1 Light Accent 6" w:uiPriority="46"/>
+    <w:lsdException w:name="Grid Table 2 Accent 6" w:uiPriority="47"/>
+    <w:lsdException w:name="Grid Table 3 Accent 6" w:uiPriority="48"/>
+    <w:lsdException w:name="Grid Table 4 Accent 6" w:uiPriority="49"/>
+    <w:lsdException w:name="Grid Table 5 Dark Accent 6" w:uiPriority="50"/>
+    <w:lsdException w:name="Grid Table 6 Colorful Accent 6" w:uiPriority="51"/>
+    <w:lsdException w:name="Grid Table 7 Colorful Accent 6" w:uiPriority="52"/>
+    <w:lsdException w:name="List Table 1 Light" w:uiPriority="46"/>
+    <w:lsdException w:name="List Table 2" w:uiPriority="47"/>
+    <w:lsdException w:name="List Table 3" w:uiPriority="48"/>
+    <w:lsdException w:name="List Table 4" w:uiPriority="49"/>
+    <w:lsdException w:name="List Table 5 Dark" w:uiPriority="50"/>
+    <w:lsdException w:name="List Table 6 Colorful" w:uiPriority="51"/>
+    <w:lsdException w:name="List Table 7 Colorful" w:uiPriority="52"/>
+    <w:lsdException w:name="List Table 1 Light Accent 1" w:uiPriority="46"/>
+    <w:lsdException w:name="List Table 2 Accent 1" w:uiPriority="47"/>
+    <w:lsdException w:name="List Table 3 Accent 1" w:uiPriority="48"/>
+    <w:lsdException w:name="List Table 4 Accent 1" w:uiPriority="49"/>
+    <w:lsdException w:name="List Table 5 Dark Accent 1" w:uiPriority="50"/>
+    <w:lsdException w:name="List Table 6 Colorful Accent 1" w:uiPriority="51"/>
+    <w:lsdException w:name="List Table 7 Colorful Accent 1" w:uiPriority="52"/>
+    <w:lsdException w:name="List Table 1 Light Accent 2" w:uiPriority="46"/>
+    <w:lsdException w:name="List Table 2 Accent 2" w:uiPriority="47"/>
+    <w:lsdException w:name="List Table 3 Accent 2" w:uiPriority="48"/>
+    <w:lsdException w:name="List Table 4 Accent 2" w:uiPriority="49"/>
+    <w:lsdException w:name="List Table 5 Dark Accent 2" w:uiPriority="50"/>
+    <w:lsdException w:name="List Table 6 Colorful Accent 2" w:uiPriority="51"/>
+    <w:lsdException w:name="List Table 7 Colorful Accent 2" w:uiPriority="52"/>
+    <w:lsdException w:name="List Table 1 Light Accent 3" w:uiPriority="46"/>
+    <w:lsdException w:name="List Table 2 Accent 3" w:uiPriority="47"/>
+    <w:lsdException w:name="List Table 3 Accent 3" w:uiPriority="48"/>
+    <w:lsdException w:name="List Table 4 Accent 3" w:uiPriority="49"/>
+    <w:lsdException w:name="List Table 5 Dark Accent 3" w:uiPriority="50"/>
+    <w:lsdException w:name="List Table 6 Colorful Accent 3" w:uiPriority="51"/>
+    <w:lsdException w:name="List Table 7 Colorful Accent 3" w:uiPriority="52"/>
+    <w:lsdException w:name="List Table 1 Light Accent 4" w:uiPriority="46"/>
+    <w:lsdException w:name="List Table 2 Accent 4" w:uiPriority="47"/>
+    <w:lsdException w:name="List Table 3 Accent 4" w:uiPriority="48"/>
+    <w:lsdException w:name="List Table 4 Accent 4" w:uiPriority="49"/>
+    <w:lsdException w:name="List Table 5 Dark Accent 4" w:uiPriority="50"/>
+    <w:lsdException w:name="List Table 6 Colorful Accent 4" w:uiPriority="51"/>
+    <w:lsdException w:name="List Table 7 Colorful Accent 4" w:uiPriority="52"/>
+    <w:lsdException w:name="List Table 1 Light Accent 5" w:uiPriority="46"/>
+    <w:lsdException w:name="List Table 2 Accent 5" w:uiPriority="47"/>
+    <w:lsdException w:name="List Table 3 Accent 5" w:uiPriority="48"/>
+    <w:lsdException w:name="List Table 4 Accent 5" w:uiPriority="49"/>
+    <w:lsdException w:name="List Table 5 Dark Accent 5" w:uiPriority="50"/>
+    <w:lsdException w:name="List Table 6 Colorful Accent 5" w:uiPriority="51"/>
+    <w:lsdException w:name="List Table 7 Colorful Accent 5" w:uiPriority="52"/>
+    <w:lsdException w:name="List Table 1 Light Accent 6" w:uiPriority="46"/>
+    <w:lsdException w:name="List Table 2 Accent 6" w:uiPriority="47"/>
+    <w:lsdException w:name="List Table 3 Accent 6" w:uiPriority="48"/>
+    <w:lsdException w:name="List Table 4 Accent 6" w:uiPriority="49"/>
+    <w:lsdException w:name="List Table 5 Dark Accent 6" w:uiPriority="50"/>
+    <w:lsdException w:name="List Table 6 Colorful Accent 6" w:uiPriority="51"/>
+    <w:lsdException w:name="List Table 7 Colorful Accent 6" w:uiPriority="52"/>
+    <w:lsdException w:name="Mention" w:semiHidden="1" w:unhideWhenUsed="1"/>
+    <w:lsdException w:name="Smart Hyperlink" w:semiHidden="1" w:unhideWhenUsed="1"/>
+    <w:lsdException w:name="Hashtag" w:semiHidden="1" w:unhideWhenUsed="1"/>
+    <w:lsdException w:name="Unresolved Mention" w:semiHidden="1" w:unhideWhenUsed="1"/>
+    <w:lsdException w:name="Smart Link" w:semiHidden="1" w:unhideWhenUsed="1"/>
   </w:latentStyles>
   <w:style w:type="paragraph" w:default="1" w:styleId="Normal">
     <w:name w:val="Normal"/>
@@ -2444,7 +2887,7 @@
   <a:extraClrSchemeLst/>
   <a:extLst>
     <a:ext uri="{05A4C25C-085E-4340-85A3-A5531E510DB2}">
-      <thm15:themeFamily xmlns:thm15="http://schemas.microsoft.com/office/thememl/2012/main" xmlns="" name="Office Theme" id="{62F939B6-93AF-4DB8-9C6B-D6C7DFDC589F}" vid="{4A3C46E8-61CC-4603-A589-7422A47A8E4A}"/>
+      <thm15:themeFamily xmlns:thm15="http://schemas.microsoft.com/office/thememl/2012/main" name="Office Theme" id="{62F939B6-93AF-4DB8-9C6B-D6C7DFDC589F}" vid="{4A3C46E8-61CC-4603-A589-7422A47A8E4A}"/>
     </a:ext>
   </a:extLst>
 </a:theme>

</xml_diff>